<commit_message>
sync de la fin de la première journée
</commit_message>
<xml_diff>
--- a/documentation/documentationTechnique.docx
+++ b/documentation/documentationTechnique.docx
@@ -2811,19 +2811,69 @@
     </w:p>
     <w:p>
       <w:r>
-        <w:t>J’ai été choisi pour faire ce travail. Je pense que ça peut être un bon projet pour améliorer mes connaissances en C# et s</w:t>
-      </w:r>
-      <w:r>
-        <w:t xml:space="preserve">urtout en programmation orientée </w:t>
-      </w:r>
-      <w:r>
-        <w:t xml:space="preserve">objets. J’ai beaucoup </w:t>
-      </w:r>
-      <w:r>
-        <w:t>joué</w:t>
-      </w:r>
-      <w:r>
-        <w:t xml:space="preserve"> au jeu quand il était dans sa période de buzz et donc j’ai beaucoup aimé l’idée.</w:t>
+        <w:t>Tout à commencer le jour où l’on a dû,</w:t>
+      </w:r>
+      <w:r>
+        <w:t xml:space="preserve"> dans le cours</w:t>
+      </w:r>
+      <w:r>
+        <w:t xml:space="preserve"> de Monsieur </w:t>
+      </w:r>
+      <w:proofErr w:type="spellStart"/>
+      <w:r>
+        <w:t>Jossy</w:t>
+      </w:r>
+      <w:proofErr w:type="spellEnd"/>
+      <w:r>
+        <w:t>, faire un projet. J’ai longuement réfléchis et pour finir j’ai décidé de faire une petite messagerie</w:t>
+      </w:r>
+      <w:r>
+        <w:t xml:space="preserve"> avec base de données</w:t>
+      </w:r>
+      <w:r>
+        <w:t xml:space="preserve"> car j’aime beaucoup ce style d’application tels que </w:t>
+      </w:r>
+      <w:r>
+        <w:rPr>
+          <w:i/>
+        </w:rPr>
+        <w:t>WhatsApp</w:t>
+      </w:r>
+      <w:r>
+        <w:rPr>
+          <w:i/>
+        </w:rPr>
+        <w:t xml:space="preserve"> </w:t>
+      </w:r>
+      <w:r>
+        <w:t xml:space="preserve">ou encore </w:t>
+      </w:r>
+      <w:r>
+        <w:rPr>
+          <w:i/>
+        </w:rPr>
+        <w:t>Messenger</w:t>
+      </w:r>
+      <w:r>
+        <w:t xml:space="preserve"> de Facebook</w:t>
+      </w:r>
+      <w:r>
+        <w:t xml:space="preserve">. Sur ce site, on pouvait juste envoyer des messages à un seul membre présent dans la base. Le tout était très basique et sans graphisme. Après avoir finis ce petit projet, j’ai décidé de baser mon TPI sur une messagerie de groupe. </w:t>
+      </w:r>
+      <w:r>
+        <w:t>Les salles de tchat me sont très vite venues à l’esprit</w:t>
+      </w:r>
+      <w:r>
+        <w:t xml:space="preserve"> et tout ça </w:t>
+      </w:r>
+      <w:r>
+        <w:t xml:space="preserve">aussi </w:t>
+      </w:r>
+      <w:r>
+        <w:t>dans une base de données</w:t>
+      </w:r>
+      <w:r>
+        <w:t xml:space="preserve">. </w:t>
       </w:r>
     </w:p>
     <w:p>
@@ -2842,44 +2892,7 @@
     </w:p>
     <w:p>
       <w:r>
-        <w:t xml:space="preserve">Mon projet </w:t>
-      </w:r>
-      <w:r>
-        <w:t>a</w:t>
-      </w:r>
-      <w:r>
-        <w:t xml:space="preserve"> un système de classement avec pseudo pour pouvoir se comparer avec ses amis en local. Les cases </w:t>
-      </w:r>
-      <w:r>
-        <w:t>sont</w:t>
-      </w:r>
-      <w:r>
-        <w:t xml:space="preserve"> des boutons et non des images. On pourra bouge</w:t>
-      </w:r>
-      <w:r>
-        <w:t>r les cases grâce à des boutons.</w:t>
-      </w:r>
-      <w:r>
-        <w:t xml:space="preserve"> « </w:t>
-      </w:r>
-      <w:proofErr w:type="spellStart"/>
-      <w:proofErr w:type="gramStart"/>
-      <w:r>
-        <w:t>left</w:t>
-      </w:r>
-      <w:proofErr w:type="spellEnd"/>
-      <w:proofErr w:type="gramEnd"/>
-      <w:r>
-        <w:t> », « right », « top » et « down ».</w:t>
-      </w:r>
-      <w:r>
-        <w:t xml:space="preserve"> Il </w:t>
-      </w:r>
-      <w:r>
-        <w:t>a</w:t>
-      </w:r>
-      <w:r>
-        <w:t xml:space="preserve"> aussi des couleurs insolites</w:t>
+        <w:t>Tchat’me permet la réunification de plusieurs membre sur un sujet particulier. Il suffit juste d’être ami pour pouvoir rejoindre une salle contrairement à d’autres sites du style dont seuls les utilisateurs qui sont dans la salle peuvent ajouter d’autres membres. Le site permet aussi</w:t>
       </w:r>
       <w:bookmarkStart w:id="5" w:name="_GoBack"/>
       <w:bookmarkEnd w:id="5"/>
@@ -9102,14 +9115,27 @@
     <w:r>
       <w:t xml:space="preserve"> sur </w:t>
     </w:r>
-    <w:fldSimple w:instr=" NUMPAGES   \* MERGEFORMAT ">
-      <w:r>
-        <w:rPr>
-          <w:noProof/>
-        </w:rPr>
-        <w:t>10</w:t>
-      </w:r>
-    </w:fldSimple>
+    <w:r>
+      <w:fldChar w:fldCharType="begin"/>
+    </w:r>
+    <w:r>
+      <w:instrText xml:space="preserve"> NUMPAGES   \* MERGEFORMAT </w:instrText>
+    </w:r>
+    <w:r>
+      <w:fldChar w:fldCharType="separate"/>
+    </w:r>
+    <w:r>
+      <w:rPr>
+        <w:noProof/>
+      </w:rPr>
+      <w:t>10</w:t>
+    </w:r>
+    <w:r>
+      <w:rPr>
+        <w:noProof/>
+      </w:rPr>
+      <w:fldChar w:fldCharType="end"/>
+    </w:r>
   </w:p>
 </w:ftr>
 </file>
@@ -11305,7 +11331,7 @@
 </file>
 
 <file path=customXml/itemProps2.xml><?xml version="1.0" encoding="utf-8"?>
-<ds:datastoreItem xmlns:ds="http://schemas.openxmlformats.org/officeDocument/2006/customXml" ds:itemID="{6ABE1301-08C6-4522-BF6C-F7606B5615CF}">
+<ds:datastoreItem xmlns:ds="http://schemas.openxmlformats.org/officeDocument/2006/customXml" ds:itemID="{161673DA-0AD8-4FF9-B3DF-DF2E81C9AC4E}">
   <ds:schemaRefs>
     <ds:schemaRef ds:uri="http://schemas.openxmlformats.org/officeDocument/2006/bibliography"/>
   </ds:schemaRefs>

</xml_diff>

<commit_message>
sync de la deuxième journée
-affichage des membres non amies et amis
-gestion de la demande d'ami avec boite de dialogue jvascript
</commit_message>
<xml_diff>
--- a/documentation/documentationTechnique.docx
+++ b/documentation/documentationTechnique.docx
@@ -2894,32 +2894,30 @@
       <w:r>
         <w:t>Tchat’me permet la réunification de plusieurs membre sur un sujet particulier. Il suffit juste d’être ami pour pouvoir rejoindre une salle contrairement à d’autres sites du style dont seuls les utilisateurs qui sont dans la salle peuvent ajouter d’autres membres. Le site permet aussi</w:t>
       </w:r>
-      <w:bookmarkStart w:id="5" w:name="_GoBack"/>
-      <w:bookmarkEnd w:id="5"/>
     </w:p>
     <w:p>
       <w:pPr>
         <w:pStyle w:val="Titre1"/>
       </w:pPr>
-      <w:bookmarkStart w:id="6" w:name="_Toc479774397"/>
+      <w:bookmarkStart w:id="5" w:name="_Toc479774397"/>
       <w:r>
         <w:t>Analyse fonctionnelle</w:t>
       </w:r>
-      <w:bookmarkEnd w:id="6"/>
+      <w:bookmarkEnd w:id="5"/>
     </w:p>
     <w:p>
       <w:pPr>
         <w:pStyle w:val="Titre2"/>
         <w:ind w:left="0"/>
       </w:pPr>
-      <w:bookmarkStart w:id="7" w:name="_Toc479774398"/>
+      <w:bookmarkStart w:id="6" w:name="_Toc479774398"/>
       <w:r>
         <w:t>Description globale des fonctionnalités du projet</w:t>
       </w:r>
       <w:r>
         <w:t> :</w:t>
       </w:r>
-      <w:bookmarkEnd w:id="7"/>
+      <w:bookmarkEnd w:id="6"/>
     </w:p>
     <w:p>
       <w:r>
@@ -2949,7 +2947,7 @@
         <w:pStyle w:val="Titre2"/>
         <w:ind w:left="0"/>
       </w:pPr>
-      <w:bookmarkStart w:id="8" w:name="_Toc479774399"/>
+      <w:bookmarkStart w:id="7" w:name="_Toc479774399"/>
       <w:r>
         <w:t>Description détaillé</w:t>
       </w:r>
@@ -2959,7 +2957,7 @@
       <w:r>
         <w:t> :</w:t>
       </w:r>
-      <w:bookmarkEnd w:id="8"/>
+      <w:bookmarkEnd w:id="7"/>
     </w:p>
     <w:p>
       <w:r>
@@ -3068,7 +3066,7 @@
         <w:pStyle w:val="Titre2"/>
         <w:ind w:left="0"/>
       </w:pPr>
-      <w:bookmarkStart w:id="9" w:name="_Toc479774400"/>
+      <w:bookmarkStart w:id="8" w:name="_Toc479774400"/>
       <w:r>
         <w:lastRenderedPageBreak/>
         <w:t>Description de l’interface</w:t>
@@ -3076,7 +3074,7 @@
       <w:r>
         <w:t> :</w:t>
       </w:r>
-      <w:bookmarkEnd w:id="9"/>
+      <w:bookmarkEnd w:id="8"/>
     </w:p>
     <w:p>
       <w:pPr>
@@ -3087,7 +3085,7 @@
         </w:numPr>
         <w:jc w:val="center"/>
       </w:pPr>
-      <w:bookmarkStart w:id="10" w:name="_Toc479774401"/>
+      <w:bookmarkStart w:id="9" w:name="_Toc479774401"/>
       <w:r>
         <w:rPr>
           <w:noProof/>
@@ -3142,7 +3140,7 @@
           </wp:inline>
         </w:drawing>
       </w:r>
-      <w:bookmarkEnd w:id="10"/>
+      <w:bookmarkEnd w:id="9"/>
     </w:p>
     <w:p>
       <w:pPr>
@@ -3546,7 +3544,7 @@
           <w:shd w:val="clear" w:color="auto" w:fill="FFFFFF"/>
         </w:rPr>
       </w:pPr>
-      <w:bookmarkStart w:id="11" w:name="_Toc479774402"/>
+      <w:bookmarkStart w:id="10" w:name="_Toc479774402"/>
       <w:r>
         <w:rPr>
           <w:shd w:val="clear" w:color="auto" w:fill="FFFFFF"/>
@@ -3554,21 +3552,21 @@
         <w:lastRenderedPageBreak/>
         <w:t>Analyse organique</w:t>
       </w:r>
-      <w:bookmarkEnd w:id="11"/>
+      <w:bookmarkEnd w:id="10"/>
     </w:p>
     <w:p>
       <w:pPr>
         <w:pStyle w:val="Titre2"/>
         <w:ind w:left="0"/>
       </w:pPr>
-      <w:bookmarkStart w:id="12" w:name="_Toc479774403"/>
+      <w:bookmarkStart w:id="11" w:name="_Toc479774403"/>
       <w:r>
         <w:t>Description globale de l’architecture du projet</w:t>
       </w:r>
       <w:r>
         <w:t> :</w:t>
       </w:r>
-      <w:bookmarkEnd w:id="12"/>
+      <w:bookmarkEnd w:id="11"/>
     </w:p>
     <w:p>
       <w:r>
@@ -3681,14 +3679,14 @@
         <w:pStyle w:val="Titre2"/>
         <w:ind w:left="0"/>
       </w:pPr>
-      <w:bookmarkStart w:id="13" w:name="_Toc479774404"/>
+      <w:bookmarkStart w:id="12" w:name="_Toc479774404"/>
       <w:r>
         <w:t>Description des méthodes de réalisation</w:t>
       </w:r>
       <w:r>
         <w:t> :</w:t>
       </w:r>
-      <w:bookmarkEnd w:id="13"/>
+      <w:bookmarkEnd w:id="12"/>
     </w:p>
     <w:p>
       <w:r>
@@ -3857,14 +3855,14 @@
         <w:pStyle w:val="Titre2"/>
         <w:ind w:left="0"/>
       </w:pPr>
-      <w:bookmarkStart w:id="14" w:name="_Toc479774405"/>
+      <w:bookmarkStart w:id="13" w:name="_Toc479774405"/>
       <w:r>
         <w:t>Argumentation des éventuels choix de méthode de résolution</w:t>
       </w:r>
       <w:r>
         <w:t> :</w:t>
       </w:r>
-      <w:bookmarkEnd w:id="14"/>
+      <w:bookmarkEnd w:id="13"/>
     </w:p>
     <w:p>
       <w:r>
@@ -3885,7 +3883,7 @@
         <w:pStyle w:val="Titre2"/>
         <w:ind w:left="0"/>
       </w:pPr>
-      <w:bookmarkStart w:id="15" w:name="_Toc479774406"/>
+      <w:bookmarkStart w:id="14" w:name="_Toc479774406"/>
       <w:r>
         <w:lastRenderedPageBreak/>
         <w:t>Organigramme</w:t>
@@ -3893,7 +3891,7 @@
       <w:r>
         <w:t> :</w:t>
       </w:r>
-      <w:bookmarkEnd w:id="15"/>
+      <w:bookmarkEnd w:id="14"/>
     </w:p>
     <w:p>
       <w:r>
@@ -3947,19 +3945,19 @@
       <w:pPr>
         <w:pStyle w:val="Titre1"/>
       </w:pPr>
-      <w:bookmarkStart w:id="16" w:name="_Toc479774407"/>
+      <w:bookmarkStart w:id="15" w:name="_Toc479774407"/>
       <w:r>
         <w:lastRenderedPageBreak/>
         <w:t>Test et protocole de test</w:t>
       </w:r>
-      <w:bookmarkEnd w:id="16"/>
+      <w:bookmarkEnd w:id="15"/>
     </w:p>
     <w:p>
       <w:pPr>
         <w:pStyle w:val="Titre2"/>
         <w:ind w:left="0"/>
       </w:pPr>
-      <w:bookmarkStart w:id="17" w:name="_Toc479774408"/>
+      <w:bookmarkStart w:id="16" w:name="_Toc479774408"/>
       <w:r>
         <w:t>P</w:t>
       </w:r>
@@ -3969,7 +3967,7 @@
       <w:r>
         <w:t> :</w:t>
       </w:r>
-      <w:bookmarkEnd w:id="17"/>
+      <w:bookmarkEnd w:id="16"/>
     </w:p>
     <w:p>
       <w:pPr>
@@ -6701,14 +6699,14 @@
         <w:pStyle w:val="Titre2"/>
         <w:ind w:left="0"/>
       </w:pPr>
-      <w:bookmarkStart w:id="18" w:name="_Toc479774409"/>
+      <w:bookmarkStart w:id="17" w:name="_Toc479774409"/>
       <w:r>
         <w:t>Rapport de test</w:t>
       </w:r>
       <w:r>
         <w:t> :</w:t>
       </w:r>
-      <w:bookmarkEnd w:id="18"/>
+      <w:bookmarkEnd w:id="17"/>
     </w:p>
     <w:p>
       <w:pPr>
@@ -8872,12 +8870,12 @@
       <w:pPr>
         <w:pStyle w:val="Titre1"/>
       </w:pPr>
-      <w:bookmarkStart w:id="19" w:name="_Toc479774410"/>
+      <w:bookmarkStart w:id="18" w:name="_Toc479774410"/>
       <w:r>
         <w:lastRenderedPageBreak/>
         <w:t>Améliorations possibles</w:t>
       </w:r>
-      <w:bookmarkEnd w:id="19"/>
+      <w:bookmarkEnd w:id="18"/>
     </w:p>
     <w:p>
       <w:r>
@@ -8932,11 +8930,11 @@
       <w:pPr>
         <w:pStyle w:val="Titre1"/>
       </w:pPr>
-      <w:bookmarkStart w:id="20" w:name="_Toc479774411"/>
+      <w:bookmarkStart w:id="19" w:name="_Toc479774411"/>
       <w:r>
         <w:t>Conclusion</w:t>
       </w:r>
-      <w:bookmarkEnd w:id="20"/>
+      <w:bookmarkEnd w:id="19"/>
     </w:p>
     <w:p>
       <w:r>
@@ -8977,38 +8975,23 @@
       <w:pPr>
         <w:pStyle w:val="Titre1"/>
       </w:pPr>
-      <w:bookmarkStart w:id="21" w:name="_Toc479774412"/>
+      <w:bookmarkStart w:id="20" w:name="_Toc479774412"/>
       <w:r>
         <w:t>Bibliographie</w:t>
       </w:r>
-      <w:bookmarkEnd w:id="21"/>
+      <w:bookmarkEnd w:id="20"/>
     </w:p>
     <w:p>
-      <w:r>
-        <w:t xml:space="preserve"> </w:t>
-      </w:r>
       <w:hyperlink r:id="rId18" w:history="1">
         <w:r>
           <w:rPr>
             <w:rStyle w:val="Lienhypertexte"/>
           </w:rPr>
-          <w:t>https://fr.wikipedia.org/wiki/2048_(jeu_vid%C3%A9o)</w:t>
+          <w:t>https://v4-alpha.getbootstrap.com/components/forms/</w:t>
         </w:r>
       </w:hyperlink>
       <w:r>
-        <w:t xml:space="preserve">  / </w:t>
-      </w:r>
-      <w:r>
-        <w:t>Wikipédia</w:t>
-      </w:r>
-      <w:r>
-        <w:t xml:space="preserve"> –</w:t>
-      </w:r>
-      <w:r>
-        <w:t xml:space="preserve"> 2048, Consulté</w:t>
-      </w:r>
-      <w:r>
-        <w:t xml:space="preserve"> le 29.03.17</w:t>
+        <w:t xml:space="preserve"> Consulté le 07/07/2017</w:t>
       </w:r>
     </w:p>
     <w:p>
@@ -9017,23 +9000,39 @@
           <w:rPr>
             <w:rStyle w:val="Lienhypertexte"/>
           </w:rPr>
-          <w:t>https://gabrielecirulli.github.io/2048 / jeu officiel du 2048</w:t>
+          <w:t>https://v4-alpha.getbootstrap.com/components/buttons/</w:t>
         </w:r>
       </w:hyperlink>
       <w:r>
-        <w:t xml:space="preserve">, </w:t>
-      </w:r>
-      <w:r>
-        <w:t xml:space="preserve">Consulté </w:t>
-      </w:r>
-      <w:r>
-        <w:t xml:space="preserve">le 15.03.17 </w:t>
+        <w:t xml:space="preserve"> </w:t>
+      </w:r>
+      <w:r>
+        <w:t>Consulté le 07/07/2017</w:t>
       </w:r>
     </w:p>
-    <w:p/>
+    <w:p>
+      <w:hyperlink r:id="rId20" w:history="1">
+        <w:r>
+          <w:rPr>
+            <w:rStyle w:val="Lienhypertexte"/>
+          </w:rPr>
+          <w:t>https://www.alsacreations.com/tuto/lire/1032-comment-centrer-verticalement-sur-tous-les-navigateurs.html/</w:t>
+        </w:r>
+      </w:hyperlink>
+      <w:r>
+        <w:t xml:space="preserve"> </w:t>
+      </w:r>
+      <w:r>
+        <w:t>Consulté le 07/07/2017</w:t>
+      </w:r>
+    </w:p>
+    <w:p>
+      <w:bookmarkStart w:id="21" w:name="_GoBack"/>
+      <w:bookmarkEnd w:id="21"/>
+    </w:p>
     <w:sectPr>
-      <w:headerReference w:type="default" r:id="rId20"/>
-      <w:footerReference w:type="default" r:id="rId21"/>
+      <w:headerReference w:type="default" r:id="rId21"/>
+      <w:footerReference w:type="default" r:id="rId22"/>
       <w:pgSz w:w="11906" w:h="16838"/>
       <w:pgMar w:top="1417" w:right="1417" w:bottom="1417" w:left="1417" w:header="708" w:footer="708" w:gutter="0"/>
       <w:pgNumType w:start="0"/>
@@ -9107,7 +9106,7 @@
       <w:rPr>
         <w:noProof/>
       </w:rPr>
-      <w:t>3</w:t>
+      <w:t>10</w:t>
     </w:r>
     <w:r>
       <w:fldChar w:fldCharType="end"/>
@@ -9115,27 +9114,14 @@
     <w:r>
       <w:t xml:space="preserve"> sur </w:t>
     </w:r>
-    <w:r>
-      <w:fldChar w:fldCharType="begin"/>
-    </w:r>
-    <w:r>
-      <w:instrText xml:space="preserve"> NUMPAGES   \* MERGEFORMAT </w:instrText>
-    </w:r>
-    <w:r>
-      <w:fldChar w:fldCharType="separate"/>
-    </w:r>
-    <w:r>
-      <w:rPr>
-        <w:noProof/>
-      </w:rPr>
-      <w:t>10</w:t>
-    </w:r>
-    <w:r>
-      <w:rPr>
-        <w:noProof/>
-      </w:rPr>
-      <w:fldChar w:fldCharType="end"/>
-    </w:r>
+    <w:fldSimple w:instr=" NUMPAGES   \* MERGEFORMAT ">
+      <w:r>
+        <w:rPr>
+          <w:noProof/>
+        </w:rPr>
+        <w:t>10</w:t>
+      </w:r>
+    </w:fldSimple>
   </w:p>
 </w:ftr>
 </file>
@@ -11331,7 +11317,7 @@
 </file>
 
 <file path=customXml/itemProps2.xml><?xml version="1.0" encoding="utf-8"?>
-<ds:datastoreItem xmlns:ds="http://schemas.openxmlformats.org/officeDocument/2006/customXml" ds:itemID="{161673DA-0AD8-4FF9-B3DF-DF2E81C9AC4E}">
+<ds:datastoreItem xmlns:ds="http://schemas.openxmlformats.org/officeDocument/2006/customXml" ds:itemID="{E7B9C2CB-791A-45F3-A51C-F1CC2600AF34}">
   <ds:schemaRefs>
     <ds:schemaRef ds:uri="http://schemas.openxmlformats.org/officeDocument/2006/bibliography"/>
   </ds:schemaRefs>

</xml_diff>

<commit_message>
sync de la cinquième journée
-Fonction verifTchatRoom
-page autre salles(marche pas)
-code pour rejoindre
-code pour quitter
-description maquette
-structurogramme
-Descritpion des éléments de sécurité
-description globale
-description détaillé
</commit_message>
<xml_diff>
--- a/documentation/documentationTechnique.docx
+++ b/documentation/documentationTechnique.docx
@@ -10,7 +10,6 @@
           <w:docPartUnique/>
         </w:docPartObj>
       </w:sdtPr>
-      <w:sdtEndPr/>
       <w:sdtContent>
         <w:p>
           <w:r>
@@ -188,7 +187,6 @@
                                     <w:dataBinding w:prefixMappings="xmlns:ns0='http://schemas.openxmlformats.org/package/2006/metadata/core-properties' xmlns:ns1='http://purl.org/dc/elements/1.1/'" w:xpath="/ns0:coreProperties[1]/ns1:creator[1]" w:storeItemID="{6C3C8BC8-F283-45AE-878A-BAB7291924A1}"/>
                                     <w:text/>
                                   </w:sdtPr>
-                                  <w:sdtEndPr/>
                                   <w:sdtContent>
                                     <w:r>
                                       <w:rPr>
@@ -263,7 +261,6 @@
                               <w:dataBinding w:prefixMappings="xmlns:ns0='http://schemas.openxmlformats.org/package/2006/metadata/core-properties' xmlns:ns1='http://purl.org/dc/elements/1.1/'" w:xpath="/ns0:coreProperties[1]/ns1:creator[1]" w:storeItemID="{6C3C8BC8-F283-45AE-878A-BAB7291924A1}"/>
                               <w:text/>
                             </w:sdtPr>
-                            <w:sdtEndPr/>
                             <w:sdtContent>
                               <w:r>
                                 <w:rPr>
@@ -391,7 +388,6 @@
                                     <w:dataBinding w:prefixMappings="xmlns:ns0='http://schemas.microsoft.com/office/2006/coverPageProps'" w:xpath="/ns0:CoverPageProperties[1]/ns0:Abstract[1]" w:storeItemID="{55AF091B-3C7A-41E3-B477-F2FDAA23CFDA}"/>
                                     <w:text/>
                                   </w:sdtPr>
-                                  <w:sdtEndPr/>
                                   <w:sdtContent>
                                     <w:r>
                                       <w:rPr>
@@ -445,7 +441,6 @@
                               <w:dataBinding w:prefixMappings="xmlns:ns0='http://schemas.microsoft.com/office/2006/coverPageProps'" w:xpath="/ns0:CoverPageProperties[1]/ns0:Abstract[1]" w:storeItemID="{55AF091B-3C7A-41E3-B477-F2FDAA23CFDA}"/>
                               <w:text/>
                             </w:sdtPr>
-                            <w:sdtEndPr/>
                             <w:sdtContent>
                               <w:r>
                                 <w:rPr>
@@ -739,7 +734,6 @@
                                   <w:dataBinding w:prefixMappings="xmlns:ns0='http://schemas.openxmlformats.org/package/2006/metadata/core-properties' xmlns:ns1='http://purl.org/dc/elements/1.1/'" w:xpath="/ns0:coreProperties[1]/ns1:title[1]" w:storeItemID="{6C3C8BC8-F283-45AE-878A-BAB7291924A1}"/>
                                   <w:text/>
                                 </w:sdtPr>
-                                <w:sdtEndPr/>
                                 <w:sdtContent>
                                   <w:p>
                                     <w:pPr>
@@ -775,7 +769,6 @@
                                   <w:dataBinding w:prefixMappings="xmlns:ns0='http://schemas.openxmlformats.org/package/2006/metadata/core-properties' xmlns:ns1='http://purl.org/dc/elements/1.1/'" w:xpath="/ns0:coreProperties[1]/ns1:subject[1]" w:storeItemID="{6C3C8BC8-F283-45AE-878A-BAB7291924A1}"/>
                                   <w:text/>
                                 </w:sdtPr>
-                                <w:sdtEndPr/>
                                 <w:sdtContent>
                                   <w:p>
                                     <w:pPr>
@@ -836,7 +829,6 @@
                             <w:dataBinding w:prefixMappings="xmlns:ns0='http://schemas.openxmlformats.org/package/2006/metadata/core-properties' xmlns:ns1='http://purl.org/dc/elements/1.1/'" w:xpath="/ns0:coreProperties[1]/ns1:title[1]" w:storeItemID="{6C3C8BC8-F283-45AE-878A-BAB7291924A1}"/>
                             <w:text/>
                           </w:sdtPr>
-                          <w:sdtEndPr/>
                           <w:sdtContent>
                             <w:p>
                               <w:pPr>
@@ -872,7 +864,6 @@
                             <w:dataBinding w:prefixMappings="xmlns:ns0='http://schemas.openxmlformats.org/package/2006/metadata/core-properties' xmlns:ns1='http://purl.org/dc/elements/1.1/'" w:xpath="/ns0:coreProperties[1]/ns1:subject[1]" w:storeItemID="{6C3C8BC8-F283-45AE-878A-BAB7291924A1}"/>
                             <w:text/>
                           </w:sdtPr>
-                          <w:sdtEndPr/>
                           <w:sdtContent>
                             <w:p>
                               <w:pPr>
@@ -928,7 +919,6 @@
           <w:docPartUnique/>
         </w:docPartObj>
       </w:sdtPr>
-      <w:sdtEndPr/>
       <w:sdtContent>
         <w:p>
           <w:pPr>
@@ -962,7 +952,7 @@
           <w:r>
             <w:fldChar w:fldCharType="separate"/>
           </w:r>
-          <w:hyperlink w:anchor="_Toc479774392" w:history="1">
+          <w:hyperlink w:anchor="_Toc485043310" w:history="1">
             <w:r>
               <w:rPr>
                 <w:rStyle w:val="Lienhypertexte"/>
@@ -989,7 +979,7 @@
                 <w:noProof/>
                 <w:webHidden/>
               </w:rPr>
-              <w:instrText xml:space="preserve"> PAGEREF _Toc479774392 \h </w:instrText>
+              <w:instrText xml:space="preserve"> PAGEREF _Toc485043310 \h </w:instrText>
             </w:r>
             <w:r>
               <w:rPr>
@@ -1033,7 +1023,7 @@
               <w:lang w:eastAsia="fr-CH"/>
             </w:rPr>
           </w:pPr>
-          <w:hyperlink w:anchor="_Toc479774393" w:history="1">
+          <w:hyperlink w:anchor="_Toc485043311" w:history="1">
             <w:r>
               <w:rPr>
                 <w:rStyle w:val="Lienhypertexte"/>
@@ -1076,7 +1066,7 @@
                 <w:noProof/>
                 <w:webHidden/>
               </w:rPr>
-              <w:instrText xml:space="preserve"> PAGEREF _Toc479774393 \h </w:instrText>
+              <w:instrText xml:space="preserve"> PAGEREF _Toc485043311 \h </w:instrText>
             </w:r>
             <w:r>
               <w:rPr>
@@ -1119,7 +1109,7 @@
               <w:lang w:eastAsia="fr-CH"/>
             </w:rPr>
           </w:pPr>
-          <w:hyperlink w:anchor="_Toc479774394" w:history="1">
+          <w:hyperlink w:anchor="_Toc485043312" w:history="1">
             <w:r>
               <w:rPr>
                 <w:rStyle w:val="Lienhypertexte"/>
@@ -1146,7 +1136,7 @@
                 <w:noProof/>
                 <w:webHidden/>
               </w:rPr>
-              <w:instrText xml:space="preserve"> PAGEREF _Toc479774394 \h </w:instrText>
+              <w:instrText xml:space="preserve"> PAGEREF _Toc485043312 \h </w:instrText>
             </w:r>
             <w:r>
               <w:rPr>
@@ -1166,7 +1156,7 @@
                 <w:noProof/>
                 <w:webHidden/>
               </w:rPr>
-              <w:t>3</w:t>
+              <w:t>2</w:t>
             </w:r>
             <w:r>
               <w:rPr>
@@ -1190,7 +1180,7 @@
               <w:lang w:eastAsia="fr-CH"/>
             </w:rPr>
           </w:pPr>
-          <w:hyperlink w:anchor="_Toc479774395" w:history="1">
+          <w:hyperlink w:anchor="_Toc485043313" w:history="1">
             <w:r>
               <w:rPr>
                 <w:rStyle w:val="Lienhypertexte"/>
@@ -1233,7 +1223,7 @@
                 <w:noProof/>
                 <w:webHidden/>
               </w:rPr>
-              <w:instrText xml:space="preserve"> PAGEREF _Toc479774395 \h </w:instrText>
+              <w:instrText xml:space="preserve"> PAGEREF _Toc485043313 \h </w:instrText>
             </w:r>
             <w:r>
               <w:rPr>
@@ -1253,7 +1243,7 @@
                 <w:noProof/>
                 <w:webHidden/>
               </w:rPr>
-              <w:t>3</w:t>
+              <w:t>2</w:t>
             </w:r>
             <w:r>
               <w:rPr>
@@ -1277,7 +1267,7 @@
               <w:lang w:eastAsia="fr-CH"/>
             </w:rPr>
           </w:pPr>
-          <w:hyperlink w:anchor="_Toc479774396" w:history="1">
+          <w:hyperlink w:anchor="_Toc485043314" w:history="1">
             <w:r>
               <w:rPr>
                 <w:rStyle w:val="Lienhypertexte"/>
@@ -1320,7 +1310,7 @@
                 <w:noProof/>
                 <w:webHidden/>
               </w:rPr>
-              <w:instrText xml:space="preserve"> PAGEREF _Toc479774396 \h </w:instrText>
+              <w:instrText xml:space="preserve"> PAGEREF _Toc485043314 \h </w:instrText>
             </w:r>
             <w:r>
               <w:rPr>
@@ -1340,7 +1330,7 @@
                 <w:noProof/>
                 <w:webHidden/>
               </w:rPr>
-              <w:t>3</w:t>
+              <w:t>2</w:t>
             </w:r>
             <w:r>
               <w:rPr>
@@ -1363,7 +1353,7 @@
               <w:lang w:eastAsia="fr-CH"/>
             </w:rPr>
           </w:pPr>
-          <w:hyperlink w:anchor="_Toc479774397" w:history="1">
+          <w:hyperlink w:anchor="_Toc485043315" w:history="1">
             <w:r>
               <w:rPr>
                 <w:rStyle w:val="Lienhypertexte"/>
@@ -1390,7 +1380,7 @@
                 <w:noProof/>
                 <w:webHidden/>
               </w:rPr>
-              <w:instrText xml:space="preserve"> PAGEREF _Toc479774397 \h </w:instrText>
+              <w:instrText xml:space="preserve"> PAGEREF _Toc485043315 \h </w:instrText>
             </w:r>
             <w:r>
               <w:rPr>
@@ -1410,7 +1400,7 @@
                 <w:noProof/>
                 <w:webHidden/>
               </w:rPr>
-              <w:t>3</w:t>
+              <w:t>2</w:t>
             </w:r>
             <w:r>
               <w:rPr>
@@ -1434,7 +1424,7 @@
               <w:lang w:eastAsia="fr-CH"/>
             </w:rPr>
           </w:pPr>
-          <w:hyperlink w:anchor="_Toc479774398" w:history="1">
+          <w:hyperlink w:anchor="_Toc485043316" w:history="1">
             <w:r>
               <w:rPr>
                 <w:rStyle w:val="Lienhypertexte"/>
@@ -1477,7 +1467,7 @@
                 <w:noProof/>
                 <w:webHidden/>
               </w:rPr>
-              <w:instrText xml:space="preserve"> PAGEREF _Toc479774398 \h </w:instrText>
+              <w:instrText xml:space="preserve"> PAGEREF _Toc485043316 \h </w:instrText>
             </w:r>
             <w:r>
               <w:rPr>
@@ -1497,7 +1487,7 @@
                 <w:noProof/>
                 <w:webHidden/>
               </w:rPr>
-              <w:t>3</w:t>
+              <w:t>2</w:t>
             </w:r>
             <w:r>
               <w:rPr>
@@ -1521,7 +1511,7 @@
               <w:lang w:eastAsia="fr-CH"/>
             </w:rPr>
           </w:pPr>
-          <w:hyperlink w:anchor="_Toc479774399" w:history="1">
+          <w:hyperlink w:anchor="_Toc485043317" w:history="1">
             <w:r>
               <w:rPr>
                 <w:rStyle w:val="Lienhypertexte"/>
@@ -1564,7 +1554,217 @@
                 <w:noProof/>
                 <w:webHidden/>
               </w:rPr>
-              <w:instrText xml:space="preserve"> PAGEREF _Toc479774399 \h </w:instrText>
+              <w:instrText xml:space="preserve"> PAGEREF _Toc485043317 \h </w:instrText>
+            </w:r>
+            <w:r>
+              <w:rPr>
+                <w:noProof/>
+                <w:webHidden/>
+              </w:rPr>
+            </w:r>
+            <w:r>
+              <w:rPr>
+                <w:noProof/>
+                <w:webHidden/>
+              </w:rPr>
+              <w:fldChar w:fldCharType="separate"/>
+            </w:r>
+            <w:r>
+              <w:rPr>
+                <w:noProof/>
+                <w:webHidden/>
+              </w:rPr>
+              <w:t>2</w:t>
+            </w:r>
+            <w:r>
+              <w:rPr>
+                <w:noProof/>
+                <w:webHidden/>
+              </w:rPr>
+              <w:fldChar w:fldCharType="end"/>
+            </w:r>
+          </w:hyperlink>
+        </w:p>
+        <w:p>
+          <w:pPr>
+            <w:pStyle w:val="TM3"/>
+            <w:tabs>
+              <w:tab w:val="right" w:leader="dot" w:pos="9062"/>
+            </w:tabs>
+            <w:rPr>
+              <w:rFonts w:eastAsiaTheme="minorEastAsia"/>
+              <w:noProof/>
+              <w:lang w:eastAsia="fr-CH"/>
+            </w:rPr>
+          </w:pPr>
+          <w:hyperlink w:anchor="_Toc485043318" w:history="1">
+            <w:r>
+              <w:rPr>
+                <w:rStyle w:val="Lienhypertexte"/>
+                <w:noProof/>
+              </w:rPr>
+              <w:t>Utilisateurs</w:t>
+            </w:r>
+            <w:r>
+              <w:rPr>
+                <w:noProof/>
+                <w:webHidden/>
+              </w:rPr>
+              <w:tab/>
+            </w:r>
+            <w:r>
+              <w:rPr>
+                <w:noProof/>
+                <w:webHidden/>
+              </w:rPr>
+              <w:fldChar w:fldCharType="begin"/>
+            </w:r>
+            <w:r>
+              <w:rPr>
+                <w:noProof/>
+                <w:webHidden/>
+              </w:rPr>
+              <w:instrText xml:space="preserve"> PAGEREF _Toc485043318 \h </w:instrText>
+            </w:r>
+            <w:r>
+              <w:rPr>
+                <w:noProof/>
+                <w:webHidden/>
+              </w:rPr>
+            </w:r>
+            <w:r>
+              <w:rPr>
+                <w:noProof/>
+                <w:webHidden/>
+              </w:rPr>
+              <w:fldChar w:fldCharType="separate"/>
+            </w:r>
+            <w:r>
+              <w:rPr>
+                <w:noProof/>
+                <w:webHidden/>
+              </w:rPr>
+              <w:t>3</w:t>
+            </w:r>
+            <w:r>
+              <w:rPr>
+                <w:noProof/>
+                <w:webHidden/>
+              </w:rPr>
+              <w:fldChar w:fldCharType="end"/>
+            </w:r>
+          </w:hyperlink>
+        </w:p>
+        <w:p>
+          <w:pPr>
+            <w:pStyle w:val="TM3"/>
+            <w:tabs>
+              <w:tab w:val="right" w:leader="dot" w:pos="9062"/>
+            </w:tabs>
+            <w:rPr>
+              <w:rFonts w:eastAsiaTheme="minorEastAsia"/>
+              <w:noProof/>
+              <w:lang w:eastAsia="fr-CH"/>
+            </w:rPr>
+          </w:pPr>
+          <w:hyperlink w:anchor="_Toc485043319" w:history="1">
+            <w:r>
+              <w:rPr>
+                <w:rStyle w:val="Lienhypertexte"/>
+                <w:noProof/>
+              </w:rPr>
+              <w:t>Procédure d’acceptation d’amis</w:t>
+            </w:r>
+            <w:r>
+              <w:rPr>
+                <w:noProof/>
+                <w:webHidden/>
+              </w:rPr>
+              <w:tab/>
+            </w:r>
+            <w:r>
+              <w:rPr>
+                <w:noProof/>
+                <w:webHidden/>
+              </w:rPr>
+              <w:fldChar w:fldCharType="begin"/>
+            </w:r>
+            <w:r>
+              <w:rPr>
+                <w:noProof/>
+                <w:webHidden/>
+              </w:rPr>
+              <w:instrText xml:space="preserve"> PAGEREF _Toc485043319 \h </w:instrText>
+            </w:r>
+            <w:r>
+              <w:rPr>
+                <w:noProof/>
+                <w:webHidden/>
+              </w:rPr>
+            </w:r>
+            <w:r>
+              <w:rPr>
+                <w:noProof/>
+                <w:webHidden/>
+              </w:rPr>
+              <w:fldChar w:fldCharType="separate"/>
+            </w:r>
+            <w:r>
+              <w:rPr>
+                <w:noProof/>
+                <w:webHidden/>
+              </w:rPr>
+              <w:t>3</w:t>
+            </w:r>
+            <w:r>
+              <w:rPr>
+                <w:noProof/>
+                <w:webHidden/>
+              </w:rPr>
+              <w:fldChar w:fldCharType="end"/>
+            </w:r>
+          </w:hyperlink>
+        </w:p>
+        <w:p>
+          <w:pPr>
+            <w:pStyle w:val="TM3"/>
+            <w:tabs>
+              <w:tab w:val="right" w:leader="dot" w:pos="9062"/>
+            </w:tabs>
+            <w:rPr>
+              <w:rFonts w:eastAsiaTheme="minorEastAsia"/>
+              <w:noProof/>
+              <w:lang w:eastAsia="fr-CH"/>
+            </w:rPr>
+          </w:pPr>
+          <w:hyperlink w:anchor="_Toc485043320" w:history="1">
+            <w:r>
+              <w:rPr>
+                <w:rStyle w:val="Lienhypertexte"/>
+                <w:noProof/>
+              </w:rPr>
+              <w:t>Les tchat room</w:t>
+            </w:r>
+            <w:r>
+              <w:rPr>
+                <w:noProof/>
+                <w:webHidden/>
+              </w:rPr>
+              <w:tab/>
+            </w:r>
+            <w:r>
+              <w:rPr>
+                <w:noProof/>
+                <w:webHidden/>
+              </w:rPr>
+              <w:fldChar w:fldCharType="begin"/>
+            </w:r>
+            <w:r>
+              <w:rPr>
+                <w:noProof/>
+                <w:webHidden/>
+              </w:rPr>
+              <w:instrText xml:space="preserve"> PAGEREF _Toc485043320 \h </w:instrText>
             </w:r>
             <w:r>
               <w:rPr>
@@ -1608,7 +1808,7 @@
               <w:lang w:eastAsia="fr-CH"/>
             </w:rPr>
           </w:pPr>
-          <w:hyperlink w:anchor="_Toc479774400" w:history="1">
+          <w:hyperlink w:anchor="_Toc485043321" w:history="1">
             <w:r>
               <w:rPr>
                 <w:rStyle w:val="Lienhypertexte"/>
@@ -1651,7 +1851,7 @@
                 <w:noProof/>
                 <w:webHidden/>
               </w:rPr>
-              <w:instrText xml:space="preserve"> PAGEREF _Toc479774400 \h </w:instrText>
+              <w:instrText xml:space="preserve"> PAGEREF _Toc485043321 \h </w:instrText>
             </w:r>
             <w:r>
               <w:rPr>
@@ -1671,7 +1871,7 @@
                 <w:noProof/>
                 <w:webHidden/>
               </w:rPr>
-              <w:t>4</w:t>
+              <w:t>3</w:t>
             </w:r>
             <w:r>
               <w:rPr>
@@ -1684,7 +1884,7 @@
         </w:p>
         <w:p>
           <w:pPr>
-            <w:pStyle w:val="TM1"/>
+            <w:pStyle w:val="TM3"/>
             <w:tabs>
               <w:tab w:val="right" w:leader="dot" w:pos="9062"/>
             </w:tabs>
@@ -1694,14 +1894,13 @@
               <w:lang w:eastAsia="fr-CH"/>
             </w:rPr>
           </w:pPr>
-          <w:hyperlink w:anchor="_Toc479774402" w:history="1">
+          <w:hyperlink w:anchor="_Toc485043322" w:history="1">
             <w:r>
               <w:rPr>
                 <w:rStyle w:val="Lienhypertexte"/>
                 <w:noProof/>
-                <w:shd w:val="clear" w:color="auto" w:fill="FFFFFF"/>
-              </w:rPr>
-              <w:t>Analyse organique</w:t>
+              </w:rPr>
+              <w:t>Utilisateur</w:t>
             </w:r>
             <w:r>
               <w:rPr>
@@ -1722,7 +1921,7 @@
                 <w:noProof/>
                 <w:webHidden/>
               </w:rPr>
-              <w:instrText xml:space="preserve"> PAGEREF _Toc479774402 \h </w:instrText>
+              <w:instrText xml:space="preserve"> PAGEREF _Toc485043322 \h </w:instrText>
             </w:r>
             <w:r>
               <w:rPr>
@@ -1742,7 +1941,77 @@
                 <w:noProof/>
                 <w:webHidden/>
               </w:rPr>
-              <w:t>6</w:t>
+              <w:t>4</w:t>
+            </w:r>
+            <w:r>
+              <w:rPr>
+                <w:noProof/>
+                <w:webHidden/>
+              </w:rPr>
+              <w:fldChar w:fldCharType="end"/>
+            </w:r>
+          </w:hyperlink>
+        </w:p>
+        <w:p>
+          <w:pPr>
+            <w:pStyle w:val="TM3"/>
+            <w:tabs>
+              <w:tab w:val="right" w:leader="dot" w:pos="9062"/>
+            </w:tabs>
+            <w:rPr>
+              <w:rFonts w:eastAsiaTheme="minorEastAsia"/>
+              <w:noProof/>
+              <w:lang w:eastAsia="fr-CH"/>
+            </w:rPr>
+          </w:pPr>
+          <w:hyperlink w:anchor="_Toc485043323" w:history="1">
+            <w:r>
+              <w:rPr>
+                <w:rStyle w:val="Lienhypertexte"/>
+                <w:noProof/>
+              </w:rPr>
+              <w:t>Administrateur</w:t>
+            </w:r>
+            <w:r>
+              <w:rPr>
+                <w:noProof/>
+                <w:webHidden/>
+              </w:rPr>
+              <w:tab/>
+            </w:r>
+            <w:r>
+              <w:rPr>
+                <w:noProof/>
+                <w:webHidden/>
+              </w:rPr>
+              <w:fldChar w:fldCharType="begin"/>
+            </w:r>
+            <w:r>
+              <w:rPr>
+                <w:noProof/>
+                <w:webHidden/>
+              </w:rPr>
+              <w:instrText xml:space="preserve"> PAGEREF _Toc485043323 \h </w:instrText>
+            </w:r>
+            <w:r>
+              <w:rPr>
+                <w:noProof/>
+                <w:webHidden/>
+              </w:rPr>
+            </w:r>
+            <w:r>
+              <w:rPr>
+                <w:noProof/>
+                <w:webHidden/>
+              </w:rPr>
+              <w:fldChar w:fldCharType="separate"/>
+            </w:r>
+            <w:r>
+              <w:rPr>
+                <w:noProof/>
+                <w:webHidden/>
+              </w:rPr>
+              <w:t>8</w:t>
             </w:r>
             <w:r>
               <w:rPr>
@@ -1766,7 +2035,7 @@
               <w:lang w:eastAsia="fr-CH"/>
             </w:rPr>
           </w:pPr>
-          <w:hyperlink w:anchor="_Toc479774403" w:history="1">
+          <w:hyperlink w:anchor="_Toc485043324" w:history="1">
             <w:r>
               <w:rPr>
                 <w:rStyle w:val="Lienhypertexte"/>
@@ -1788,7 +2057,7 @@
                 <w:rStyle w:val="Lienhypertexte"/>
                 <w:noProof/>
               </w:rPr>
-              <w:t>Description globale de l’architecture du projet :</w:t>
+              <w:t>Description des éléments de sécurité :</w:t>
             </w:r>
             <w:r>
               <w:rPr>
@@ -1809,7 +2078,7 @@
                 <w:noProof/>
                 <w:webHidden/>
               </w:rPr>
-              <w:instrText xml:space="preserve"> PAGEREF _Toc479774403 \h </w:instrText>
+              <w:instrText xml:space="preserve"> PAGEREF _Toc485043324 \h </w:instrText>
             </w:r>
             <w:r>
               <w:rPr>
@@ -1829,7 +2098,78 @@
                 <w:noProof/>
                 <w:webHidden/>
               </w:rPr>
-              <w:t>6</w:t>
+              <w:t>8</w:t>
+            </w:r>
+            <w:r>
+              <w:rPr>
+                <w:noProof/>
+                <w:webHidden/>
+              </w:rPr>
+              <w:fldChar w:fldCharType="end"/>
+            </w:r>
+          </w:hyperlink>
+        </w:p>
+        <w:p>
+          <w:pPr>
+            <w:pStyle w:val="TM1"/>
+            <w:tabs>
+              <w:tab w:val="right" w:leader="dot" w:pos="9062"/>
+            </w:tabs>
+            <w:rPr>
+              <w:rFonts w:eastAsiaTheme="minorEastAsia"/>
+              <w:noProof/>
+              <w:lang w:eastAsia="fr-CH"/>
+            </w:rPr>
+          </w:pPr>
+          <w:hyperlink w:anchor="_Toc485043325" w:history="1">
+            <w:r>
+              <w:rPr>
+                <w:rStyle w:val="Lienhypertexte"/>
+                <w:noProof/>
+                <w:shd w:val="clear" w:color="auto" w:fill="FFFFFF"/>
+              </w:rPr>
+              <w:t>Analyse organique</w:t>
+            </w:r>
+            <w:r>
+              <w:rPr>
+                <w:noProof/>
+                <w:webHidden/>
+              </w:rPr>
+              <w:tab/>
+            </w:r>
+            <w:r>
+              <w:rPr>
+                <w:noProof/>
+                <w:webHidden/>
+              </w:rPr>
+              <w:fldChar w:fldCharType="begin"/>
+            </w:r>
+            <w:r>
+              <w:rPr>
+                <w:noProof/>
+                <w:webHidden/>
+              </w:rPr>
+              <w:instrText xml:space="preserve"> PAGEREF _Toc485043325 \h </w:instrText>
+            </w:r>
+            <w:r>
+              <w:rPr>
+                <w:noProof/>
+                <w:webHidden/>
+              </w:rPr>
+            </w:r>
+            <w:r>
+              <w:rPr>
+                <w:noProof/>
+                <w:webHidden/>
+              </w:rPr>
+              <w:fldChar w:fldCharType="separate"/>
+            </w:r>
+            <w:r>
+              <w:rPr>
+                <w:noProof/>
+                <w:webHidden/>
+              </w:rPr>
+              <w:t>9</w:t>
             </w:r>
             <w:r>
               <w:rPr>
@@ -1853,7 +2193,7 @@
               <w:lang w:eastAsia="fr-CH"/>
             </w:rPr>
           </w:pPr>
-          <w:hyperlink w:anchor="_Toc479774404" w:history="1">
+          <w:hyperlink w:anchor="_Toc485043326" w:history="1">
             <w:r>
               <w:rPr>
                 <w:rStyle w:val="Lienhypertexte"/>
@@ -1875,7 +2215,7 @@
                 <w:rStyle w:val="Lienhypertexte"/>
                 <w:noProof/>
               </w:rPr>
-              <w:t>Description des méthodes de réalisation :</w:t>
+              <w:t>Description globale de l’architecture du projet :</w:t>
             </w:r>
             <w:r>
               <w:rPr>
@@ -1896,7 +2236,7 @@
                 <w:noProof/>
                 <w:webHidden/>
               </w:rPr>
-              <w:instrText xml:space="preserve"> PAGEREF _Toc479774404 \h </w:instrText>
+              <w:instrText xml:space="preserve"> PAGEREF _Toc485043326 \h </w:instrText>
             </w:r>
             <w:r>
               <w:rPr>
@@ -1916,7 +2256,7 @@
                 <w:noProof/>
                 <w:webHidden/>
               </w:rPr>
-              <w:t>6</w:t>
+              <w:t>9</w:t>
             </w:r>
             <w:r>
               <w:rPr>
@@ -1940,7 +2280,7 @@
               <w:lang w:eastAsia="fr-CH"/>
             </w:rPr>
           </w:pPr>
-          <w:hyperlink w:anchor="_Toc479774405" w:history="1">
+          <w:hyperlink w:anchor="_Toc485043327" w:history="1">
             <w:r>
               <w:rPr>
                 <w:rStyle w:val="Lienhypertexte"/>
@@ -1962,7 +2302,7 @@
                 <w:rStyle w:val="Lienhypertexte"/>
                 <w:noProof/>
               </w:rPr>
-              <w:t>Argumentation des éventuels choix de méthode de résolution :</w:t>
+              <w:t>Description des méthodes de réalisation :</w:t>
             </w:r>
             <w:r>
               <w:rPr>
@@ -1983,7 +2323,7 @@
                 <w:noProof/>
                 <w:webHidden/>
               </w:rPr>
-              <w:instrText xml:space="preserve"> PAGEREF _Toc479774405 \h </w:instrText>
+              <w:instrText xml:space="preserve"> PAGEREF _Toc485043327 \h </w:instrText>
             </w:r>
             <w:r>
               <w:rPr>
@@ -2003,7 +2343,7 @@
                 <w:noProof/>
                 <w:webHidden/>
               </w:rPr>
-              <w:t>6</w:t>
+              <w:t>9</w:t>
             </w:r>
             <w:r>
               <w:rPr>
@@ -2027,7 +2367,7 @@
               <w:lang w:eastAsia="fr-CH"/>
             </w:rPr>
           </w:pPr>
-          <w:hyperlink w:anchor="_Toc479774406" w:history="1">
+          <w:hyperlink w:anchor="_Toc485043328" w:history="1">
             <w:r>
               <w:rPr>
                 <w:rStyle w:val="Lienhypertexte"/>
@@ -2049,7 +2389,7 @@
                 <w:rStyle w:val="Lienhypertexte"/>
                 <w:noProof/>
               </w:rPr>
-              <w:t>Organigramme :</w:t>
+              <w:t>Argumentation des éventuels choix de méthode de résolution :</w:t>
             </w:r>
             <w:r>
               <w:rPr>
@@ -2070,7 +2410,7 @@
                 <w:noProof/>
                 <w:webHidden/>
               </w:rPr>
-              <w:instrText xml:space="preserve"> PAGEREF _Toc479774406 \h </w:instrText>
+              <w:instrText xml:space="preserve"> PAGEREF _Toc485043328 \h </w:instrText>
             </w:r>
             <w:r>
               <w:rPr>
@@ -2090,77 +2430,7 @@
                 <w:noProof/>
                 <w:webHidden/>
               </w:rPr>
-              <w:t>7</w:t>
-            </w:r>
-            <w:r>
-              <w:rPr>
-                <w:noProof/>
-                <w:webHidden/>
-              </w:rPr>
-              <w:fldChar w:fldCharType="end"/>
-            </w:r>
-          </w:hyperlink>
-        </w:p>
-        <w:p>
-          <w:pPr>
-            <w:pStyle w:val="TM1"/>
-            <w:tabs>
-              <w:tab w:val="right" w:leader="dot" w:pos="9062"/>
-            </w:tabs>
-            <w:rPr>
-              <w:rFonts w:eastAsiaTheme="minorEastAsia"/>
-              <w:noProof/>
-              <w:lang w:eastAsia="fr-CH"/>
-            </w:rPr>
-          </w:pPr>
-          <w:hyperlink w:anchor="_Toc479774407" w:history="1">
-            <w:r>
-              <w:rPr>
-                <w:rStyle w:val="Lienhypertexte"/>
-                <w:noProof/>
-              </w:rPr>
-              <w:t>Test et protocole de test</w:t>
-            </w:r>
-            <w:r>
-              <w:rPr>
-                <w:noProof/>
-                <w:webHidden/>
-              </w:rPr>
-              <w:tab/>
-            </w:r>
-            <w:r>
-              <w:rPr>
-                <w:noProof/>
-                <w:webHidden/>
-              </w:rPr>
-              <w:fldChar w:fldCharType="begin"/>
-            </w:r>
-            <w:r>
-              <w:rPr>
-                <w:noProof/>
-                <w:webHidden/>
-              </w:rPr>
-              <w:instrText xml:space="preserve"> PAGEREF _Toc479774407 \h </w:instrText>
-            </w:r>
-            <w:r>
-              <w:rPr>
-                <w:noProof/>
-                <w:webHidden/>
-              </w:rPr>
-            </w:r>
-            <w:r>
-              <w:rPr>
-                <w:noProof/>
-                <w:webHidden/>
-              </w:rPr>
-              <w:fldChar w:fldCharType="separate"/>
-            </w:r>
-            <w:r>
-              <w:rPr>
-                <w:noProof/>
-                <w:webHidden/>
-              </w:rPr>
-              <w:t>8</w:t>
+              <w:t>9</w:t>
             </w:r>
             <w:r>
               <w:rPr>
@@ -2184,7 +2454,7 @@
               <w:lang w:eastAsia="fr-CH"/>
             </w:rPr>
           </w:pPr>
-          <w:hyperlink w:anchor="_Toc479774408" w:history="1">
+          <w:hyperlink w:anchor="_Toc485043329" w:history="1">
             <w:r>
               <w:rPr>
                 <w:rStyle w:val="Lienhypertexte"/>
@@ -2206,7 +2476,7 @@
                 <w:rStyle w:val="Lienhypertexte"/>
                 <w:noProof/>
               </w:rPr>
-              <w:t>Plan de tests :</w:t>
+              <w:t>Structurogramme :</w:t>
             </w:r>
             <w:r>
               <w:rPr>
@@ -2227,7 +2497,7 @@
                 <w:noProof/>
                 <w:webHidden/>
               </w:rPr>
-              <w:instrText xml:space="preserve"> PAGEREF _Toc479774408 \h </w:instrText>
+              <w:instrText xml:space="preserve"> PAGEREF _Toc485043329 \h </w:instrText>
             </w:r>
             <w:r>
               <w:rPr>
@@ -2247,7 +2517,77 @@
                 <w:noProof/>
                 <w:webHidden/>
               </w:rPr>
-              <w:t>8</w:t>
+              <w:t>9</w:t>
+            </w:r>
+            <w:r>
+              <w:rPr>
+                <w:noProof/>
+                <w:webHidden/>
+              </w:rPr>
+              <w:fldChar w:fldCharType="end"/>
+            </w:r>
+          </w:hyperlink>
+        </w:p>
+        <w:p>
+          <w:pPr>
+            <w:pStyle w:val="TM1"/>
+            <w:tabs>
+              <w:tab w:val="right" w:leader="dot" w:pos="9062"/>
+            </w:tabs>
+            <w:rPr>
+              <w:rFonts w:eastAsiaTheme="minorEastAsia"/>
+              <w:noProof/>
+              <w:lang w:eastAsia="fr-CH"/>
+            </w:rPr>
+          </w:pPr>
+          <w:hyperlink w:anchor="_Toc485043330" w:history="1">
+            <w:r>
+              <w:rPr>
+                <w:rStyle w:val="Lienhypertexte"/>
+                <w:noProof/>
+              </w:rPr>
+              <w:t>Test et protocole de test</w:t>
+            </w:r>
+            <w:r>
+              <w:rPr>
+                <w:noProof/>
+                <w:webHidden/>
+              </w:rPr>
+              <w:tab/>
+            </w:r>
+            <w:r>
+              <w:rPr>
+                <w:noProof/>
+                <w:webHidden/>
+              </w:rPr>
+              <w:fldChar w:fldCharType="begin"/>
+            </w:r>
+            <w:r>
+              <w:rPr>
+                <w:noProof/>
+                <w:webHidden/>
+              </w:rPr>
+              <w:instrText xml:space="preserve"> PAGEREF _Toc485043330 \h </w:instrText>
+            </w:r>
+            <w:r>
+              <w:rPr>
+                <w:noProof/>
+                <w:webHidden/>
+              </w:rPr>
+            </w:r>
+            <w:r>
+              <w:rPr>
+                <w:noProof/>
+                <w:webHidden/>
+              </w:rPr>
+              <w:fldChar w:fldCharType="separate"/>
+            </w:r>
+            <w:r>
+              <w:rPr>
+                <w:noProof/>
+                <w:webHidden/>
+              </w:rPr>
+              <w:t>10</w:t>
             </w:r>
             <w:r>
               <w:rPr>
@@ -2271,7 +2611,7 @@
               <w:lang w:eastAsia="fr-CH"/>
             </w:rPr>
           </w:pPr>
-          <w:hyperlink w:anchor="_Toc479774409" w:history="1">
+          <w:hyperlink w:anchor="_Toc485043331" w:history="1">
             <w:r>
               <w:rPr>
                 <w:rStyle w:val="Lienhypertexte"/>
@@ -2293,6 +2633,93 @@
                 <w:rStyle w:val="Lienhypertexte"/>
                 <w:noProof/>
               </w:rPr>
+              <w:t>Plan de tests :</w:t>
+            </w:r>
+            <w:r>
+              <w:rPr>
+                <w:noProof/>
+                <w:webHidden/>
+              </w:rPr>
+              <w:tab/>
+            </w:r>
+            <w:r>
+              <w:rPr>
+                <w:noProof/>
+                <w:webHidden/>
+              </w:rPr>
+              <w:fldChar w:fldCharType="begin"/>
+            </w:r>
+            <w:r>
+              <w:rPr>
+                <w:noProof/>
+                <w:webHidden/>
+              </w:rPr>
+              <w:instrText xml:space="preserve"> PAGEREF _Toc485043331 \h </w:instrText>
+            </w:r>
+            <w:r>
+              <w:rPr>
+                <w:noProof/>
+                <w:webHidden/>
+              </w:rPr>
+            </w:r>
+            <w:r>
+              <w:rPr>
+                <w:noProof/>
+                <w:webHidden/>
+              </w:rPr>
+              <w:fldChar w:fldCharType="separate"/>
+            </w:r>
+            <w:r>
+              <w:rPr>
+                <w:noProof/>
+                <w:webHidden/>
+              </w:rPr>
+              <w:t>10</w:t>
+            </w:r>
+            <w:r>
+              <w:rPr>
+                <w:noProof/>
+                <w:webHidden/>
+              </w:rPr>
+              <w:fldChar w:fldCharType="end"/>
+            </w:r>
+          </w:hyperlink>
+        </w:p>
+        <w:p>
+          <w:pPr>
+            <w:pStyle w:val="TM2"/>
+            <w:tabs>
+              <w:tab w:val="left" w:pos="660"/>
+              <w:tab w:val="right" w:leader="dot" w:pos="9062"/>
+            </w:tabs>
+            <w:rPr>
+              <w:rFonts w:eastAsiaTheme="minorEastAsia"/>
+              <w:noProof/>
+              <w:lang w:eastAsia="fr-CH"/>
+            </w:rPr>
+          </w:pPr>
+          <w:hyperlink w:anchor="_Toc485043332" w:history="1">
+            <w:r>
+              <w:rPr>
+                <w:rStyle w:val="Lienhypertexte"/>
+                <w:rFonts w:ascii="Symbol" w:hAnsi="Symbol"/>
+                <w:noProof/>
+              </w:rPr>
+              <w:t></w:t>
+            </w:r>
+            <w:r>
+              <w:rPr>
+                <w:rFonts w:eastAsiaTheme="minorEastAsia"/>
+                <w:noProof/>
+                <w:lang w:eastAsia="fr-CH"/>
+              </w:rPr>
+              <w:tab/>
+            </w:r>
+            <w:r>
+              <w:rPr>
+                <w:rStyle w:val="Lienhypertexte"/>
+                <w:noProof/>
+              </w:rPr>
               <w:t>Rapport de test :</w:t>
             </w:r>
             <w:r>
@@ -2314,7 +2741,7 @@
                 <w:noProof/>
                 <w:webHidden/>
               </w:rPr>
-              <w:instrText xml:space="preserve"> PAGEREF _Toc479774409 \h </w:instrText>
+              <w:instrText xml:space="preserve"> PAGEREF _Toc485043332 \h </w:instrText>
             </w:r>
             <w:r>
               <w:rPr>
@@ -2334,7 +2761,7 @@
                 <w:noProof/>
                 <w:webHidden/>
               </w:rPr>
-              <w:t>9</w:t>
+              <w:t>11</w:t>
             </w:r>
             <w:r>
               <w:rPr>
@@ -2357,7 +2784,7 @@
               <w:lang w:eastAsia="fr-CH"/>
             </w:rPr>
           </w:pPr>
-          <w:hyperlink w:anchor="_Toc479774410" w:history="1">
+          <w:hyperlink w:anchor="_Toc485043333" w:history="1">
             <w:r>
               <w:rPr>
                 <w:rStyle w:val="Lienhypertexte"/>
@@ -2384,7 +2811,7 @@
                 <w:noProof/>
                 <w:webHidden/>
               </w:rPr>
-              <w:instrText xml:space="preserve"> PAGEREF _Toc479774410 \h </w:instrText>
+              <w:instrText xml:space="preserve"> PAGEREF _Toc485043333 \h </w:instrText>
             </w:r>
             <w:r>
               <w:rPr>
@@ -2404,7 +2831,7 @@
                 <w:noProof/>
                 <w:webHidden/>
               </w:rPr>
-              <w:t>10</w:t>
+              <w:t>12</w:t>
             </w:r>
             <w:r>
               <w:rPr>
@@ -2427,7 +2854,7 @@
               <w:lang w:eastAsia="fr-CH"/>
             </w:rPr>
           </w:pPr>
-          <w:hyperlink w:anchor="_Toc479774411" w:history="1">
+          <w:hyperlink w:anchor="_Toc485043334" w:history="1">
             <w:r>
               <w:rPr>
                 <w:rStyle w:val="Lienhypertexte"/>
@@ -2454,7 +2881,7 @@
                 <w:noProof/>
                 <w:webHidden/>
               </w:rPr>
-              <w:instrText xml:space="preserve"> PAGEREF _Toc479774411 \h </w:instrText>
+              <w:instrText xml:space="preserve"> PAGEREF _Toc485043334 \h </w:instrText>
             </w:r>
             <w:r>
               <w:rPr>
@@ -2474,7 +2901,7 @@
                 <w:noProof/>
                 <w:webHidden/>
               </w:rPr>
-              <w:t>10</w:t>
+              <w:t>12</w:t>
             </w:r>
             <w:r>
               <w:rPr>
@@ -2497,7 +2924,7 @@
               <w:lang w:eastAsia="fr-CH"/>
             </w:rPr>
           </w:pPr>
-          <w:hyperlink w:anchor="_Toc479774412" w:history="1">
+          <w:hyperlink w:anchor="_Toc485043335" w:history="1">
             <w:r>
               <w:rPr>
                 <w:rStyle w:val="Lienhypertexte"/>
@@ -2524,7 +2951,7 @@
                 <w:noProof/>
                 <w:webHidden/>
               </w:rPr>
-              <w:instrText xml:space="preserve"> PAGEREF _Toc479774412 \h </w:instrText>
+              <w:instrText xml:space="preserve"> PAGEREF _Toc485043335 \h </w:instrText>
             </w:r>
             <w:r>
               <w:rPr>
@@ -2544,7 +2971,7 @@
                 <w:noProof/>
                 <w:webHidden/>
               </w:rPr>
-              <w:t>10</w:t>
+              <w:t>12</w:t>
             </w:r>
             <w:r>
               <w:rPr>
@@ -2595,7 +3022,7 @@
       <w:pPr>
         <w:pStyle w:val="Titre1"/>
       </w:pPr>
-      <w:bookmarkStart w:id="0" w:name="_Toc479774392"/>
+      <w:bookmarkStart w:id="0" w:name="_Toc485043310"/>
       <w:r>
         <w:lastRenderedPageBreak/>
         <w:t>Introduction</w:t>
@@ -2607,7 +3034,7 @@
         <w:pStyle w:val="Titre2"/>
         <w:ind w:left="0"/>
       </w:pPr>
-      <w:bookmarkStart w:id="1" w:name="_Toc479774393"/>
+      <w:bookmarkStart w:id="1" w:name="_Toc485043311"/>
       <w:r>
         <w:t>Généralités sur le sujet</w:t>
       </w:r>
@@ -2617,128 +3044,505 @@
       <w:bookmarkEnd w:id="1"/>
     </w:p>
     <w:p>
-      <w:r>
-        <w:t xml:space="preserve">2048 est un jeu vidéo de type puzzle développer par Gabriele </w:t>
-      </w:r>
       <w:proofErr w:type="spellStart"/>
       <w:r>
-        <w:t>Circulli</w:t>
+        <w:t>Tchat’me</w:t>
       </w:r>
       <w:proofErr w:type="spellEnd"/>
-      <w:r>
-        <w:t xml:space="preserve"> en mars 2014 et publié le 9 mars 2014.</w:t>
-      </w:r>
     </w:p>
     <w:p>
-      <w:r>
-        <w:t>Le but du jeu est de déplacer des cases sur d’autres cases de même valeur sur une grille de 4x4</w:t>
-      </w:r>
-      <w:r>
-        <w:t xml:space="preserve"> jusqu’à </w:t>
-      </w:r>
-      <w:r>
-        <w:t>arriver</w:t>
-      </w:r>
-      <w:r>
-        <w:t xml:space="preserve"> à la case 2048</w:t>
-      </w:r>
-      <w:r>
-        <w:t>.</w:t>
-      </w:r>
+      <w:pPr>
+        <w:jc w:val="center"/>
+      </w:pPr>
     </w:p>
     <w:p>
-      <w:r>
-        <w:t>Au début, il y a deux cases par défaut placé aléatoirement avec les chiffres 2 ou 4</w:t>
-      </w:r>
-      <w:r>
-        <w:t>.</w:t>
-      </w:r>
+      <w:pPr>
+        <w:pStyle w:val="Titre1"/>
+      </w:pPr>
+      <w:bookmarkStart w:id="2" w:name="_Toc485043312"/>
+      <w:r>
+        <w:t>Etude d’opportunité</w:t>
+      </w:r>
+      <w:bookmarkEnd w:id="2"/>
     </w:p>
     <w:p>
-      <w:r>
-        <w:t xml:space="preserve">On peut </w:t>
-      </w:r>
-      <w:r>
-        <w:t>déplacer</w:t>
-      </w:r>
-      <w:r>
-        <w:t xml:space="preserve"> les cases</w:t>
-      </w:r>
-      <w:r>
-        <w:t xml:space="preserve"> </w:t>
-      </w:r>
-      <w:r>
-        <w:t xml:space="preserve">vers la gauche, la droite, le haut ou le bas. </w:t>
-      </w:r>
-      <w:r>
-        <w:t>Lors d’un des mouvements, l’ensemble des cases sont déplacé</w:t>
-      </w:r>
-      <w:r>
-        <w:t>e</w:t>
-      </w:r>
-      <w:r>
-        <w:t xml:space="preserve">s dans la direction choisie jusqu’à </w:t>
-      </w:r>
-      <w:r>
-        <w:t>rencontrer</w:t>
-      </w:r>
-      <w:r>
-        <w:t xml:space="preserve"> les </w:t>
-      </w:r>
-      <w:r>
-        <w:t>côtés</w:t>
-      </w:r>
-      <w:r>
-        <w:t xml:space="preserve"> ou une autre case sur leur </w:t>
-      </w:r>
-      <w:r>
-        <w:t>chemin</w:t>
-      </w:r>
-      <w:r>
-        <w:t>. Si deux cases, qui ont la même valeur, se rencontre</w:t>
-      </w:r>
-      <w:r>
-        <w:t>nt</w:t>
-      </w:r>
-      <w:r>
-        <w:t xml:space="preserve"> durant le mouvement, elles fusionnent en une nouvelle case de valeur double.</w:t>
-      </w:r>
+      <w:pPr>
+        <w:pStyle w:val="Titre2"/>
+        <w:ind w:left="0"/>
+      </w:pPr>
+      <w:bookmarkStart w:id="3" w:name="_Toc485043313"/>
+      <w:r>
+        <w:t>Pourquoi ce sujet</w:t>
+      </w:r>
+      <w:r>
+        <w:t> :</w:t>
+      </w:r>
+      <w:bookmarkEnd w:id="3"/>
     </w:p>
     <w:p>
       <w:r>
-        <w:t>Il faut qu’une case atteigne 2048 pour gagner. On peut ensuite continuer le jeu infiniment.</w:t>
+        <w:t>Tout à commencer le jour où l’on a dû,</w:t>
+      </w:r>
+      <w:r>
+        <w:t xml:space="preserve"> dans le cours</w:t>
+      </w:r>
+      <w:r>
+        <w:t xml:space="preserve"> de Monsieur </w:t>
+      </w:r>
+      <w:proofErr w:type="spellStart"/>
+      <w:r>
+        <w:t>Jossy</w:t>
+      </w:r>
+      <w:proofErr w:type="spellEnd"/>
+      <w:r>
+        <w:t>, faire un projet. J’ai longuement réfléchis et pour finir j’ai décidé de faire une petite messagerie</w:t>
+      </w:r>
+      <w:r>
+        <w:t xml:space="preserve"> avec base de données</w:t>
+      </w:r>
+      <w:r>
+        <w:t xml:space="preserve"> car j’aime beaucoup ce style d’application tels que </w:t>
+      </w:r>
+      <w:r>
+        <w:rPr>
+          <w:i/>
+        </w:rPr>
+        <w:t>WhatsApp</w:t>
+      </w:r>
+      <w:r>
+        <w:rPr>
+          <w:i/>
+        </w:rPr>
+        <w:t xml:space="preserve"> </w:t>
+      </w:r>
+      <w:r>
+        <w:t xml:space="preserve">ou encore </w:t>
+      </w:r>
+      <w:r>
+        <w:rPr>
+          <w:i/>
+        </w:rPr>
+        <w:t>Messenger</w:t>
+      </w:r>
+      <w:r>
+        <w:t xml:space="preserve"> de Facebook</w:t>
+      </w:r>
+      <w:r>
+        <w:t xml:space="preserve">. Sur ce site, on pouvait juste envoyer des messages à un seul membre présent dans la base. Le tout était très basique et sans graphisme. Après avoir finis ce petit projet, j’ai décidé de baser mon TPI sur une messagerie de groupe. </w:t>
+      </w:r>
+      <w:r>
+        <w:t>Les salles de tchat me sont très vite venues à l’esprit</w:t>
+      </w:r>
+      <w:r>
+        <w:t xml:space="preserve"> et tout ça </w:t>
+      </w:r>
+      <w:r>
+        <w:t xml:space="preserve">aussi </w:t>
+      </w:r>
+      <w:r>
+        <w:t>dans une base de données</w:t>
+      </w:r>
+      <w:r>
+        <w:t xml:space="preserve">. </w:t>
       </w:r>
     </w:p>
     <w:p>
-      <w:r>
-        <w:t xml:space="preserve">Le jeu officiel est disponible sur le site internet du développeur via </w:t>
-      </w:r>
-      <w:proofErr w:type="spellStart"/>
-      <w:r>
-        <w:t>GitHub</w:t>
-      </w:r>
-      <w:proofErr w:type="spellEnd"/>
-      <w:r>
-        <w:rPr>
-          <w:rStyle w:val="Appelnotedebasdep"/>
-        </w:rPr>
-        <w:footnoteReference w:id="1"/>
-      </w:r>
+      <w:pPr>
+        <w:pStyle w:val="Titre2"/>
+        <w:ind w:left="0"/>
+      </w:pPr>
+      <w:bookmarkStart w:id="4" w:name="_Toc485043314"/>
+      <w:r>
+        <w:t>Ce que mon projet à de plus</w:t>
+      </w:r>
+      <w:r>
+        <w:t> :</w:t>
+      </w:r>
+      <w:bookmarkEnd w:id="4"/>
     </w:p>
     <w:p>
-      <w:pPr>
-        <w:jc w:val="center"/>
-      </w:pPr>
+      <w:r>
+        <w:t>Tchat’me permet la réunification de plusieurs membre sur un sujet particulier. Il suffit juste d’être ami pour pouvoir rejoindre une salle contrairement à d’autres sites du style dont seuls les utilisateurs qui sont dans la salle pe</w:t>
+      </w:r>
+      <w:r>
+        <w:t>uvent ajouter d’autres membres</w:t>
+      </w:r>
+    </w:p>
+    <w:p>
+      <w:pPr>
+        <w:pStyle w:val="Titre1"/>
+      </w:pPr>
+      <w:bookmarkStart w:id="5" w:name="_Toc485043315"/>
+      <w:r>
+        <w:t>Analyse fonctionnelle</w:t>
+      </w:r>
+      <w:bookmarkEnd w:id="5"/>
+    </w:p>
+    <w:p>
+      <w:pPr>
+        <w:pStyle w:val="Titre2"/>
+        <w:ind w:left="0"/>
+      </w:pPr>
+      <w:bookmarkStart w:id="6" w:name="_Toc485043316"/>
+      <w:r>
+        <w:t>Description globale des fonctionnalités du projet</w:t>
+      </w:r>
+      <w:r>
+        <w:t> :</w:t>
+      </w:r>
+      <w:bookmarkEnd w:id="6"/>
+    </w:p>
+    <w:p>
+      <w:r>
+        <w:t xml:space="preserve">Création d’un </w:t>
+      </w:r>
+      <w:proofErr w:type="spellStart"/>
+      <w:r>
+        <w:t>siteweb</w:t>
+      </w:r>
+      <w:proofErr w:type="spellEnd"/>
+      <w:r>
+        <w:t xml:space="preserve"> permettant aux utilisateurs de se regrouper autour de tchat room entre amis. Les membres devront dans un premier temps être acceptés par leurs amis (faire une demande, attente d’acceptation). Ils auront aussi la possibilité de créer ou rejoindre une tchat room. La contrainte étant sur le fait que seuls les amis communs peuvent participer aux mêmes tchat room. Les membres pourront également gérer leur profil. Le site sera développé en PHP avec MySQL et respectera les normes HTML5 / CSS3. Il sera également responsive-design pour s’adapter aux différents périphériques (PC, tablette, smartphone).</w:t>
+      </w:r>
+    </w:p>
+    <w:p>
+      <w:pPr>
+        <w:pStyle w:val="Titre2"/>
+        <w:ind w:left="0"/>
+      </w:pPr>
+      <w:bookmarkStart w:id="7" w:name="_Toc485043317"/>
+      <w:r>
+        <w:t>Description détaillé</w:t>
+      </w:r>
+      <w:r>
+        <w:t>e de la liste des fonctionnalités</w:t>
+      </w:r>
+      <w:r>
+        <w:t> :</w:t>
+      </w:r>
+      <w:bookmarkEnd w:id="7"/>
+    </w:p>
+    <w:p>
+      <w:r>
+        <w:t xml:space="preserve">Fonctionnalités principales du site web </w:t>
+      </w:r>
+    </w:p>
+    <w:p>
+      <w:pPr>
+        <w:spacing w:before="0" w:after="0"/>
+      </w:pPr>
+      <w:r>
+        <w:t>— Gestion des comptes utilisateurs (inscription, connexion, modification)</w:t>
+      </w:r>
+    </w:p>
+    <w:p>
+      <w:pPr>
+        <w:spacing w:before="0" w:after="0"/>
+      </w:pPr>
+      <w:r>
+        <w:t xml:space="preserve"> — Gestion des amis (demande, acceptation)</w:t>
+      </w:r>
+    </w:p>
+    <w:p>
+      <w:pPr>
+        <w:spacing w:before="0" w:after="0"/>
+      </w:pPr>
+      <w:r>
+        <w:t xml:space="preserve"> — Création de tchat room </w:t>
+      </w:r>
+    </w:p>
+    <w:p>
+      <w:pPr>
+        <w:spacing w:before="0" w:after="0"/>
+      </w:pPr>
+      <w:r>
+        <w:t>— Rejoindre des tchat room "d’amis"</w:t>
+      </w:r>
+    </w:p>
+    <w:p>
+      <w:pPr>
+        <w:pStyle w:val="Titre3"/>
+      </w:pPr>
+      <w:r>
+        <w:lastRenderedPageBreak/>
+        <w:t xml:space="preserve"> </w:t>
+      </w:r>
+      <w:bookmarkStart w:id="8" w:name="_Toc485043318"/>
+      <w:r>
+        <w:t>Utilisateurs</w:t>
+      </w:r>
+      <w:bookmarkEnd w:id="8"/>
+    </w:p>
+    <w:p>
+      <w:r>
+        <w:t xml:space="preserve"> Il existera 2 types d’utilisateurs.</w:t>
+      </w:r>
+    </w:p>
+    <w:p>
+      <w:pPr>
+        <w:spacing w:before="0" w:after="0"/>
+      </w:pPr>
+      <w:r>
+        <w:t xml:space="preserve"> — Des comptes administrateurs.</w:t>
+      </w:r>
+    </w:p>
+    <w:p>
+      <w:pPr>
+        <w:spacing w:before="0" w:after="0"/>
+      </w:pPr>
+      <w:r>
+        <w:t xml:space="preserve"> — Les membres disposeront de leur propre espace pour :</w:t>
+      </w:r>
+    </w:p>
+    <w:p>
+      <w:pPr>
+        <w:spacing w:before="0" w:after="0"/>
+      </w:pPr>
+      <w:r>
+        <w:t xml:space="preserve"> </w:t>
+      </w:r>
+      <w:r>
+        <w:tab/>
+      </w:r>
+      <w:r>
+        <w:t>Modifier</w:t>
+      </w:r>
+      <w:r>
+        <w:t xml:space="preserve"> leur profil (</w:t>
+      </w:r>
+      <w:proofErr w:type="spellStart"/>
+      <w:r>
+        <w:t>nickname</w:t>
+      </w:r>
+      <w:proofErr w:type="spellEnd"/>
+      <w:r>
+        <w:t xml:space="preserve">, </w:t>
+      </w:r>
+      <w:proofErr w:type="spellStart"/>
+      <w:r>
+        <w:t>password</w:t>
+      </w:r>
+      <w:proofErr w:type="spellEnd"/>
+      <w:r>
+        <w:t>, avatar)</w:t>
+      </w:r>
+    </w:p>
+    <w:p>
+      <w:pPr>
+        <w:spacing w:before="0" w:after="0"/>
+      </w:pPr>
+      <w:r>
+        <w:t xml:space="preserve"> </w:t>
+      </w:r>
+      <w:r>
+        <w:tab/>
+      </w:r>
+      <w:r>
+        <w:t>Gérer</w:t>
+      </w:r>
+      <w:r>
+        <w:t xml:space="preserve"> leurs amis (demande ajoute, accepter ou supprimer)</w:t>
+      </w:r>
+    </w:p>
+    <w:p>
+      <w:r>
+        <w:t xml:space="preserve"> Toute personne peut créer un compte sur la plateforme sans validation (dans le cadre du TPI). De même dans le cadre du TPI la procédure de récupération de mot de passe ne sera pas implémentée.</w:t>
+      </w:r>
+    </w:p>
+    <w:p>
+      <w:pPr>
+        <w:spacing w:after="200"/>
+      </w:pPr>
+      <w:r>
+        <w:t>Les administrateurs ne participent pas aux discussions, ils peuvent uniquement :</w:t>
+      </w:r>
+    </w:p>
+    <w:p>
+      <w:pPr>
+        <w:spacing w:before="0" w:after="0"/>
+      </w:pPr>
+      <w:r>
+        <w:t xml:space="preserve">— supprimer des comptes utilisateurs </w:t>
+      </w:r>
+    </w:p>
+    <w:p>
+      <w:pPr>
+        <w:spacing w:before="0" w:after="0"/>
+      </w:pPr>
+      <w:r>
+        <w:t xml:space="preserve">— voir le contenu des tchat </w:t>
+      </w:r>
+      <w:proofErr w:type="spellStart"/>
+      <w:r>
+        <w:t>rooms</w:t>
+      </w:r>
+      <w:proofErr w:type="spellEnd"/>
+      <w:r>
+        <w:t xml:space="preserve"> (sans participer)</w:t>
+      </w:r>
+    </w:p>
+    <w:p>
+      <w:pPr>
+        <w:spacing w:before="0" w:after="0"/>
+      </w:pPr>
+      <w:r>
+        <w:t xml:space="preserve"> — forcer la fermeture de tchat </w:t>
+      </w:r>
+      <w:proofErr w:type="spellStart"/>
+      <w:r>
+        <w:t>rooms</w:t>
+      </w:r>
+      <w:proofErr w:type="spellEnd"/>
+      <w:r>
+        <w:t xml:space="preserve"> </w:t>
+      </w:r>
+    </w:p>
+    <w:p>
+      <w:pPr>
+        <w:pStyle w:val="Titre3"/>
+      </w:pPr>
+      <w:bookmarkStart w:id="9" w:name="_Toc485043319"/>
+      <w:r>
+        <w:t>Procédure d’acceptation d’amis</w:t>
+      </w:r>
+      <w:bookmarkEnd w:id="9"/>
+    </w:p>
+    <w:p>
+      <w:r>
+        <w:t xml:space="preserve">Avant de pouvoir discuter avec leurs amis, les membres doivent se construire une liste d’amis. Pour cela, tous les membres peuvent voir le </w:t>
+      </w:r>
+      <w:proofErr w:type="spellStart"/>
+      <w:r>
+        <w:t>nickname</w:t>
+      </w:r>
+      <w:proofErr w:type="spellEnd"/>
+      <w:r>
+        <w:t xml:space="preserve"> et l’avatar des autres utilisateurs du site.</w:t>
+      </w:r>
+    </w:p>
+    <w:p>
+      <w:r>
+        <w:t>Ils font ensuite une demande d’ami qui devra être acceptée par l’utilisateur avant de pouvoir discuter ensemble.</w:t>
+      </w:r>
+    </w:p>
+    <w:p>
+      <w:r>
+        <w:t xml:space="preserve">La demande sera faite par un bouton ainsi qu’un texte libre. L’utilisateur qui reçoit la demande, peut ensuite l’accepter ou la refuser (le demandeur sera averti par message interne) </w:t>
+      </w:r>
+    </w:p>
+    <w:p>
+      <w:pPr>
+        <w:pStyle w:val="Titre3"/>
+      </w:pPr>
+      <w:bookmarkStart w:id="10" w:name="_Toc485043320"/>
+      <w:r>
+        <w:t>Les tchat room</w:t>
+      </w:r>
+      <w:bookmarkEnd w:id="10"/>
+      <w:r>
+        <w:t xml:space="preserve"> </w:t>
+      </w:r>
+    </w:p>
+    <w:p>
+      <w:r>
+        <w:t>Tout utilisateur peut créer une tchat room. Celle-ci est définie avec les critères suivants :</w:t>
+      </w:r>
+    </w:p>
+    <w:p>
+      <w:pPr>
+        <w:spacing w:before="0" w:after="0"/>
+      </w:pPr>
+      <w:r>
+        <w:t xml:space="preserve">— un nom </w:t>
+      </w:r>
+    </w:p>
+    <w:p>
+      <w:pPr>
+        <w:spacing w:before="0" w:after="0"/>
+      </w:pPr>
+      <w:r>
+        <w:t xml:space="preserve">— une durée de vie </w:t>
+      </w:r>
+    </w:p>
+    <w:p>
+      <w:pPr>
+        <w:spacing w:before="0" w:after="0"/>
+      </w:pPr>
+      <w:r>
+        <w:t xml:space="preserve">— une courte description </w:t>
+      </w:r>
+    </w:p>
+    <w:p>
+      <w:pPr>
+        <w:spacing w:before="0" w:after="0"/>
+      </w:pPr>
+      <w:r>
+        <w:t>— une vignette</w:t>
+      </w:r>
+    </w:p>
+    <w:p>
+      <w:r>
+        <w:t xml:space="preserve">Une fois la tchat room créée, les amis du créateur peuvent l’apercevoir dans la liste des </w:t>
+      </w:r>
+      <w:proofErr w:type="spellStart"/>
+      <w:r>
+        <w:t>rooms</w:t>
+      </w:r>
+      <w:proofErr w:type="spellEnd"/>
+      <w:r>
+        <w:t xml:space="preserve"> disponibles. Ils peuvent s’y inscrire tant que cette tchat room contient uniquement des utilisateurs qui sont amis avec eux.</w:t>
+      </w:r>
+    </w:p>
+    <w:p>
+      <w:r>
+        <w:t xml:space="preserve">Les utilisateurs peuvent quitter </w:t>
+      </w:r>
+      <w:r>
+        <w:t>quand</w:t>
+      </w:r>
+      <w:r>
+        <w:t xml:space="preserve"> ils veulent la tchat room, et y revenir tant que les conditions sont respectées. </w:t>
+      </w:r>
+    </w:p>
+    <w:p>
+      <w:r>
+        <w:t>Si la tchat room ne contient plus personne, elle se termine même si la durée n’est pas échue.</w:t>
+      </w:r>
+    </w:p>
+    <w:p>
+      <w:pPr>
+        <w:pStyle w:val="Titre2"/>
+        <w:ind w:left="0"/>
+      </w:pPr>
+      <w:bookmarkStart w:id="11" w:name="_Toc485043321"/>
+      <w:r>
+        <w:t>Description de l’interface</w:t>
+      </w:r>
+      <w:r>
+        <w:t> :</w:t>
+      </w:r>
+      <w:bookmarkEnd w:id="11"/>
+    </w:p>
+    <w:p>
+      <w:r>
+        <w:t>Page de c</w:t>
+      </w:r>
+      <w:r>
+        <w:t>onnexion avec deux champs de saisie pour le pseudo et mot de passe. Il y a un bouton pour se connecter et un autre pour aller s’enregistrer.</w:t>
+      </w:r>
+    </w:p>
+    <w:p>
       <w:r>
         <w:rPr>
           <w:noProof/>
           <w:lang w:eastAsia="fr-CH"/>
         </w:rPr>
+        <w:lastRenderedPageBreak/>
         <w:drawing>
-          <wp:inline distT="0" distB="0" distL="0" distR="0" wp14:anchorId="19B14B0A" wp14:editId="41986C0A">
-            <wp:extent cx="4724020" cy="4738254"/>
-            <wp:effectExtent l="0" t="0" r="635" b="5715"/>
-            <wp:docPr id="7" name="Image 7" descr="E:\CFPT\3eme\2semestre\mercrediAprem\dossier_2048\jeu_wiki.png"/>
+          <wp:inline distT="0" distB="0" distL="0" distR="0" wp14:anchorId="432BEEAF" wp14:editId="07707590">
+            <wp:extent cx="5760720" cy="3420428"/>
+            <wp:effectExtent l="0" t="0" r="0" b="8890"/>
+            <wp:docPr id="13" name="Image 13" descr="C:\Users\antenenp_info\Documents\tchatme\documentation\maquette\login.png"/>
             <wp:cNvGraphicFramePr>
               <a:graphicFrameLocks xmlns:a="http://schemas.openxmlformats.org/drawingml/2006/main" noChangeAspect="1"/>
             </wp:cNvGraphicFramePr>
@@ -2746,7 +3550,7 @@
               <a:graphicData uri="http://schemas.openxmlformats.org/drawingml/2006/picture">
                 <pic:pic xmlns:pic="http://schemas.openxmlformats.org/drawingml/2006/picture">
                   <pic:nvPicPr>
-                    <pic:cNvPr id="0" name="Picture 4" descr="E:\CFPT\3eme\2semestre\mercrediAprem\dossier_2048\jeu_wiki.png"/>
+                    <pic:cNvPr id="0" name="Picture 3" descr="C:\Users\antenenp_info\Documents\tchatme\documentation\maquette\login.png"/>
                     <pic:cNvPicPr>
                       <a:picLocks noChangeAspect="1" noChangeArrowheads="1"/>
                     </pic:cNvPicPr>
@@ -2767,7 +3571,7 @@
                   <pic:spPr bwMode="auto">
                     <a:xfrm>
                       <a:off x="0" y="0"/>
-                      <a:ext cx="4728054" cy="4742300"/>
+                      <a:ext cx="5760720" cy="3420428"/>
                     </a:xfrm>
                     <a:prstGeom prst="rect">
                       <a:avLst/>
@@ -2785,317 +3589,30 @@
       </w:r>
     </w:p>
     <w:p>
-      <w:pPr>
-        <w:pStyle w:val="Titre1"/>
-      </w:pPr>
-      <w:bookmarkStart w:id="2" w:name="_Toc479774394"/>
-      <w:r>
-        <w:lastRenderedPageBreak/>
-        <w:t>Etude d’opportunité</w:t>
-      </w:r>
-      <w:bookmarkEnd w:id="2"/>
+      <w:r>
+        <w:t xml:space="preserve">Page d’enregistrement </w:t>
+      </w:r>
+      <w:r>
+        <w:t xml:space="preserve"> avec </w:t>
+      </w:r>
+      <w:r>
+        <w:t>sept champs de saisie pour l’enregistrement</w:t>
+      </w:r>
+      <w:r>
+        <w:t>. Il y a un bouton pour s’enregistrer et un bouton pour aller sur la page de connexion.</w:t>
+      </w:r>
     </w:p>
     <w:p>
-      <w:pPr>
-        <w:pStyle w:val="Titre2"/>
-        <w:ind w:left="0"/>
-      </w:pPr>
-      <w:bookmarkStart w:id="3" w:name="_Toc479774395"/>
-      <w:r>
-        <w:t>Pourquoi ce sujet</w:t>
-      </w:r>
-      <w:r>
-        <w:t> :</w:t>
-      </w:r>
-      <w:bookmarkEnd w:id="3"/>
-    </w:p>
-    <w:p>
-      <w:r>
-        <w:t>Tout à commencer le jour où l’on a dû,</w:t>
-      </w:r>
-      <w:r>
-        <w:t xml:space="preserve"> dans le cours</w:t>
-      </w:r>
-      <w:r>
-        <w:t xml:space="preserve"> de Monsieur </w:t>
-      </w:r>
-      <w:proofErr w:type="spellStart"/>
-      <w:r>
-        <w:t>Jossy</w:t>
-      </w:r>
-      <w:proofErr w:type="spellEnd"/>
-      <w:r>
-        <w:t>, faire un projet. J’ai longuement réfléchis et pour finir j’ai décidé de faire une petite messagerie</w:t>
-      </w:r>
-      <w:r>
-        <w:t xml:space="preserve"> avec base de données</w:t>
-      </w:r>
-      <w:r>
-        <w:t xml:space="preserve"> car j’aime beaucoup ce style d’application tels que </w:t>
-      </w:r>
-      <w:r>
-        <w:rPr>
-          <w:i/>
-        </w:rPr>
-        <w:t>WhatsApp</w:t>
-      </w:r>
-      <w:r>
-        <w:rPr>
-          <w:i/>
-        </w:rPr>
-        <w:t xml:space="preserve"> </w:t>
-      </w:r>
-      <w:r>
-        <w:t xml:space="preserve">ou encore </w:t>
-      </w:r>
-      <w:r>
-        <w:rPr>
-          <w:i/>
-        </w:rPr>
-        <w:t>Messenger</w:t>
-      </w:r>
-      <w:r>
-        <w:t xml:space="preserve"> de Facebook</w:t>
-      </w:r>
-      <w:r>
-        <w:t xml:space="preserve">. Sur ce site, on pouvait juste envoyer des messages à un seul membre présent dans la base. Le tout était très basique et sans graphisme. Après avoir finis ce petit projet, j’ai décidé de baser mon TPI sur une messagerie de groupe. </w:t>
-      </w:r>
-      <w:r>
-        <w:t>Les salles de tchat me sont très vite venues à l’esprit</w:t>
-      </w:r>
-      <w:r>
-        <w:t xml:space="preserve"> et tout ça </w:t>
-      </w:r>
-      <w:r>
-        <w:t xml:space="preserve">aussi </w:t>
-      </w:r>
-      <w:r>
-        <w:t>dans une base de données</w:t>
-      </w:r>
-      <w:r>
-        <w:t xml:space="preserve">. </w:t>
-      </w:r>
-    </w:p>
-    <w:p>
-      <w:pPr>
-        <w:pStyle w:val="Titre2"/>
-        <w:ind w:left="0"/>
-      </w:pPr>
-      <w:bookmarkStart w:id="4" w:name="_Toc479774396"/>
-      <w:r>
-        <w:t>Ce que mon projet à de plus</w:t>
-      </w:r>
-      <w:r>
-        <w:t> :</w:t>
-      </w:r>
-      <w:bookmarkEnd w:id="4"/>
-    </w:p>
-    <w:p>
-      <w:r>
-        <w:t>Tchat’me permet la réunification de plusieurs membre sur un sujet particulier. Il suffit juste d’être ami pour pouvoir rejoindre une salle contrairement à d’autres sites du style dont seuls les utilisateurs qui sont dans la salle peuvent ajouter d’autres membres. Le site permet aussi</w:t>
-      </w:r>
-    </w:p>
-    <w:p>
-      <w:pPr>
-        <w:pStyle w:val="Titre1"/>
-      </w:pPr>
-      <w:bookmarkStart w:id="5" w:name="_Toc479774397"/>
-      <w:r>
-        <w:t>Analyse fonctionnelle</w:t>
-      </w:r>
-      <w:bookmarkEnd w:id="5"/>
-    </w:p>
-    <w:p>
-      <w:pPr>
-        <w:pStyle w:val="Titre2"/>
-        <w:ind w:left="0"/>
-      </w:pPr>
-      <w:bookmarkStart w:id="6" w:name="_Toc479774398"/>
-      <w:r>
-        <w:t>Description globale des fonctionnalités du projet</w:t>
-      </w:r>
-      <w:r>
-        <w:t> :</w:t>
-      </w:r>
-      <w:bookmarkEnd w:id="6"/>
-    </w:p>
-    <w:p>
-      <w:r>
-        <w:t>Mon projet est un jeu qui se déroule sur une grille de 4x4. Des cases apparaissent aléatoir</w:t>
-      </w:r>
-      <w:r>
-        <w:t>ement au début et à chaque tour</w:t>
-      </w:r>
-      <w:r>
-        <w:t xml:space="preserve"> avec comme valeur 2 ou 4.</w:t>
-      </w:r>
-      <w:r>
-        <w:t xml:space="preserve"> On peut déplacer les cases </w:t>
-      </w:r>
-      <w:r>
-        <w:t>à</w:t>
-      </w:r>
-      <w:r>
-        <w:t xml:space="preserve"> gauche, droite, en haut et en bas.</w:t>
-      </w:r>
-      <w:r>
-        <w:t xml:space="preserve"> Il y a un classement des scores.</w:t>
-      </w:r>
-    </w:p>
-    <w:p>
-      <w:pPr>
-        <w:pStyle w:val="Titre2"/>
-        <w:ind w:left="0"/>
-      </w:pPr>
-      <w:bookmarkStart w:id="7" w:name="_Toc479774399"/>
-      <w:r>
-        <w:t>Description détaillé</w:t>
-      </w:r>
-      <w:r>
-        <w:t>e de la liste des fonctionnalités</w:t>
-      </w:r>
-      <w:r>
-        <w:t> :</w:t>
-      </w:r>
-      <w:bookmarkEnd w:id="7"/>
-    </w:p>
-    <w:p>
-      <w:r>
-        <w:t>Quand on lance l’</w:t>
-      </w:r>
-      <w:r>
-        <w:t>application, u</w:t>
-      </w:r>
-      <w:r>
-        <w:t>ne page qui nous explique les règles s’</w:t>
-      </w:r>
-      <w:r>
-        <w:t>affiche</w:t>
-      </w:r>
-      <w:r>
-        <w:t>. Q</w:t>
-      </w:r>
-      <w:r>
-        <w:t>uand on ferme cette page, le j</w:t>
-      </w:r>
-      <w:r>
-        <w:t>eu s’affiche. Il y a une grille rempli</w:t>
-      </w:r>
-      <w:r>
-        <w:t>e</w:t>
-      </w:r>
-      <w:r>
-        <w:t xml:space="preserve"> de bouton en 4x4</w:t>
-      </w:r>
-      <w:r>
-        <w:t>. Au lancement, il y a deux cases avec comme valeur 2 ou 4 choisies aléatoirement.  On peut cliquer sur les boutons</w:t>
-      </w:r>
-      <w:r>
-        <w:t xml:space="preserve"> « </w:t>
-      </w:r>
-      <w:proofErr w:type="spellStart"/>
-      <w:r>
-        <w:t>left</w:t>
-      </w:r>
-      <w:proofErr w:type="spellEnd"/>
-      <w:r>
-        <w:t> », « right », « top » et « down ». Ces boutons permettent de déplacer les cases selon le bouton. Si on clique sur le bouton « top » et qu’il y a aucune autre case au-dessus d’une case, alors la case va se mettre tout en haut. S</w:t>
-      </w:r>
-      <w:r>
-        <w:t>’</w:t>
-      </w:r>
-      <w:r>
-        <w:t>il y une autre case de la même valeur un peu plus haut, alors la case va se fusionner avec elle avec comme valeur x2 et se mettre tout en haut. Idem pour les autres boutons mais avec comparaison des lignes pour « right »et « </w:t>
-      </w:r>
-      <w:proofErr w:type="spellStart"/>
-      <w:r>
-        <w:t>left</w:t>
-      </w:r>
-      <w:proofErr w:type="spellEnd"/>
-      <w:r>
-        <w:t> ».</w:t>
-      </w:r>
-      <w:r>
-        <w:t xml:space="preserve"> Quand on arrive avec une case </w:t>
-      </w:r>
-      <w:r>
-        <w:t>à</w:t>
-      </w:r>
-      <w:r>
-        <w:t xml:space="preserve"> 2048, un message nous indique que l’on a gagné. O</w:t>
-      </w:r>
-      <w:r>
-        <w:t>n peut ensuite continuer. Quand les 16 c</w:t>
-      </w:r>
-      <w:r>
-        <w:t xml:space="preserve">ases sont </w:t>
-      </w:r>
-      <w:r>
-        <w:t>remplies</w:t>
-      </w:r>
-      <w:r>
-        <w:t>, u</w:t>
-      </w:r>
-      <w:r>
-        <w:t>ne nouvelle page</w:t>
-      </w:r>
-      <w:r>
-        <w:t xml:space="preserve"> s’ouvre nous indiquant que l’on a perdu et nous demande d’inscrire un pseudo</w:t>
-      </w:r>
-      <w:r>
-        <w:t>.</w:t>
-      </w:r>
-      <w:r>
-        <w:t xml:space="preserve"> Après l’inscription du pseudo. Une nouvelle page s’ouvre nous indiquant </w:t>
-      </w:r>
-      <w:r>
-        <w:t>les meilleurs scores</w:t>
-      </w:r>
-      <w:r>
-        <w:t xml:space="preserve"> avec les Pseudo.</w:t>
-      </w:r>
-      <w:r>
-        <w:t xml:space="preserve"> On peut ensuite quitter l’application</w:t>
-      </w:r>
-      <w:r>
-        <w:t>.</w:t>
-      </w:r>
-    </w:p>
-    <w:p>
-      <w:pPr>
-        <w:pStyle w:val="Titre2"/>
-        <w:ind w:left="0"/>
-      </w:pPr>
-      <w:bookmarkStart w:id="8" w:name="_Toc479774400"/>
-      <w:r>
-        <w:lastRenderedPageBreak/>
-        <w:t>Description de l’interface</w:t>
-      </w:r>
-      <w:r>
-        <w:t> :</w:t>
-      </w:r>
-      <w:bookmarkEnd w:id="8"/>
-    </w:p>
-    <w:p>
-      <w:pPr>
-        <w:pStyle w:val="Titre2"/>
-        <w:numPr>
-          <w:ilvl w:val="0"/>
-          <w:numId w:val="0"/>
-        </w:numPr>
-        <w:jc w:val="center"/>
-      </w:pPr>
-      <w:bookmarkStart w:id="9" w:name="_Toc479774401"/>
       <w:r>
         <w:rPr>
           <w:noProof/>
           <w:lang w:eastAsia="fr-CH"/>
         </w:rPr>
         <w:drawing>
-          <wp:inline distT="0" distB="0" distL="0" distR="0" wp14:anchorId="0F759853" wp14:editId="2D614FB7">
-            <wp:extent cx="4539159" cy="3636335"/>
-            <wp:effectExtent l="0" t="0" r="0" b="2540"/>
-            <wp:docPr id="3" name="Image 3" descr="E:\CFPT\3eme\2semestre\mercrediAprem\dossier_2048\regle.png"/>
+          <wp:inline distT="0" distB="0" distL="0" distR="0">
+            <wp:extent cx="5760720" cy="3420428"/>
+            <wp:effectExtent l="0" t="0" r="0" b="8890"/>
+            <wp:docPr id="21" name="Image 21" descr="C:\Users\antenenp_info\Documents\tchatme\documentation\maquette\register.png"/>
             <wp:cNvGraphicFramePr>
               <a:graphicFrameLocks xmlns:a="http://schemas.openxmlformats.org/drawingml/2006/main" noChangeAspect="1"/>
             </wp:cNvGraphicFramePr>
@@ -3103,7 +3620,7 @@
               <a:graphicData uri="http://schemas.openxmlformats.org/drawingml/2006/picture">
                 <pic:pic xmlns:pic="http://schemas.openxmlformats.org/drawingml/2006/picture">
                   <pic:nvPicPr>
-                    <pic:cNvPr id="0" name="Picture 1" descr="E:\CFPT\3eme\2semestre\mercrediAprem\dossier_2048\regle.png"/>
+                    <pic:cNvPr id="0" name="Picture 11" descr="C:\Users\antenenp_info\Documents\tchatme\documentation\maquette\register.png"/>
                     <pic:cNvPicPr>
                       <a:picLocks noChangeAspect="1" noChangeArrowheads="1"/>
                     </pic:cNvPicPr>
@@ -3124,7 +3641,7 @@
                   <pic:spPr bwMode="auto">
                     <a:xfrm>
                       <a:off x="0" y="0"/>
-                      <a:ext cx="4539553" cy="3636651"/>
+                      <a:ext cx="5760720" cy="3420428"/>
                     </a:xfrm>
                     <a:prstGeom prst="rect">
                       <a:avLst/>
@@ -3140,63 +3657,41 @@
           </wp:inline>
         </w:drawing>
       </w:r>
-      <w:bookmarkEnd w:id="9"/>
+    </w:p>
+    <w:p/>
+    <w:p>
+      <w:pPr>
+        <w:pStyle w:val="Titre3"/>
+      </w:pPr>
+      <w:bookmarkStart w:id="12" w:name="_Toc485043322"/>
+      <w:r>
+        <w:t>Utilisateur</w:t>
+      </w:r>
+      <w:bookmarkEnd w:id="12"/>
     </w:p>
     <w:p>
-      <w:pPr>
-        <w:pStyle w:val="Paragraphedeliste"/>
-        <w:numPr>
-          <w:ilvl w:val="0"/>
-          <w:numId w:val="3"/>
-        </w:numPr>
-      </w:pPr>
-      <w:r>
-        <w:t>Il y a un label avec le titre</w:t>
+      <w:r>
+        <w:t xml:space="preserve">Page qui montre la barre de navigation avec 3 liens qui redirige vers des pages. Il y a aussi le prénom de l’utilisateur connecté et si on clique dessus. Une fenêtre apparait et nous indique notre prénom et nom. Il y a aussi notre avatar avec notre adresse Email. Il y a un bouton Profil qui permet d’aller sur la page du profil et un bouton pour se déconnecter. Il y a les demandes d’amis qui s’affichent avec </w:t>
+      </w:r>
+      <w:r>
+        <w:lastRenderedPageBreak/>
+        <w:t>l’avatar de l’utilisateur, son pseudo et deux boutons pour accepter ou refuser</w:t>
+      </w:r>
+      <w:r>
+        <w:t>. Si on clique sur le pseudo, on va sur la page de son profil</w:t>
       </w:r>
     </w:p>
     <w:p>
-      <w:pPr>
-        <w:pStyle w:val="Paragraphedeliste"/>
-        <w:numPr>
-          <w:ilvl w:val="0"/>
-          <w:numId w:val="3"/>
-        </w:numPr>
-      </w:pPr>
-      <w:r>
-        <w:t>Il y a plusieurs label  où sont écris les règles</w:t>
-      </w:r>
-    </w:p>
-    <w:p>
-      <w:pPr>
-        <w:pStyle w:val="Paragraphedeliste"/>
-        <w:numPr>
-          <w:ilvl w:val="0"/>
-          <w:numId w:val="3"/>
-        </w:numPr>
-      </w:pPr>
-      <w:r>
-        <w:t xml:space="preserve">Il y a un bouton pour fermer cette </w:t>
-      </w:r>
-      <w:proofErr w:type="spellStart"/>
-      <w:r>
-        <w:t>Form</w:t>
-      </w:r>
-      <w:proofErr w:type="spellEnd"/>
-    </w:p>
-    <w:p>
-      <w:pPr>
-        <w:jc w:val="center"/>
-      </w:pPr>
       <w:r>
         <w:rPr>
           <w:noProof/>
           <w:lang w:eastAsia="fr-CH"/>
         </w:rPr>
         <w:drawing>
-          <wp:inline distT="0" distB="0" distL="0" distR="0" wp14:anchorId="093BF5BA" wp14:editId="5C4E96AB">
-            <wp:extent cx="4678326" cy="3973050"/>
-            <wp:effectExtent l="0" t="0" r="8255" b="8890"/>
-            <wp:docPr id="2" name="Image 2" descr="E:\CFPT\3eme\2semestre\mercrediAprem\dossier_2048\jeu.png"/>
+          <wp:inline distT="0" distB="0" distL="0" distR="0">
+            <wp:extent cx="5760720" cy="3420428"/>
+            <wp:effectExtent l="0" t="0" r="0" b="8890"/>
+            <wp:docPr id="22" name="Image 22" descr="C:\Users\antenenp_info\Documents\tchatme\documentation\maquette\NavBar&amp;Footer_Users.png"/>
             <wp:cNvGraphicFramePr>
               <a:graphicFrameLocks xmlns:a="http://schemas.openxmlformats.org/drawingml/2006/main" noChangeAspect="1"/>
             </wp:cNvGraphicFramePr>
@@ -3204,7 +3699,7 @@
               <a:graphicData uri="http://schemas.openxmlformats.org/drawingml/2006/picture">
                 <pic:pic xmlns:pic="http://schemas.openxmlformats.org/drawingml/2006/picture">
                   <pic:nvPicPr>
-                    <pic:cNvPr id="0" name="Picture 2" descr="E:\CFPT\3eme\2semestre\mercrediAprem\dossier_2048\jeu.png"/>
+                    <pic:cNvPr id="0" name="Picture 12" descr="C:\Users\antenenp_info\Documents\tchatme\documentation\maquette\NavBar&amp;Footer_Users.png"/>
                     <pic:cNvPicPr>
                       <a:picLocks noChangeAspect="1" noChangeArrowheads="1"/>
                     </pic:cNvPicPr>
@@ -3225,7 +3720,7 @@
                   <pic:spPr bwMode="auto">
                     <a:xfrm>
                       <a:off x="0" y="0"/>
-                      <a:ext cx="4683117" cy="3977119"/>
+                      <a:ext cx="5760720" cy="3420428"/>
                     </a:xfrm>
                     <a:prstGeom prst="rect">
                       <a:avLst/>
@@ -3243,80 +3738,21 @@
       </w:r>
     </w:p>
     <w:p>
-      <w:pPr>
-        <w:pStyle w:val="Paragraphedeliste"/>
-        <w:numPr>
-          <w:ilvl w:val="0"/>
-          <w:numId w:val="5"/>
-        </w:numPr>
-      </w:pPr>
-      <w:r>
-        <w:lastRenderedPageBreak/>
-        <w:t>Il y a Panel qui contient les cases</w:t>
-      </w:r>
-      <w:r>
-        <w:t>.</w:t>
+      <w:r>
+        <w:t>Page principale qui affiche via un tableau les salles auxquels les utilisateurs participent. Le tableau contient le logo, le nom de la salle cliquable, la description et la date d’échéance de la salle.</w:t>
       </w:r>
     </w:p>
     <w:p>
-      <w:pPr>
-        <w:pStyle w:val="Paragraphedeliste"/>
-        <w:numPr>
-          <w:ilvl w:val="0"/>
-          <w:numId w:val="5"/>
-        </w:numPr>
-      </w:pPr>
-      <w:r>
-        <w:t>Il y a plusieurs boutons qui sont les cases (4x4)</w:t>
-      </w:r>
-      <w:r>
-        <w:t>.</w:t>
-      </w:r>
-    </w:p>
-    <w:p>
-      <w:pPr>
-        <w:pStyle w:val="Paragraphedeliste"/>
-        <w:numPr>
-          <w:ilvl w:val="0"/>
-          <w:numId w:val="5"/>
-        </w:numPr>
-      </w:pPr>
-      <w:r>
-        <w:t>Il y a les boutons qui permettent de bouger les cases à gauche, à droite, en haut et en bas</w:t>
-      </w:r>
-      <w:r>
-        <w:t>.</w:t>
-      </w:r>
-    </w:p>
-    <w:p>
-      <w:pPr>
-        <w:pStyle w:val="Paragraphedeliste"/>
-        <w:numPr>
-          <w:ilvl w:val="0"/>
-          <w:numId w:val="5"/>
-        </w:numPr>
-      </w:pPr>
-      <w:r>
-        <w:t>Il y a un bouton qui permet d’afficher le classement</w:t>
-      </w:r>
-      <w:r>
-        <w:t>.</w:t>
-      </w:r>
-    </w:p>
-    <w:p>
-      <w:pPr>
-        <w:jc w:val="center"/>
-      </w:pPr>
       <w:r>
         <w:rPr>
           <w:noProof/>
           <w:lang w:eastAsia="fr-CH"/>
         </w:rPr>
         <w:drawing>
-          <wp:inline distT="0" distB="0" distL="0" distR="0" wp14:anchorId="4DF6FD81" wp14:editId="17682079">
-            <wp:extent cx="4160048" cy="1531089"/>
-            <wp:effectExtent l="0" t="0" r="0" b="0"/>
-            <wp:docPr id="4" name="Image 4" descr="E:\CFPT\3eme\2semestre\mercrediAprem\dossier_2048\win.png"/>
+          <wp:inline distT="0" distB="0" distL="0" distR="0">
+            <wp:extent cx="5760720" cy="3420428"/>
+            <wp:effectExtent l="0" t="0" r="0" b="8890"/>
+            <wp:docPr id="11" name="Image 11" descr="C:\Users\antenenp_info\Documents\tchatme\documentation\maquette\index.png"/>
             <wp:cNvGraphicFramePr>
               <a:graphicFrameLocks xmlns:a="http://schemas.openxmlformats.org/drawingml/2006/main" noChangeAspect="1"/>
             </wp:cNvGraphicFramePr>
@@ -3324,7 +3760,7 @@
               <a:graphicData uri="http://schemas.openxmlformats.org/drawingml/2006/picture">
                 <pic:pic xmlns:pic="http://schemas.openxmlformats.org/drawingml/2006/picture">
                   <pic:nvPicPr>
-                    <pic:cNvPr id="0" name="Picture 2" descr="E:\CFPT\3eme\2semestre\mercrediAprem\dossier_2048\win.png"/>
+                    <pic:cNvPr id="0" name="Picture 1" descr="C:\Users\antenenp_info\Documents\tchatme\documentation\maquette\index.png"/>
                     <pic:cNvPicPr>
                       <a:picLocks noChangeAspect="1" noChangeArrowheads="1"/>
                     </pic:cNvPicPr>
@@ -3345,7 +3781,7 @@
                   <pic:spPr bwMode="auto">
                     <a:xfrm>
                       <a:off x="0" y="0"/>
-                      <a:ext cx="4160208" cy="1531148"/>
+                      <a:ext cx="5760720" cy="3420428"/>
                     </a:xfrm>
                     <a:prstGeom prst="rect">
                       <a:avLst/>
@@ -3363,19 +3799,22 @@
       </w:r>
     </w:p>
     <w:p>
-      <w:pPr>
-        <w:jc w:val="center"/>
-      </w:pPr>
+      <w:r>
+        <w:t>Page qui contient le formulaire pour créer une nouvelle salle de tchat. Il faut indiquer le nom de salle, la description, la date d’échéance et la vignette.</w:t>
+      </w:r>
+    </w:p>
+    <w:p>
       <w:r>
         <w:rPr>
           <w:noProof/>
           <w:lang w:eastAsia="fr-CH"/>
         </w:rPr>
+        <w:lastRenderedPageBreak/>
         <w:drawing>
-          <wp:inline distT="0" distB="0" distL="0" distR="0" wp14:anchorId="10B276EF" wp14:editId="29897269">
-            <wp:extent cx="3030220" cy="1892300"/>
-            <wp:effectExtent l="0" t="0" r="0" b="0"/>
-            <wp:docPr id="6" name="Image 6" descr="E:\CFPT\3eme\2semestre\mercrediAprem\dossier_2048\lose.png"/>
+          <wp:inline distT="0" distB="0" distL="0" distR="0" wp14:anchorId="4E49F875" wp14:editId="06CD8A15">
+            <wp:extent cx="5760720" cy="3420110"/>
+            <wp:effectExtent l="0" t="0" r="0" b="8890"/>
+            <wp:docPr id="17" name="Image 17" descr="C:\Users\antenenp_info\Documents\tchatme\documentation\maquette\newRoomTchat.png"/>
             <wp:cNvGraphicFramePr>
               <a:graphicFrameLocks xmlns:a="http://schemas.openxmlformats.org/drawingml/2006/main" noChangeAspect="1"/>
             </wp:cNvGraphicFramePr>
@@ -3383,7 +3822,7 @@
               <a:graphicData uri="http://schemas.openxmlformats.org/drawingml/2006/picture">
                 <pic:pic xmlns:pic="http://schemas.openxmlformats.org/drawingml/2006/picture">
                   <pic:nvPicPr>
-                    <pic:cNvPr id="0" name="Picture 3" descr="E:\CFPT\3eme\2semestre\mercrediAprem\dossier_2048\lose.png"/>
+                    <pic:cNvPr id="0" name="Picture 7" descr="C:\Users\antenenp_info\Documents\tchatme\documentation\maquette\newRoomTchat.png"/>
                     <pic:cNvPicPr>
                       <a:picLocks noChangeAspect="1" noChangeArrowheads="1"/>
                     </pic:cNvPicPr>
@@ -3404,7 +3843,7 @@
                   <pic:spPr bwMode="auto">
                     <a:xfrm>
                       <a:off x="0" y="0"/>
-                      <a:ext cx="3030220" cy="1892300"/>
+                      <a:ext cx="5760720" cy="3420110"/>
                     </a:xfrm>
                     <a:prstGeom prst="rect">
                       <a:avLst/>
@@ -3422,56 +3861,30 @@
       </w:r>
     </w:p>
     <w:p>
-      <w:pPr>
-        <w:pStyle w:val="Paragraphedeliste"/>
-        <w:numPr>
-          <w:ilvl w:val="0"/>
-          <w:numId w:val="6"/>
-        </w:numPr>
-      </w:pPr>
-      <w:r>
-        <w:t>Il y a un label pour indiquer la défaite</w:t>
+      <w:r>
+        <w:t xml:space="preserve">Page de la salle elle-même. On peut envoyer un message via les champs de saisie et le bouton envoyer. On peut se désinscrire de la salle en cliquant sur le bouton Quitter la salle. Les infos de la salle sont </w:t>
+      </w:r>
+      <w:r>
+        <w:t>inscrites</w:t>
+      </w:r>
+      <w:r>
+        <w:t xml:space="preserve"> sur le </w:t>
+      </w:r>
+      <w:r>
+        <w:t>côté.</w:t>
       </w:r>
     </w:p>
     <w:p>
-      <w:pPr>
-        <w:pStyle w:val="Paragraphedeliste"/>
-        <w:numPr>
-          <w:ilvl w:val="0"/>
-          <w:numId w:val="6"/>
-        </w:numPr>
-      </w:pPr>
-      <w:r>
-        <w:t>Il y a un textBox pour que l’utilisateur puisse entrer le Pseudo</w:t>
-      </w:r>
-    </w:p>
-    <w:p>
-      <w:pPr>
-        <w:pStyle w:val="Paragraphedeliste"/>
-        <w:numPr>
-          <w:ilvl w:val="0"/>
-          <w:numId w:val="6"/>
-        </w:numPr>
-      </w:pPr>
-      <w:r>
-        <w:t>Il y a un bouton qui permet de confirmer le pseudo</w:t>
-      </w:r>
-    </w:p>
-    <w:p>
-      <w:pPr>
-        <w:jc w:val="center"/>
-      </w:pPr>
       <w:r>
         <w:rPr>
           <w:noProof/>
-          <w:shd w:val="clear" w:color="auto" w:fill="FFFFFF"/>
           <w:lang w:eastAsia="fr-CH"/>
         </w:rPr>
         <w:drawing>
-          <wp:inline distT="0" distB="0" distL="0" distR="0" wp14:anchorId="18F6F9D8" wp14:editId="55DB82D3">
-            <wp:extent cx="2764705" cy="3090042"/>
-            <wp:effectExtent l="0" t="0" r="0" b="0"/>
-            <wp:docPr id="5" name="Image 5" descr="E:\CFPT\3eme\2semestre\mercrediAprem\dossier_2048\classement.png"/>
+          <wp:inline distT="0" distB="0" distL="0" distR="0">
+            <wp:extent cx="5760720" cy="3420428"/>
+            <wp:effectExtent l="0" t="0" r="0" b="8890"/>
+            <wp:docPr id="20" name="Image 20" descr="C:\Users\antenenp_info\Documents\tchatme\documentation\maquette\roomTchat.png"/>
             <wp:cNvGraphicFramePr>
               <a:graphicFrameLocks xmlns:a="http://schemas.openxmlformats.org/drawingml/2006/main" noChangeAspect="1"/>
             </wp:cNvGraphicFramePr>
@@ -3479,7 +3892,7 @@
               <a:graphicData uri="http://schemas.openxmlformats.org/drawingml/2006/picture">
                 <pic:pic xmlns:pic="http://schemas.openxmlformats.org/drawingml/2006/picture">
                   <pic:nvPicPr>
-                    <pic:cNvPr id="0" name="Picture 5" descr="E:\CFPT\3eme\2semestre\mercrediAprem\dossier_2048\classement.png"/>
+                    <pic:cNvPr id="0" name="Picture 10" descr="C:\Users\antenenp_info\Documents\tchatme\documentation\maquette\roomTchat.png"/>
                     <pic:cNvPicPr>
                       <a:picLocks noChangeAspect="1" noChangeArrowheads="1"/>
                     </pic:cNvPicPr>
@@ -3500,7 +3913,7 @@
                   <pic:spPr bwMode="auto">
                     <a:xfrm>
                       <a:off x="0" y="0"/>
-                      <a:ext cx="2764759" cy="3090102"/>
+                      <a:ext cx="5760720" cy="3420428"/>
                     </a:xfrm>
                     <a:prstGeom prst="rect">
                       <a:avLst/>
@@ -3518,67 +3931,47 @@
       </w:r>
     </w:p>
     <w:p>
-      <w:pPr>
-        <w:pStyle w:val="Paragraphedeliste"/>
-        <w:numPr>
-          <w:ilvl w:val="0"/>
-          <w:numId w:val="7"/>
-        </w:numPr>
-      </w:pPr>
-      <w:r>
-        <w:t xml:space="preserve">Il y a une </w:t>
-      </w:r>
-      <w:proofErr w:type="spellStart"/>
-      <w:r>
-        <w:t>listeBox</w:t>
-      </w:r>
-      <w:proofErr w:type="spellEnd"/>
-      <w:r>
-        <w:t xml:space="preserve"> pour afficher le classe ment</w:t>
+      <w:r>
+        <w:t xml:space="preserve">Page </w:t>
+      </w:r>
+      <w:r>
+        <w:t>qui affiche via un tableau les salles auxquels les utilisateurs</w:t>
+      </w:r>
+      <w:r>
+        <w:t xml:space="preserve"> ne</w:t>
+      </w:r>
+      <w:r>
+        <w:t xml:space="preserve"> participent</w:t>
+      </w:r>
+      <w:r>
+        <w:t xml:space="preserve"> pas et dont les amis sont dedans</w:t>
+      </w:r>
+      <w:r>
+        <w:t>. Le tableau contient le logo, le nom de la salle, la description</w:t>
+      </w:r>
+      <w:r>
+        <w:t xml:space="preserve"> et</w:t>
+      </w:r>
+      <w:r>
+        <w:t xml:space="preserve"> la date d’échéance de la salle</w:t>
+      </w:r>
+      <w:r>
+        <w:t>. On peut cliquer sur la salle pour rejoindre la salle.</w:t>
       </w:r>
     </w:p>
-    <w:p>
-      <w:pPr>
-        <w:pStyle w:val="Titre1"/>
-        <w:rPr>
-          <w:shd w:val="clear" w:color="auto" w:fill="FFFFFF"/>
-        </w:rPr>
-      </w:pPr>
-      <w:bookmarkStart w:id="10" w:name="_Toc479774402"/>
-      <w:r>
-        <w:rPr>
-          <w:shd w:val="clear" w:color="auto" w:fill="FFFFFF"/>
-        </w:rPr>
-        <w:lastRenderedPageBreak/>
-        <w:t>Analyse organique</w:t>
-      </w:r>
-      <w:bookmarkEnd w:id="10"/>
-    </w:p>
-    <w:p>
-      <w:pPr>
-        <w:pStyle w:val="Titre2"/>
-        <w:ind w:left="0"/>
-      </w:pPr>
-      <w:bookmarkStart w:id="11" w:name="_Toc479774403"/>
-      <w:r>
-        <w:t>Description globale de l’architecture du projet</w:t>
-      </w:r>
-      <w:r>
-        <w:t> :</w:t>
-      </w:r>
-      <w:bookmarkEnd w:id="11"/>
-    </w:p>
+    <w:p/>
     <w:p>
       <w:r>
         <w:rPr>
           <w:noProof/>
           <w:lang w:eastAsia="fr-CH"/>
         </w:rPr>
+        <w:lastRenderedPageBreak/>
         <w:drawing>
-          <wp:inline distT="0" distB="0" distL="0" distR="0" wp14:anchorId="6136AAB2" wp14:editId="093F6AE6">
-            <wp:extent cx="5760720" cy="3503836"/>
-            <wp:effectExtent l="0" t="0" r="0" b="1905"/>
-            <wp:docPr id="1" name="Image 1"/>
+          <wp:inline distT="0" distB="0" distL="0" distR="0">
+            <wp:extent cx="5760720" cy="3420428"/>
+            <wp:effectExtent l="0" t="0" r="0" b="8890"/>
+            <wp:docPr id="12" name="Image 12" descr="C:\Users\antenenp_info\Documents\tchatme\documentation\maquette\AutresSallesDisponibles.png"/>
             <wp:cNvGraphicFramePr>
               <a:graphicFrameLocks xmlns:a="http://schemas.openxmlformats.org/drawingml/2006/main" noChangeAspect="1"/>
             </wp:cNvGraphicFramePr>
@@ -3586,23 +3979,36 @@
               <a:graphicData uri="http://schemas.openxmlformats.org/drawingml/2006/picture">
                 <pic:pic xmlns:pic="http://schemas.openxmlformats.org/drawingml/2006/picture">
                   <pic:nvPicPr>
-                    <pic:cNvPr id="0" name=""/>
-                    <pic:cNvPicPr/>
+                    <pic:cNvPr id="0" name="Picture 2" descr="C:\Users\antenenp_info\Documents\tchatme\documentation\maquette\AutresSallesDisponibles.png"/>
+                    <pic:cNvPicPr>
+                      <a:picLocks noChangeAspect="1" noChangeArrowheads="1"/>
+                    </pic:cNvPicPr>
                   </pic:nvPicPr>
                   <pic:blipFill>
-                    <a:blip r:embed="rId16"/>
+                    <a:blip r:embed="rId16">
+                      <a:extLst>
+                        <a:ext uri="{28A0092B-C50C-407E-A947-70E740481C1C}">
+                          <a14:useLocalDpi xmlns:a14="http://schemas.microsoft.com/office/drawing/2010/main" val="0"/>
+                        </a:ext>
+                      </a:extLst>
+                    </a:blip>
+                    <a:srcRect/>
                     <a:stretch>
                       <a:fillRect/>
                     </a:stretch>
                   </pic:blipFill>
-                  <pic:spPr>
+                  <pic:spPr bwMode="auto">
                     <a:xfrm>
                       <a:off x="0" y="0"/>
-                      <a:ext cx="5760720" cy="3503836"/>
+                      <a:ext cx="5760720" cy="3420428"/>
                     </a:xfrm>
                     <a:prstGeom prst="rect">
                       <a:avLst/>
                     </a:prstGeom>
+                    <a:noFill/>
+                    <a:ln>
+                      <a:noFill/>
+                    </a:ln>
                   </pic:spPr>
                 </pic:pic>
               </a:graphicData>
@@ -3613,285 +4019,17 @@
     </w:p>
     <w:p>
       <w:r>
-        <w:t xml:space="preserve">Pour mon jeu principal. J’ai décidé de séparer en deux classes. La première étant la vue sous le nom de </w:t>
-      </w:r>
-      <w:proofErr w:type="spellStart"/>
-      <w:r>
-        <w:t>frmMain</w:t>
-      </w:r>
-      <w:proofErr w:type="spellEnd"/>
-      <w:r>
-        <w:t xml:space="preserve"> qui est relié à la classe</w:t>
-      </w:r>
-      <w:r>
-        <w:t> </w:t>
-      </w:r>
-      <w:r>
-        <w:t xml:space="preserve"> </w:t>
-      </w:r>
-      <w:r>
-        <w:t>« </w:t>
-      </w:r>
-      <w:r>
-        <w:t>Grille</w:t>
-      </w:r>
-      <w:r>
-        <w:t> »</w:t>
-      </w:r>
-      <w:r>
-        <w:t xml:space="preserve"> qui elle, est le modèle qui va tout gérer. Il y a la classe Règle qui affiche juste les règles. Il y a aussi la classe </w:t>
-      </w:r>
-      <w:r>
-        <w:t>« </w:t>
-      </w:r>
-      <w:proofErr w:type="spellStart"/>
-      <w:r>
-        <w:t>Lose</w:t>
-      </w:r>
-      <w:proofErr w:type="spellEnd"/>
-      <w:r>
-        <w:t> »</w:t>
-      </w:r>
-      <w:r>
-        <w:t xml:space="preserve"> qui va permettre d’afficher du texte, d’entrer un pseudo et de faire le traitement pour écrire dans un fichier texte.</w:t>
-      </w:r>
-      <w:r>
-        <w:t xml:space="preserve"> Il y a pour finir la classe </w:t>
-      </w:r>
-      <w:r>
-        <w:t>« </w:t>
-      </w:r>
-      <w:r>
-        <w:t>Classement</w:t>
-      </w:r>
-      <w:r>
-        <w:t> »</w:t>
-      </w:r>
-      <w:r>
-        <w:t xml:space="preserve"> qui elle, va permettre de lire le fichier texte et de l’afficher.</w:t>
-      </w:r>
-      <w:r>
-        <w:t xml:space="preserve"> </w:t>
-      </w:r>
-    </w:p>
-    <w:p>
-      <w:pPr>
-        <w:pStyle w:val="Titre2"/>
-        <w:ind w:left="0"/>
-      </w:pPr>
-      <w:bookmarkStart w:id="12" w:name="_Toc479774404"/>
-      <w:r>
-        <w:t>Description des méthodes de réalisation</w:t>
-      </w:r>
-      <w:r>
-        <w:t> :</w:t>
-      </w:r>
-      <w:bookmarkEnd w:id="12"/>
-    </w:p>
-    <w:p>
-      <w:r>
-        <w:t>Au lancement du jeu, u</w:t>
-      </w:r>
-      <w:r>
-        <w:t>n panel va se créer avec un tableau</w:t>
-      </w:r>
-      <w:r>
-        <w:t xml:space="preserve"> à double entré</w:t>
-      </w:r>
-      <w:r>
-        <w:t xml:space="preserve"> de bouton à l’intérieur.  Il y a donc 16 boutons qui vont se créer dans le panel (4x4). Il y a ensuite une fonction qui permet </w:t>
-      </w:r>
-      <w:r>
-        <w:t>de vérifier quel</w:t>
-      </w:r>
-      <w:r>
-        <w:t xml:space="preserve"> bouton n’a aucune valeur et va en faire une liste de bouton</w:t>
-      </w:r>
-      <w:r>
-        <w:t>s</w:t>
-      </w:r>
-      <w:r>
-        <w:t xml:space="preserve"> vide. Une autre fonction va alors placer au hasard en 2 et 4 une valeur dans un bouton vide. </w:t>
-      </w:r>
-      <w:r>
-        <w:t xml:space="preserve"> Quand on clique sur un des quatre boutons de déplacement, ça va appeler une des fonctions de déplacement qui va alors vérifier si d’autres cases se trouvent aux alentours et va alors faire le traitement</w:t>
-      </w:r>
-      <w:r>
-        <w:t xml:space="preserve"> adéquat</w:t>
+        <w:t>Page qui affiche les membres du site. Il y a d’un côté les membres non amis et de l’autre les amis. Dans les deux cas, on peut rechercher via le pseudo et ajouter ou supprimer les membres de sa liste d’amis. Il y a l’avatar, le pseudo et un bouton qui s’affiche</w:t>
+      </w:r>
+      <w:r>
+        <w:t>nt</w:t>
       </w:r>
       <w:r>
         <w:t>.</w:t>
       </w:r>
       <w:r>
-        <w:t xml:space="preserve"> À chaque fin de traitement, la </w:t>
-      </w:r>
-      <w:r>
-        <w:t>fonction</w:t>
-      </w:r>
-      <w:r>
-        <w:t xml:space="preserve"> pour placer</w:t>
-      </w:r>
-      <w:r>
-        <w:t xml:space="preserve"> au hasard de nouvelle case va alors être </w:t>
-      </w:r>
-      <w:r>
-        <w:t>appelée</w:t>
-      </w:r>
-      <w:r>
-        <w:t>.</w:t>
-      </w:r>
-      <w:r>
-        <w:t xml:space="preserve"> Il y a une fonction qui va </w:t>
-      </w:r>
-      <w:r>
-        <w:t>vérifier</w:t>
-      </w:r>
-      <w:r>
-        <w:t xml:space="preserve"> à chaque </w:t>
-      </w:r>
-      <w:r>
-        <w:t>tour</w:t>
-      </w:r>
-      <w:r>
-        <w:t xml:space="preserve"> si l’utilisateur gagne ou perd et ce qui permet d’</w:t>
-      </w:r>
-      <w:r>
-        <w:t>ouvrir</w:t>
-      </w:r>
-      <w:r>
-        <w:t xml:space="preserve"> la </w:t>
-      </w:r>
-      <w:proofErr w:type="spellStart"/>
-      <w:r>
-        <w:t>Form</w:t>
-      </w:r>
-      <w:proofErr w:type="spellEnd"/>
-      <w:r>
-        <w:t xml:space="preserve"> « </w:t>
-      </w:r>
-      <w:proofErr w:type="spellStart"/>
-      <w:r>
-        <w:t>L</w:t>
-      </w:r>
-      <w:r>
-        <w:t>ose</w:t>
-      </w:r>
-      <w:proofErr w:type="spellEnd"/>
-      <w:r>
-        <w:t> » ou le messag</w:t>
-      </w:r>
-      <w:r>
-        <w:t xml:space="preserve">eBox par rapport aux situations. La </w:t>
-      </w:r>
-      <w:proofErr w:type="spellStart"/>
-      <w:r>
-        <w:t>F</w:t>
-      </w:r>
-      <w:r>
-        <w:t>orm</w:t>
-      </w:r>
-      <w:proofErr w:type="spellEnd"/>
-      <w:r>
-        <w:t xml:space="preserve"> « </w:t>
-      </w:r>
-      <w:proofErr w:type="spellStart"/>
-      <w:r>
-        <w:t>Lose</w:t>
-      </w:r>
-      <w:proofErr w:type="spellEnd"/>
-      <w:r>
-        <w:t xml:space="preserve"> » va permettre d’écrire dans un fichier </w:t>
-      </w:r>
-      <w:proofErr w:type="spellStart"/>
-      <w:r>
-        <w:t>txt</w:t>
-      </w:r>
-      <w:proofErr w:type="spellEnd"/>
-      <w:r>
-        <w:t xml:space="preserve"> le pseudo avec  le score. </w:t>
-      </w:r>
-      <w:r>
-        <w:t xml:space="preserve">Quand on clique sur le  bouton « Classement local ». </w:t>
-      </w:r>
-      <w:r>
-        <w:t>Ça</w:t>
-      </w:r>
-      <w:r>
-        <w:t xml:space="preserve"> va ouvrir la </w:t>
-      </w:r>
-      <w:proofErr w:type="spellStart"/>
-      <w:r>
-        <w:t>Form</w:t>
-      </w:r>
-      <w:proofErr w:type="spellEnd"/>
-      <w:r>
-        <w:t xml:space="preserve"> « Classement ». Cette </w:t>
-      </w:r>
-      <w:proofErr w:type="spellStart"/>
-      <w:r>
-        <w:t>form</w:t>
-      </w:r>
-      <w:proofErr w:type="spellEnd"/>
-      <w:r>
-        <w:t xml:space="preserve"> permet de lire un fichier </w:t>
-      </w:r>
-      <w:proofErr w:type="spellStart"/>
-      <w:r>
-        <w:t>txt</w:t>
-      </w:r>
-      <w:proofErr w:type="spellEnd"/>
-      <w:r>
-        <w:t xml:space="preserve">. Elle va placer le contenu dans une liste et faire un Sort pour trier par rapport </w:t>
-      </w:r>
-      <w:r>
-        <w:t>au meilleur score</w:t>
-      </w:r>
-      <w:r>
-        <w:t>.</w:t>
-      </w:r>
-    </w:p>
-    <w:p>
-      <w:pPr>
-        <w:pStyle w:val="Titre2"/>
-        <w:ind w:left="0"/>
-      </w:pPr>
-      <w:bookmarkStart w:id="13" w:name="_Toc479774405"/>
-      <w:r>
-        <w:t>Argumentation des éventuels choix de méthode de résolution</w:t>
-      </w:r>
-      <w:r>
-        <w:t> :</w:t>
-      </w:r>
-      <w:bookmarkEnd w:id="13"/>
-    </w:p>
-    <w:p>
-      <w:r>
-        <w:t xml:space="preserve">Au début, j’avais décidé de placer à la main le panel et les boutons mais je me suis très vite rendu compte que c’était une mauvaise idée pour effectuer un traitement dessus. J’ai donc </w:t>
-      </w:r>
-      <w:r>
-        <w:t>créé</w:t>
-      </w:r>
-      <w:r>
-        <w:t xml:space="preserve"> une classe qui permet de faire le traitement</w:t>
-      </w:r>
-      <w:r>
-        <w:t>.</w:t>
-      </w:r>
-    </w:p>
-    <w:p>
-      <w:pPr>
-        <w:pStyle w:val="Titre2"/>
-        <w:ind w:left="0"/>
-      </w:pPr>
-      <w:bookmarkStart w:id="14" w:name="_Toc479774406"/>
-      <w:r>
-        <w:lastRenderedPageBreak/>
-        <w:t>Organigramme</w:t>
-      </w:r>
-      <w:r>
-        <w:t> :</w:t>
-      </w:r>
-      <w:bookmarkEnd w:id="14"/>
+        <w:t xml:space="preserve"> On peut cliquer sur le pseudo pour voir le profil.</w:t>
+      </w:r>
     </w:p>
     <w:p>
       <w:r>
@@ -3900,10 +4038,10 @@
           <w:lang w:eastAsia="fr-CH"/>
         </w:rPr>
         <w:drawing>
-          <wp:inline distT="0" distB="0" distL="0" distR="0" wp14:anchorId="60F4B32C" wp14:editId="268A92FA">
-            <wp:extent cx="5200650" cy="5972175"/>
-            <wp:effectExtent l="0" t="0" r="0" b="9525"/>
-            <wp:docPr id="8" name="Image 8"/>
+          <wp:inline distT="0" distB="0" distL="0" distR="0">
+            <wp:extent cx="5760720" cy="3420428"/>
+            <wp:effectExtent l="0" t="0" r="0" b="8890"/>
+            <wp:docPr id="14" name="Image 14" descr="C:\Users\antenenp_info\Documents\tchatme\documentation\maquette\membres.png"/>
             <wp:cNvGraphicFramePr>
               <a:graphicFrameLocks xmlns:a="http://schemas.openxmlformats.org/drawingml/2006/main" noChangeAspect="1"/>
             </wp:cNvGraphicFramePr>
@@ -3911,23 +4049,36 @@
               <a:graphicData uri="http://schemas.openxmlformats.org/drawingml/2006/picture">
                 <pic:pic xmlns:pic="http://schemas.openxmlformats.org/drawingml/2006/picture">
                   <pic:nvPicPr>
-                    <pic:cNvPr id="0" name=""/>
-                    <pic:cNvPicPr/>
+                    <pic:cNvPr id="0" name="Picture 4" descr="C:\Users\antenenp_info\Documents\tchatme\documentation\maquette\membres.png"/>
+                    <pic:cNvPicPr>
+                      <a:picLocks noChangeAspect="1" noChangeArrowheads="1"/>
+                    </pic:cNvPicPr>
                   </pic:nvPicPr>
                   <pic:blipFill>
-                    <a:blip r:embed="rId17"/>
+                    <a:blip r:embed="rId17">
+                      <a:extLst>
+                        <a:ext uri="{28A0092B-C50C-407E-A947-70E740481C1C}">
+                          <a14:useLocalDpi xmlns:a14="http://schemas.microsoft.com/office/drawing/2010/main" val="0"/>
+                        </a:ext>
+                      </a:extLst>
+                    </a:blip>
+                    <a:srcRect/>
                     <a:stretch>
                       <a:fillRect/>
                     </a:stretch>
                   </pic:blipFill>
-                  <pic:spPr>
+                  <pic:spPr bwMode="auto">
                     <a:xfrm>
                       <a:off x="0" y="0"/>
-                      <a:ext cx="5200650" cy="5972175"/>
+                      <a:ext cx="5760720" cy="3420428"/>
                     </a:xfrm>
                     <a:prstGeom prst="rect">
                       <a:avLst/>
                     </a:prstGeom>
+                    <a:noFill/>
+                    <a:ln>
+                      <a:noFill/>
+                    </a:ln>
                   </pic:spPr>
                 </pic:pic>
               </a:graphicData>
@@ -3938,26 +4089,384 @@
     </w:p>
     <w:p>
       <w:r>
-        <w:br w:type="page"/>
+        <w:t>Page qui affiche le profil d’un utilisateur. On affiche toutes les informations du membre en question. Si c’est un ami, un bouton apparait pour le supprimer. Si c’est nous même, un bouton pour modifier le profil apparait.</w:t>
       </w:r>
     </w:p>
     <w:p>
-      <w:pPr>
-        <w:pStyle w:val="Titre1"/>
-      </w:pPr>
-      <w:bookmarkStart w:id="15" w:name="_Toc479774407"/>
-      <w:r>
+      <w:r>
+        <w:rPr>
+          <w:noProof/>
+          <w:lang w:eastAsia="fr-CH"/>
+        </w:rPr>
         <w:lastRenderedPageBreak/>
-        <w:t>Test et protocole de test</w:t>
+        <w:drawing>
+          <wp:inline distT="0" distB="0" distL="0" distR="0">
+            <wp:extent cx="5760720" cy="3420428"/>
+            <wp:effectExtent l="0" t="0" r="0" b="8890"/>
+            <wp:docPr id="18" name="Image 18" descr="C:\Users\antenenp_info\Documents\tchatme\documentation\maquette\profil.png"/>
+            <wp:cNvGraphicFramePr>
+              <a:graphicFrameLocks xmlns:a="http://schemas.openxmlformats.org/drawingml/2006/main" noChangeAspect="1"/>
+            </wp:cNvGraphicFramePr>
+            <a:graphic xmlns:a="http://schemas.openxmlformats.org/drawingml/2006/main">
+              <a:graphicData uri="http://schemas.openxmlformats.org/drawingml/2006/picture">
+                <pic:pic xmlns:pic="http://schemas.openxmlformats.org/drawingml/2006/picture">
+                  <pic:nvPicPr>
+                    <pic:cNvPr id="0" name="Picture 8" descr="C:\Users\antenenp_info\Documents\tchatme\documentation\maquette\profil.png"/>
+                    <pic:cNvPicPr>
+                      <a:picLocks noChangeAspect="1" noChangeArrowheads="1"/>
+                    </pic:cNvPicPr>
+                  </pic:nvPicPr>
+                  <pic:blipFill>
+                    <a:blip r:embed="rId18">
+                      <a:extLst>
+                        <a:ext uri="{28A0092B-C50C-407E-A947-70E740481C1C}">
+                          <a14:useLocalDpi xmlns:a14="http://schemas.microsoft.com/office/drawing/2010/main" val="0"/>
+                        </a:ext>
+                      </a:extLst>
+                    </a:blip>
+                    <a:srcRect/>
+                    <a:stretch>
+                      <a:fillRect/>
+                    </a:stretch>
+                  </pic:blipFill>
+                  <pic:spPr bwMode="auto">
+                    <a:xfrm>
+                      <a:off x="0" y="0"/>
+                      <a:ext cx="5760720" cy="3420428"/>
+                    </a:xfrm>
+                    <a:prstGeom prst="rect">
+                      <a:avLst/>
+                    </a:prstGeom>
+                    <a:noFill/>
+                    <a:ln>
+                      <a:noFill/>
+                    </a:ln>
+                  </pic:spPr>
+                </pic:pic>
+              </a:graphicData>
+            </a:graphic>
+          </wp:inline>
+        </w:drawing>
+      </w:r>
+    </w:p>
+    <w:p>
+      <w:r>
+        <w:t>Page qui contient un formulaire pour modifier toutes les informations du profil. Au chargement, les informations actuelles s’inscrivent dans les champs de saisies.</w:t>
+      </w:r>
+      <w:r>
+        <w:t xml:space="preserve"> Il y a un bouton pour modifier les informations.</w:t>
+      </w:r>
+    </w:p>
+    <w:p>
+      <w:bookmarkStart w:id="13" w:name="_GoBack"/>
+      <w:r>
+        <w:rPr>
+          <w:noProof/>
+          <w:lang w:eastAsia="fr-CH"/>
+        </w:rPr>
+        <w:drawing>
+          <wp:inline distT="0" distB="0" distL="0" distR="0">
+            <wp:extent cx="5760720" cy="3420428"/>
+            <wp:effectExtent l="0" t="0" r="0" b="8890"/>
+            <wp:docPr id="15" name="Image 15" descr="C:\Users\antenenp_info\Documents\tchatme\documentation\maquette\ModifierUtilisateur.png"/>
+            <wp:cNvGraphicFramePr>
+              <a:graphicFrameLocks xmlns:a="http://schemas.openxmlformats.org/drawingml/2006/main" noChangeAspect="1"/>
+            </wp:cNvGraphicFramePr>
+            <a:graphic xmlns:a="http://schemas.openxmlformats.org/drawingml/2006/main">
+              <a:graphicData uri="http://schemas.openxmlformats.org/drawingml/2006/picture">
+                <pic:pic xmlns:pic="http://schemas.openxmlformats.org/drawingml/2006/picture">
+                  <pic:nvPicPr>
+                    <pic:cNvPr id="0" name="Picture 5" descr="C:\Users\antenenp_info\Documents\tchatme\documentation\maquette\ModifierUtilisateur.png"/>
+                    <pic:cNvPicPr>
+                      <a:picLocks noChangeAspect="1" noChangeArrowheads="1"/>
+                    </pic:cNvPicPr>
+                  </pic:nvPicPr>
+                  <pic:blipFill>
+                    <a:blip r:embed="rId19">
+                      <a:extLst>
+                        <a:ext uri="{28A0092B-C50C-407E-A947-70E740481C1C}">
+                          <a14:useLocalDpi xmlns:a14="http://schemas.microsoft.com/office/drawing/2010/main" val="0"/>
+                        </a:ext>
+                      </a:extLst>
+                    </a:blip>
+                    <a:srcRect/>
+                    <a:stretch>
+                      <a:fillRect/>
+                    </a:stretch>
+                  </pic:blipFill>
+                  <pic:spPr bwMode="auto">
+                    <a:xfrm>
+                      <a:off x="0" y="0"/>
+                      <a:ext cx="5760720" cy="3420428"/>
+                    </a:xfrm>
+                    <a:prstGeom prst="rect">
+                      <a:avLst/>
+                    </a:prstGeom>
+                    <a:noFill/>
+                    <a:ln>
+                      <a:noFill/>
+                    </a:ln>
+                  </pic:spPr>
+                </pic:pic>
+              </a:graphicData>
+            </a:graphic>
+          </wp:inline>
+        </w:drawing>
+      </w:r>
+      <w:bookmarkEnd w:id="13"/>
+    </w:p>
+    <w:p>
+      <w:pPr>
+        <w:pStyle w:val="Titre3"/>
+      </w:pPr>
+      <w:bookmarkStart w:id="14" w:name="_Toc485043323"/>
+      <w:r>
+        <w:t>Administrateur</w:t>
+      </w:r>
+      <w:bookmarkEnd w:id="14"/>
+    </w:p>
+    <w:p>
+      <w:pPr>
+        <w:pStyle w:val="Titre2"/>
+        <w:ind w:left="0"/>
+      </w:pPr>
+      <w:bookmarkStart w:id="15" w:name="_Toc485043324"/>
+      <w:r>
+        <w:t xml:space="preserve">Description </w:t>
+      </w:r>
+      <w:r>
+        <w:t>des éléments de sécurité</w:t>
+      </w:r>
+      <w:r>
+        <w:t> :</w:t>
       </w:r>
       <w:bookmarkEnd w:id="15"/>
     </w:p>
     <w:p>
+      <w:r>
+        <w:t>L’accès aux pages du site ne pourra être accédé que si l’utilisateur est connecté.</w:t>
+      </w:r>
+    </w:p>
+    <w:p>
+      <w:r>
+        <w:t>L’accès aux salles de tchat ne pourra qu’être accédé si l’utilisateur fait partis de la salle de tchat.</w:t>
+      </w:r>
+    </w:p>
+    <w:p>
+      <w:r>
+        <w:lastRenderedPageBreak/>
+        <w:t xml:space="preserve">Tous les champs des formulaires sont obligatoires. Il y a une </w:t>
+      </w:r>
+      <w:r>
+        <w:t>vérification</w:t>
+      </w:r>
+      <w:r>
+        <w:t xml:space="preserve"> en </w:t>
+      </w:r>
+      <w:r>
+        <w:t>PHP</w:t>
+      </w:r>
+      <w:r>
+        <w:t xml:space="preserve"> qui affiche ensuite sous </w:t>
+      </w:r>
+      <w:r>
+        <w:t>les champs</w:t>
+      </w:r>
+      <w:r>
+        <w:t xml:space="preserve"> en question l’erreur.</w:t>
+      </w:r>
+    </w:p>
+    <w:p>
+      <w:r>
+        <w:t xml:space="preserve">Lors de l’inscription, il y a une vérification en PHP qui regarde si le pseudo ou l’émail existe déjà et si les deux mots de passes sont les mêmes. </w:t>
+      </w:r>
+      <w:r>
+        <w:t>Il y a une vérification HTML qui vérifie le format le format de l’</w:t>
+      </w:r>
+      <w:r>
+        <w:t>émail</w:t>
+      </w:r>
+    </w:p>
+    <w:p>
+      <w:r>
+        <w:t>Lors de la création d’une nouvelle page, il y a une vérification en PHP qui regarde si la date inscrite est supérieur à celle d’aujourd’hui.</w:t>
+      </w:r>
+      <w:r>
+        <w:t xml:space="preserve"> Il y a une vérification HTML qui vérifie le format de la date.</w:t>
+      </w:r>
+    </w:p>
+    <w:p>
+      <w:r>
+        <w:t>Le mot de passe de l’</w:t>
+      </w:r>
+      <w:r>
+        <w:t>utilisateur</w:t>
+      </w:r>
+      <w:r>
+        <w:t xml:space="preserve"> est crypté</w:t>
+      </w:r>
+      <w:r>
+        <w:t xml:space="preserve"> en Sha1 pour plus de sécurité.</w:t>
+      </w:r>
+    </w:p>
+    <w:p>
+      <w:r>
+        <w:t>Pour les envois d’images, il y a une vérification pour savoir si c’est un fichier de type image.</w:t>
+      </w:r>
+    </w:p>
+    <w:p/>
+    <w:p>
+      <w:pPr>
+        <w:pStyle w:val="Titre1"/>
+        <w:rPr>
+          <w:shd w:val="clear" w:color="auto" w:fill="FFFFFF"/>
+        </w:rPr>
+      </w:pPr>
+      <w:bookmarkStart w:id="16" w:name="_Toc485043325"/>
+      <w:r>
+        <w:rPr>
+          <w:shd w:val="clear" w:color="auto" w:fill="FFFFFF"/>
+        </w:rPr>
+        <w:t>Analyse organique</w:t>
+      </w:r>
+      <w:bookmarkEnd w:id="16"/>
+    </w:p>
+    <w:p>
       <w:pPr>
         <w:pStyle w:val="Titre2"/>
         <w:ind w:left="0"/>
       </w:pPr>
-      <w:bookmarkStart w:id="16" w:name="_Toc479774408"/>
+      <w:bookmarkStart w:id="17" w:name="_Toc485043326"/>
+      <w:r>
+        <w:t>Description globale de l’architecture du projet</w:t>
+      </w:r>
+      <w:r>
+        <w:t> :</w:t>
+      </w:r>
+      <w:bookmarkEnd w:id="17"/>
+    </w:p>
+    <w:p>
+      <w:pPr>
+        <w:pStyle w:val="Titre2"/>
+        <w:ind w:left="0"/>
+      </w:pPr>
+      <w:bookmarkStart w:id="18" w:name="_Toc485043327"/>
+      <w:r>
+        <w:t>Description des méthodes de réalisation</w:t>
+      </w:r>
+      <w:r>
+        <w:t> :</w:t>
+      </w:r>
+      <w:bookmarkEnd w:id="18"/>
+    </w:p>
+    <w:p>
+      <w:pPr>
+        <w:pStyle w:val="Titre2"/>
+        <w:ind w:left="0"/>
+      </w:pPr>
+      <w:bookmarkStart w:id="19" w:name="_Toc485043328"/>
+      <w:r>
+        <w:t>Argumentation des éventuels choix de méthode de résolution</w:t>
+      </w:r>
+      <w:r>
+        <w:t> :</w:t>
+      </w:r>
+      <w:bookmarkEnd w:id="19"/>
+    </w:p>
+    <w:p>
+      <w:pPr>
+        <w:pStyle w:val="Titre2"/>
+        <w:ind w:left="0"/>
+      </w:pPr>
+      <w:bookmarkStart w:id="20" w:name="_Toc485043329"/>
+      <w:proofErr w:type="spellStart"/>
+      <w:r>
+        <w:t>Structurogramme</w:t>
+      </w:r>
+      <w:proofErr w:type="spellEnd"/>
+      <w:r>
+        <w:t> :</w:t>
+      </w:r>
+      <w:bookmarkEnd w:id="20"/>
+    </w:p>
+    <w:p>
+      <w:r>
+        <w:rPr>
+          <w:noProof/>
+          <w:lang w:eastAsia="fr-CH"/>
+        </w:rPr>
+        <w:drawing>
+          <wp:inline distT="0" distB="0" distL="0" distR="0">
+            <wp:extent cx="5760720" cy="3028629"/>
+            <wp:effectExtent l="0" t="0" r="0" b="635"/>
+            <wp:docPr id="23" name="Image 23" descr="C:\Users\antenenp_info\Documents\tchatme\documentation\Structorogramme.png"/>
+            <wp:cNvGraphicFramePr>
+              <a:graphicFrameLocks xmlns:a="http://schemas.openxmlformats.org/drawingml/2006/main" noChangeAspect="1"/>
+            </wp:cNvGraphicFramePr>
+            <a:graphic xmlns:a="http://schemas.openxmlformats.org/drawingml/2006/main">
+              <a:graphicData uri="http://schemas.openxmlformats.org/drawingml/2006/picture">
+                <pic:pic xmlns:pic="http://schemas.openxmlformats.org/drawingml/2006/picture">
+                  <pic:nvPicPr>
+                    <pic:cNvPr id="0" name="Picture 13" descr="C:\Users\antenenp_info\Documents\tchatme\documentation\Structorogramme.png"/>
+                    <pic:cNvPicPr>
+                      <a:picLocks noChangeAspect="1" noChangeArrowheads="1"/>
+                    </pic:cNvPicPr>
+                  </pic:nvPicPr>
+                  <pic:blipFill>
+                    <a:blip r:embed="rId20">
+                      <a:extLst>
+                        <a:ext uri="{28A0092B-C50C-407E-A947-70E740481C1C}">
+                          <a14:useLocalDpi xmlns:a14="http://schemas.microsoft.com/office/drawing/2010/main" val="0"/>
+                        </a:ext>
+                      </a:extLst>
+                    </a:blip>
+                    <a:srcRect/>
+                    <a:stretch>
+                      <a:fillRect/>
+                    </a:stretch>
+                  </pic:blipFill>
+                  <pic:spPr bwMode="auto">
+                    <a:xfrm>
+                      <a:off x="0" y="0"/>
+                      <a:ext cx="5760720" cy="3028629"/>
+                    </a:xfrm>
+                    <a:prstGeom prst="rect">
+                      <a:avLst/>
+                    </a:prstGeom>
+                    <a:noFill/>
+                    <a:ln>
+                      <a:noFill/>
+                    </a:ln>
+                  </pic:spPr>
+                </pic:pic>
+              </a:graphicData>
+            </a:graphic>
+          </wp:inline>
+        </w:drawing>
+      </w:r>
+    </w:p>
+    <w:p>
+      <w:r>
+        <w:br w:type="page"/>
+      </w:r>
+    </w:p>
+    <w:p>
+      <w:pPr>
+        <w:pStyle w:val="Titre1"/>
+      </w:pPr>
+      <w:bookmarkStart w:id="21" w:name="_Toc485043330"/>
+      <w:r>
+        <w:lastRenderedPageBreak/>
+        <w:t>Test et protocole de test</w:t>
+      </w:r>
+      <w:bookmarkEnd w:id="21"/>
+    </w:p>
+    <w:p>
+      <w:pPr>
+        <w:pStyle w:val="Titre2"/>
+        <w:ind w:left="0"/>
+      </w:pPr>
+      <w:bookmarkStart w:id="22" w:name="_Toc485043331"/>
       <w:r>
         <w:t>P</w:t>
       </w:r>
@@ -3967,7 +4476,7 @@
       <w:r>
         <w:t> :</w:t>
       </w:r>
-      <w:bookmarkEnd w:id="16"/>
+      <w:bookmarkEnd w:id="22"/>
     </w:p>
     <w:p>
       <w:pPr>
@@ -6128,6 +6637,7 @@
                 <w:szCs w:val="24"/>
                 <w:lang w:eastAsia="fr-CH"/>
               </w:rPr>
+              <w:lastRenderedPageBreak/>
               <w:t>T8</w:t>
             </w:r>
           </w:p>
@@ -6443,7 +6953,6 @@
                 <w:szCs w:val="24"/>
                 <w:lang w:eastAsia="fr-CH"/>
               </w:rPr>
-              <w:lastRenderedPageBreak/>
               <w:t>T9</w:t>
             </w:r>
           </w:p>
@@ -6699,14 +7208,14 @@
         <w:pStyle w:val="Titre2"/>
         <w:ind w:left="0"/>
       </w:pPr>
-      <w:bookmarkStart w:id="17" w:name="_Toc479774409"/>
+      <w:bookmarkStart w:id="23" w:name="_Toc485043332"/>
       <w:r>
         <w:t>Rapport de test</w:t>
       </w:r>
       <w:r>
         <w:t> :</w:t>
       </w:r>
-      <w:bookmarkEnd w:id="17"/>
+      <w:bookmarkEnd w:id="23"/>
     </w:p>
     <w:p>
       <w:pPr>
@@ -8277,6 +8786,7 @@
                 <w:szCs w:val="24"/>
                 <w:lang w:eastAsia="fr-CH"/>
               </w:rPr>
+              <w:lastRenderedPageBreak/>
               <w:t>T7</w:t>
             </w:r>
           </w:p>
@@ -8870,119 +9380,34 @@
       <w:pPr>
         <w:pStyle w:val="Titre1"/>
       </w:pPr>
-      <w:bookmarkStart w:id="18" w:name="_Toc479774410"/>
-      <w:r>
-        <w:lastRenderedPageBreak/>
+      <w:bookmarkStart w:id="24" w:name="_Toc485043333"/>
+      <w:r>
         <w:t>Améliorations possibles</w:t>
       </w:r>
-      <w:bookmarkEnd w:id="18"/>
+      <w:bookmarkEnd w:id="24"/>
     </w:p>
     <w:p>
-      <w:r>
-        <w:t xml:space="preserve">Je </w:t>
-      </w:r>
-      <w:r>
-        <w:t>pense</w:t>
-      </w:r>
-      <w:r>
-        <w:t xml:space="preserve"> que je pourrai</w:t>
-      </w:r>
-      <w:r>
-        <w:t>s améliorer déjà le système de c</w:t>
-      </w:r>
-      <w:r>
-        <w:t xml:space="preserve">lassement local. J’utilise un fichier </w:t>
-      </w:r>
-      <w:proofErr w:type="spellStart"/>
-      <w:r>
-        <w:t>txt</w:t>
-      </w:r>
-      <w:proofErr w:type="spellEnd"/>
-      <w:r>
-        <w:t xml:space="preserve"> pour stocker le classement ce qui n’est pas très pratique. Je pourrais faire une base de données pour permettre de faire un classeme</w:t>
-      </w:r>
-      <w:r>
-        <w:t xml:space="preserve">nt pour tous au lieu de local. </w:t>
-      </w:r>
-      <w:r>
-        <w:t>Je pourrais utiliser les flèches du clavier au lieu des boutons, ce qui serait plus pratique et plus ergonomique</w:t>
-      </w:r>
-      <w:r>
-        <w:t>.</w:t>
-      </w:r>
-      <w:r>
-        <w:t xml:space="preserve"> Je pourrai améliorer le système de la mise de case aléatoirement car il y a </w:t>
-      </w:r>
-      <w:r>
-        <w:t>certains bugs</w:t>
-      </w:r>
-      <w:r>
-        <w:t xml:space="preserve"> qui font apparaître des 2 ou des 4 dans des cases qui contiennent </w:t>
-      </w:r>
-      <w:r>
-        <w:t>d’autres</w:t>
-      </w:r>
-      <w:r>
-        <w:t xml:space="preserve"> valeurs.</w:t>
-      </w:r>
+      <w:pPr>
+        <w:pStyle w:val="Titre1"/>
+      </w:pPr>
+      <w:bookmarkStart w:id="25" w:name="_Toc485043334"/>
+      <w:r>
+        <w:t>Conclusion</w:t>
+      </w:r>
+      <w:bookmarkEnd w:id="25"/>
     </w:p>
     <w:p>
       <w:pPr>
         <w:pStyle w:val="Titre1"/>
       </w:pPr>
-      <w:bookmarkStart w:id="19" w:name="_Toc479774411"/>
-      <w:r>
-        <w:t>Conclusion</w:t>
-      </w:r>
-      <w:bookmarkEnd w:id="19"/>
+      <w:bookmarkStart w:id="26" w:name="_Toc485043335"/>
+      <w:r>
+        <w:t>Bibliographie</w:t>
+      </w:r>
+      <w:bookmarkEnd w:id="26"/>
     </w:p>
     <w:p>
-      <w:r>
-        <w:t>Au début, j’ai eu beaucoup de problème</w:t>
-      </w:r>
-      <w:r>
-        <w:t>s</w:t>
-      </w:r>
-      <w:r>
-        <w:t xml:space="preserve"> à commencer à coder. Je n’arrivais pas à créer de façon automatique les boutons et je ne voyais pas du tout comment faire pour les déplacer non plus. Après une demande d’aide à Monsieur Du</w:t>
-      </w:r>
-      <w:r>
-        <w:t>rrenmatt</w:t>
-      </w:r>
-      <w:r>
-        <w:t>, puis au prof, j’ai réussi à avancer dans mon projet. Malheureusement, Je n’avais plus beaucoup de temps après tous ses cours sans avancement. Pour conclure, je suis content de ce que j’ai réussi à faire avec ce temps. Ce projet m’a permis d’améliorer mes connaissances en C# et surtout en programmation orienté</w:t>
-      </w:r>
-      <w:r>
-        <w:t>e</w:t>
-      </w:r>
-      <w:r>
-        <w:t xml:space="preserve"> objets. J’ai aussi appris qu’il ne faut pas attendre quand on est coincé et pas hésité </w:t>
-      </w:r>
-      <w:r>
-        <w:t>à</w:t>
-      </w:r>
-      <w:r>
-        <w:t xml:space="preserve"> </w:t>
-      </w:r>
-      <w:r>
-        <w:t>demander</w:t>
-      </w:r>
-      <w:r>
-        <w:t xml:space="preserve"> de l’aide car ça m’a beaucoup aidé et m’a permis de déstresser. </w:t>
-      </w:r>
-    </w:p>
-    <w:p>
-      <w:pPr>
-        <w:pStyle w:val="Titre1"/>
-      </w:pPr>
-      <w:bookmarkStart w:id="20" w:name="_Toc479774412"/>
-      <w:r>
-        <w:t>Bibliographie</w:t>
-      </w:r>
-      <w:bookmarkEnd w:id="20"/>
-    </w:p>
-    <w:p>
-      <w:hyperlink r:id="rId18" w:history="1">
+      <w:hyperlink r:id="rId21" w:history="1">
         <w:r>
           <w:rPr>
             <w:rStyle w:val="Lienhypertexte"/>
@@ -8995,7 +9420,7 @@
       </w:r>
     </w:p>
     <w:p>
-      <w:hyperlink r:id="rId19" w:history="1">
+      <w:hyperlink r:id="rId22" w:history="1">
         <w:r>
           <w:rPr>
             <w:rStyle w:val="Lienhypertexte"/>
@@ -9004,14 +9429,11 @@
         </w:r>
       </w:hyperlink>
       <w:r>
-        <w:t xml:space="preserve"> </w:t>
-      </w:r>
-      <w:r>
-        <w:t>Consulté le 07/07/2017</w:t>
+        <w:t xml:space="preserve"> Consulté le 07/07/2017</w:t>
       </w:r>
     </w:p>
     <w:p>
-      <w:hyperlink r:id="rId20" w:history="1">
+      <w:hyperlink r:id="rId23" w:history="1">
         <w:r>
           <w:rPr>
             <w:rStyle w:val="Lienhypertexte"/>
@@ -9020,19 +9442,13 @@
         </w:r>
       </w:hyperlink>
       <w:r>
-        <w:t xml:space="preserve"> </w:t>
-      </w:r>
-      <w:r>
-        <w:t>Consulté le 07/07/2017</w:t>
+        <w:t xml:space="preserve"> Consulté le 07/07/2017</w:t>
       </w:r>
     </w:p>
-    <w:p>
-      <w:bookmarkStart w:id="21" w:name="_GoBack"/>
-      <w:bookmarkEnd w:id="21"/>
-    </w:p>
+    <w:p/>
     <w:sectPr>
-      <w:headerReference w:type="default" r:id="rId21"/>
-      <w:footerReference w:type="default" r:id="rId22"/>
+      <w:headerReference w:type="default" r:id="rId24"/>
+      <w:footerReference w:type="default" r:id="rId25"/>
       <w:pgSz w:w="11906" w:h="16838"/>
       <w:pgMar w:top="1417" w:right="1417" w:bottom="1417" w:left="1417" w:header="708" w:footer="708" w:gutter="0"/>
       <w:pgNumType w:start="0"/>
@@ -9075,19 +9491,12 @@
     <w:pPr>
       <w:pStyle w:val="Pieddepage"/>
     </w:pPr>
-    <w:proofErr w:type="spellStart"/>
     <w:r>
-      <w:t>M.Beney</w:t>
+      <w:t>TPI</w:t>
     </w:r>
-    <w:proofErr w:type="spellEnd"/>
     <w:r>
       <w:tab/>
-    </w:r>
-    <w:r>
-      <w:t>Février</w:t>
-    </w:r>
-    <w:r>
-      <w:t xml:space="preserve"> 2017</w:t>
+      <w:t>Juin 2017</w:t>
     </w:r>
     <w:r>
       <w:tab/>
@@ -9106,7 +9515,7 @@
       <w:rPr>
         <w:noProof/>
       </w:rPr>
-      <w:t>10</w:t>
+      <w:t>3</w:t>
     </w:r>
     <w:r>
       <w:fldChar w:fldCharType="end"/>
@@ -9119,7 +9528,7 @@
         <w:rPr>
           <w:noProof/>
         </w:rPr>
-        <w:t>10</w:t>
+        <w:t>12</w:t>
       </w:r>
     </w:fldSimple>
   </w:p>
@@ -9145,25 +9554,6 @@
       </w:pPr>
       <w:r>
         <w:continuationSeparator/>
-      </w:r>
-    </w:p>
-  </w:footnote>
-  <w:footnote w:id="1">
-    <w:p>
-      <w:pPr>
-        <w:pStyle w:val="Notedebasdepage"/>
-      </w:pPr>
-      <w:r>
-        <w:rPr>
-          <w:rStyle w:val="Appelnotedebasdep"/>
-        </w:rPr>
-        <w:footnoteRef/>
-      </w:r>
-      <w:r>
-        <w:t xml:space="preserve"> </w:t>
-      </w:r>
-      <w:r>
-        <w:t>https://gabrielecirulli.github.io/2048/</w:t>
       </w:r>
     </w:p>
   </w:footnote>
@@ -9176,9 +9566,11 @@
     <w:pPr>
       <w:pStyle w:val="En-tte"/>
     </w:pPr>
+    <w:proofErr w:type="spellStart"/>
     <w:r>
-      <w:t>2048</w:t>
+      <w:t>Tchat’me</w:t>
     </w:r>
+    <w:proofErr w:type="spellEnd"/>
     <w:r>
       <w:tab/>
     </w:r>
@@ -9880,6 +10272,95 @@
     </w:lvl>
   </w:abstractNum>
   <w:abstractNum w:abstractNumId="6">
+    <w:nsid w:val="548A73D7"/>
+    <w:multiLevelType w:val="hybridMultilevel"/>
+    <w:tmpl w:val="EFDA4886"/>
+    <w:lvl w:ilvl="0" w:tplc="CD443670">
+      <w:start w:val="1"/>
+      <w:numFmt w:val="decimal"/>
+      <w:lvlText w:val="%1)"/>
+      <w:lvlJc w:val="left"/>
+      <w:pPr>
+        <w:ind w:left="405" w:hanging="360"/>
+      </w:pPr>
+      <w:rPr>
+        <w:rFonts w:hint="default"/>
+      </w:rPr>
+    </w:lvl>
+    <w:lvl w:ilvl="1" w:tplc="100C0019" w:tentative="1">
+      <w:start w:val="1"/>
+      <w:numFmt w:val="lowerLetter"/>
+      <w:lvlText w:val="%2."/>
+      <w:lvlJc w:val="left"/>
+      <w:pPr>
+        <w:ind w:left="1125" w:hanging="360"/>
+      </w:pPr>
+    </w:lvl>
+    <w:lvl w:ilvl="2" w:tplc="100C001B" w:tentative="1">
+      <w:start w:val="1"/>
+      <w:numFmt w:val="lowerRoman"/>
+      <w:lvlText w:val="%3."/>
+      <w:lvlJc w:val="right"/>
+      <w:pPr>
+        <w:ind w:left="1845" w:hanging="180"/>
+      </w:pPr>
+    </w:lvl>
+    <w:lvl w:ilvl="3" w:tplc="100C000F" w:tentative="1">
+      <w:start w:val="1"/>
+      <w:numFmt w:val="decimal"/>
+      <w:lvlText w:val="%4."/>
+      <w:lvlJc w:val="left"/>
+      <w:pPr>
+        <w:ind w:left="2565" w:hanging="360"/>
+      </w:pPr>
+    </w:lvl>
+    <w:lvl w:ilvl="4" w:tplc="100C0019" w:tentative="1">
+      <w:start w:val="1"/>
+      <w:numFmt w:val="lowerLetter"/>
+      <w:lvlText w:val="%5."/>
+      <w:lvlJc w:val="left"/>
+      <w:pPr>
+        <w:ind w:left="3285" w:hanging="360"/>
+      </w:pPr>
+    </w:lvl>
+    <w:lvl w:ilvl="5" w:tplc="100C001B" w:tentative="1">
+      <w:start w:val="1"/>
+      <w:numFmt w:val="lowerRoman"/>
+      <w:lvlText w:val="%6."/>
+      <w:lvlJc w:val="right"/>
+      <w:pPr>
+        <w:ind w:left="4005" w:hanging="180"/>
+      </w:pPr>
+    </w:lvl>
+    <w:lvl w:ilvl="6" w:tplc="100C000F" w:tentative="1">
+      <w:start w:val="1"/>
+      <w:numFmt w:val="decimal"/>
+      <w:lvlText w:val="%7."/>
+      <w:lvlJc w:val="left"/>
+      <w:pPr>
+        <w:ind w:left="4725" w:hanging="360"/>
+      </w:pPr>
+    </w:lvl>
+    <w:lvl w:ilvl="7" w:tplc="100C0019" w:tentative="1">
+      <w:start w:val="1"/>
+      <w:numFmt w:val="lowerLetter"/>
+      <w:lvlText w:val="%8."/>
+      <w:lvlJc w:val="left"/>
+      <w:pPr>
+        <w:ind w:left="5445" w:hanging="360"/>
+      </w:pPr>
+    </w:lvl>
+    <w:lvl w:ilvl="8" w:tplc="100C001B" w:tentative="1">
+      <w:start w:val="1"/>
+      <w:numFmt w:val="lowerRoman"/>
+      <w:lvlText w:val="%9."/>
+      <w:lvlJc w:val="right"/>
+      <w:pPr>
+        <w:ind w:left="6165" w:hanging="180"/>
+      </w:pPr>
+    </w:lvl>
+  </w:abstractNum>
+  <w:abstractNum w:abstractNumId="7">
     <w:nsid w:val="5EFD498A"/>
     <w:multiLevelType w:val="hybridMultilevel"/>
     <w:tmpl w:val="F8649D00"/>
@@ -9993,7 +10474,7 @@
     </w:lvl>
   </w:abstractNum>
   <w:num w:numId="1">
-    <w:abstractNumId w:val="6"/>
+    <w:abstractNumId w:val="7"/>
   </w:num>
   <w:num w:numId="2">
     <w:abstractNumId w:val="5"/>
@@ -10012,6 +10493,9 @@
   </w:num>
   <w:num w:numId="7">
     <w:abstractNumId w:val="3"/>
+  </w:num>
+  <w:num w:numId="8">
+    <w:abstractNumId w:val="6"/>
   </w:num>
 </w:numbering>
 </file>
@@ -10175,6 +10659,10 @@
   <w:style w:type="paragraph" w:default="1" w:styleId="Normal">
     <w:name w:val="Normal"/>
     <w:qFormat/>
+    <w:rsid w:val="001F75F9"/>
+    <w:pPr>
+      <w:spacing w:before="120" w:after="120"/>
+    </w:pPr>
   </w:style>
   <w:style w:type="paragraph" w:styleId="Titre1">
     <w:name w:val="heading 1"/>
@@ -10226,6 +10714,28 @@
       <w:bCs/>
       <w:sz w:val="26"/>
       <w:szCs w:val="26"/>
+    </w:rPr>
+  </w:style>
+  <w:style w:type="paragraph" w:styleId="Titre3">
+    <w:name w:val="heading 3"/>
+    <w:basedOn w:val="Normal"/>
+    <w:next w:val="Normal"/>
+    <w:link w:val="Titre3Car"/>
+    <w:uiPriority w:val="9"/>
+    <w:unhideWhenUsed/>
+    <w:qFormat/>
+    <w:rsid w:val="003958DE"/>
+    <w:pPr>
+      <w:keepNext/>
+      <w:keepLines/>
+      <w:spacing w:before="200" w:after="0"/>
+      <w:outlineLvl w:val="2"/>
+    </w:pPr>
+    <w:rPr>
+      <w:rFonts w:asciiTheme="majorHAnsi" w:eastAsiaTheme="majorEastAsia" w:hAnsiTheme="majorHAnsi" w:cstheme="majorBidi"/>
+      <w:b/>
+      <w:bCs/>
+      <w:color w:val="4F81BD" w:themeColor="accent1"/>
     </w:rPr>
   </w:style>
   <w:style w:type="character" w:default="1" w:styleId="Policepardfaut">
@@ -10509,6 +11019,51 @@
       <w:ind w:left="220"/>
     </w:pPr>
   </w:style>
+  <w:style w:type="character" w:customStyle="1" w:styleId="Titre3Car">
+    <w:name w:val="Titre 3 Car"/>
+    <w:basedOn w:val="Policepardfaut"/>
+    <w:link w:val="Titre3"/>
+    <w:uiPriority w:val="9"/>
+    <w:rsid w:val="003958DE"/>
+    <w:rPr>
+      <w:rFonts w:asciiTheme="majorHAnsi" w:eastAsiaTheme="majorEastAsia" w:hAnsiTheme="majorHAnsi" w:cstheme="majorBidi"/>
+      <w:b/>
+      <w:bCs/>
+      <w:color w:val="4F81BD" w:themeColor="accent1"/>
+    </w:rPr>
+  </w:style>
+  <w:style w:type="paragraph" w:styleId="TM3">
+    <w:name w:val="toc 3"/>
+    <w:basedOn w:val="Normal"/>
+    <w:next w:val="Normal"/>
+    <w:autoRedefine/>
+    <w:uiPriority w:val="39"/>
+    <w:unhideWhenUsed/>
+    <w:rsid w:val="00454372"/>
+    <w:pPr>
+      <w:spacing w:after="100"/>
+      <w:ind w:left="440"/>
+    </w:pPr>
+  </w:style>
+  <w:style w:type="paragraph" w:styleId="Lgende">
+    <w:name w:val="caption"/>
+    <w:basedOn w:val="Normal"/>
+    <w:next w:val="Normal"/>
+    <w:uiPriority w:val="35"/>
+    <w:unhideWhenUsed/>
+    <w:qFormat/>
+    <w:rsid w:val="00EB1623"/>
+    <w:pPr>
+      <w:spacing w:before="0" w:after="200" w:line="240" w:lineRule="auto"/>
+    </w:pPr>
+    <w:rPr>
+      <w:b/>
+      <w:bCs/>
+      <w:color w:val="4F81BD" w:themeColor="accent1"/>
+      <w:sz w:val="18"/>
+      <w:szCs w:val="18"/>
+    </w:rPr>
+  </w:style>
 </w:styles>
 </file>
 
@@ -10671,6 +11226,10 @@
   <w:style w:type="paragraph" w:default="1" w:styleId="Normal">
     <w:name w:val="Normal"/>
     <w:qFormat/>
+    <w:rsid w:val="001F75F9"/>
+    <w:pPr>
+      <w:spacing w:before="120" w:after="120"/>
+    </w:pPr>
   </w:style>
   <w:style w:type="paragraph" w:styleId="Titre1">
     <w:name w:val="heading 1"/>
@@ -10722,6 +11281,28 @@
       <w:bCs/>
       <w:sz w:val="26"/>
       <w:szCs w:val="26"/>
+    </w:rPr>
+  </w:style>
+  <w:style w:type="paragraph" w:styleId="Titre3">
+    <w:name w:val="heading 3"/>
+    <w:basedOn w:val="Normal"/>
+    <w:next w:val="Normal"/>
+    <w:link w:val="Titre3Car"/>
+    <w:uiPriority w:val="9"/>
+    <w:unhideWhenUsed/>
+    <w:qFormat/>
+    <w:rsid w:val="003958DE"/>
+    <w:pPr>
+      <w:keepNext/>
+      <w:keepLines/>
+      <w:spacing w:before="200" w:after="0"/>
+      <w:outlineLvl w:val="2"/>
+    </w:pPr>
+    <w:rPr>
+      <w:rFonts w:asciiTheme="majorHAnsi" w:eastAsiaTheme="majorEastAsia" w:hAnsiTheme="majorHAnsi" w:cstheme="majorBidi"/>
+      <w:b/>
+      <w:bCs/>
+      <w:color w:val="4F81BD" w:themeColor="accent1"/>
     </w:rPr>
   </w:style>
   <w:style w:type="character" w:default="1" w:styleId="Policepardfaut">
@@ -11004,6 +11585,51 @@
       <w:spacing w:after="100"/>
       <w:ind w:left="220"/>
     </w:pPr>
+  </w:style>
+  <w:style w:type="character" w:customStyle="1" w:styleId="Titre3Car">
+    <w:name w:val="Titre 3 Car"/>
+    <w:basedOn w:val="Policepardfaut"/>
+    <w:link w:val="Titre3"/>
+    <w:uiPriority w:val="9"/>
+    <w:rsid w:val="003958DE"/>
+    <w:rPr>
+      <w:rFonts w:asciiTheme="majorHAnsi" w:eastAsiaTheme="majorEastAsia" w:hAnsiTheme="majorHAnsi" w:cstheme="majorBidi"/>
+      <w:b/>
+      <w:bCs/>
+      <w:color w:val="4F81BD" w:themeColor="accent1"/>
+    </w:rPr>
+  </w:style>
+  <w:style w:type="paragraph" w:styleId="TM3">
+    <w:name w:val="toc 3"/>
+    <w:basedOn w:val="Normal"/>
+    <w:next w:val="Normal"/>
+    <w:autoRedefine/>
+    <w:uiPriority w:val="39"/>
+    <w:unhideWhenUsed/>
+    <w:rsid w:val="00454372"/>
+    <w:pPr>
+      <w:spacing w:after="100"/>
+      <w:ind w:left="440"/>
+    </w:pPr>
+  </w:style>
+  <w:style w:type="paragraph" w:styleId="Lgende">
+    <w:name w:val="caption"/>
+    <w:basedOn w:val="Normal"/>
+    <w:next w:val="Normal"/>
+    <w:uiPriority w:val="35"/>
+    <w:unhideWhenUsed/>
+    <w:qFormat/>
+    <w:rsid w:val="00EB1623"/>
+    <w:pPr>
+      <w:spacing w:before="0" w:after="200" w:line="240" w:lineRule="auto"/>
+    </w:pPr>
+    <w:rPr>
+      <w:b/>
+      <w:bCs/>
+      <w:color w:val="4F81BD" w:themeColor="accent1"/>
+      <w:sz w:val="18"/>
+      <w:szCs w:val="18"/>
+    </w:rPr>
   </w:style>
 </w:styles>
 </file>
@@ -11317,7 +11943,7 @@
 </file>
 
 <file path=customXml/itemProps2.xml><?xml version="1.0" encoding="utf-8"?>
-<ds:datastoreItem xmlns:ds="http://schemas.openxmlformats.org/officeDocument/2006/customXml" ds:itemID="{E7B9C2CB-791A-45F3-A51C-F1CC2600AF34}">
+<ds:datastoreItem xmlns:ds="http://schemas.openxmlformats.org/officeDocument/2006/customXml" ds:itemID="{18D03B65-0EF0-4743-8ADE-CAB232C94648}">
   <ds:schemaRefs>
     <ds:schemaRef ds:uri="http://schemas.openxmlformats.org/officeDocument/2006/bibliography"/>
   </ds:schemaRefs>

</xml_diff>

<commit_message>
sync de la sixième journée
-documentation intro et bases de données avec legendes maquette
-gestion des tchat rooms en ajax
</commit_message>
<xml_diff>
--- a/documentation/documentationTechnique.docx
+++ b/documentation/documentationTechnique.docx
@@ -10,6 +10,7 @@
           <w:docPartUnique/>
         </w:docPartObj>
       </w:sdtPr>
+      <w:sdtEndPr/>
       <w:sdtContent>
         <w:p>
           <w:r>
@@ -187,6 +188,7 @@
                                     <w:dataBinding w:prefixMappings="xmlns:ns0='http://schemas.openxmlformats.org/package/2006/metadata/core-properties' xmlns:ns1='http://purl.org/dc/elements/1.1/'" w:xpath="/ns0:coreProperties[1]/ns1:creator[1]" w:storeItemID="{6C3C8BC8-F283-45AE-878A-BAB7291924A1}"/>
                                     <w:text/>
                                   </w:sdtPr>
+                                  <w:sdtEndPr/>
                                   <w:sdtContent>
                                     <w:r>
                                       <w:rPr>
@@ -261,6 +263,7 @@
                               <w:dataBinding w:prefixMappings="xmlns:ns0='http://schemas.openxmlformats.org/package/2006/metadata/core-properties' xmlns:ns1='http://purl.org/dc/elements/1.1/'" w:xpath="/ns0:coreProperties[1]/ns1:creator[1]" w:storeItemID="{6C3C8BC8-F283-45AE-878A-BAB7291924A1}"/>
                               <w:text/>
                             </w:sdtPr>
+                            <w:sdtEndPr/>
                             <w:sdtContent>
                               <w:r>
                                 <w:rPr>
@@ -388,6 +391,7 @@
                                     <w:dataBinding w:prefixMappings="xmlns:ns0='http://schemas.microsoft.com/office/2006/coverPageProps'" w:xpath="/ns0:CoverPageProperties[1]/ns0:Abstract[1]" w:storeItemID="{55AF091B-3C7A-41E3-B477-F2FDAA23CFDA}"/>
                                     <w:text/>
                                   </w:sdtPr>
+                                  <w:sdtEndPr/>
                                   <w:sdtContent>
                                     <w:r>
                                       <w:rPr>
@@ -441,6 +445,7 @@
                               <w:dataBinding w:prefixMappings="xmlns:ns0='http://schemas.microsoft.com/office/2006/coverPageProps'" w:xpath="/ns0:CoverPageProperties[1]/ns0:Abstract[1]" w:storeItemID="{55AF091B-3C7A-41E3-B477-F2FDAA23CFDA}"/>
                               <w:text/>
                             </w:sdtPr>
+                            <w:sdtEndPr/>
                             <w:sdtContent>
                               <w:r>
                                 <w:rPr>
@@ -734,6 +739,7 @@
                                   <w:dataBinding w:prefixMappings="xmlns:ns0='http://schemas.openxmlformats.org/package/2006/metadata/core-properties' xmlns:ns1='http://purl.org/dc/elements/1.1/'" w:xpath="/ns0:coreProperties[1]/ns1:title[1]" w:storeItemID="{6C3C8BC8-F283-45AE-878A-BAB7291924A1}"/>
                                   <w:text/>
                                 </w:sdtPr>
+                                <w:sdtEndPr/>
                                 <w:sdtContent>
                                   <w:p>
                                     <w:pPr>
@@ -769,6 +775,7 @@
                                   <w:dataBinding w:prefixMappings="xmlns:ns0='http://schemas.openxmlformats.org/package/2006/metadata/core-properties' xmlns:ns1='http://purl.org/dc/elements/1.1/'" w:xpath="/ns0:coreProperties[1]/ns1:subject[1]" w:storeItemID="{6C3C8BC8-F283-45AE-878A-BAB7291924A1}"/>
                                   <w:text/>
                                 </w:sdtPr>
+                                <w:sdtEndPr/>
                                 <w:sdtContent>
                                   <w:p>
                                     <w:pPr>
@@ -829,6 +836,7 @@
                             <w:dataBinding w:prefixMappings="xmlns:ns0='http://schemas.openxmlformats.org/package/2006/metadata/core-properties' xmlns:ns1='http://purl.org/dc/elements/1.1/'" w:xpath="/ns0:coreProperties[1]/ns1:title[1]" w:storeItemID="{6C3C8BC8-F283-45AE-878A-BAB7291924A1}"/>
                             <w:text/>
                           </w:sdtPr>
+                          <w:sdtEndPr/>
                           <w:sdtContent>
                             <w:p>
                               <w:pPr>
@@ -864,6 +872,7 @@
                             <w:dataBinding w:prefixMappings="xmlns:ns0='http://schemas.openxmlformats.org/package/2006/metadata/core-properties' xmlns:ns1='http://purl.org/dc/elements/1.1/'" w:xpath="/ns0:coreProperties[1]/ns1:subject[1]" w:storeItemID="{6C3C8BC8-F283-45AE-878A-BAB7291924A1}"/>
                             <w:text/>
                           </w:sdtPr>
+                          <w:sdtEndPr/>
                           <w:sdtContent>
                             <w:p>
                               <w:pPr>
@@ -919,6 +928,7 @@
           <w:docPartUnique/>
         </w:docPartObj>
       </w:sdtPr>
+      <w:sdtEndPr/>
       <w:sdtContent>
         <w:p>
           <w:pPr>
@@ -3044,16 +3054,267 @@
       <w:bookmarkEnd w:id="1"/>
     </w:p>
     <w:p>
-      <w:proofErr w:type="spellStart"/>
-      <w:r>
-        <w:t>Tchat’me</w:t>
-      </w:r>
-      <w:proofErr w:type="spellEnd"/>
+      <w:r>
+        <w:t>De nos jours l’informatique se trouve partout. Elle permet surtout de nous faire discuter entre nous. Il y a les réseaux sociaux qui permettent de rester informer de l’actualité de ses amis ou proche.</w:t>
+      </w:r>
     </w:p>
     <w:p>
-      <w:pPr>
-        <w:jc w:val="center"/>
-      </w:pPr>
+      <w:r>
+        <w:t xml:space="preserve">Pour ce TPI, j’ai donc choisi de développer un site web </w:t>
+      </w:r>
+      <w:r>
+        <w:t>permettant de parler de n’importe quels sujets avec nos amis et tout ça qu’ils soient n’importe où dans le monde.</w:t>
+      </w:r>
+    </w:p>
+    <w:p>
+      <w:pPr>
+        <w:pStyle w:val="Titre2"/>
+        <w:ind w:left="0"/>
+      </w:pPr>
+      <w:r>
+        <w:t>Organisation</w:t>
+      </w:r>
+      <w:r>
+        <w:t> :</w:t>
+      </w:r>
+    </w:p>
+    <w:p>
+      <w:pPr>
+        <w:rPr>
+          <w:lang w:val="de-CH"/>
+        </w:rPr>
+      </w:pPr>
+      <w:proofErr w:type="spellStart"/>
+      <w:r>
+        <w:rPr>
+          <w:u w:val="single"/>
+          <w:lang w:val="de-CH"/>
+        </w:rPr>
+        <w:t>Elève</w:t>
+      </w:r>
+      <w:proofErr w:type="spellEnd"/>
+      <w:r>
+        <w:rPr>
+          <w:u w:val="single"/>
+          <w:lang w:val="de-CH"/>
+        </w:rPr>
+        <w:t> </w:t>
+      </w:r>
+      <w:r>
+        <w:rPr>
+          <w:lang w:val="de-CH"/>
+        </w:rPr>
+        <w:t xml:space="preserve">: </w:t>
+      </w:r>
+      <w:proofErr w:type="spellStart"/>
+      <w:r>
+        <w:rPr>
+          <w:lang w:val="de-CH"/>
+        </w:rPr>
+        <w:t>Pierrick</w:t>
+      </w:r>
+      <w:proofErr w:type="spellEnd"/>
+      <w:r>
+        <w:rPr>
+          <w:lang w:val="de-CH"/>
+        </w:rPr>
+        <w:t xml:space="preserve"> </w:t>
+      </w:r>
+      <w:proofErr w:type="spellStart"/>
+      <w:r>
+        <w:rPr>
+          <w:lang w:val="de-CH"/>
+        </w:rPr>
+        <w:t>Antenen</w:t>
+      </w:r>
+      <w:proofErr w:type="spellEnd"/>
+      <w:r>
+        <w:rPr>
+          <w:lang w:val="de-CH"/>
+        </w:rPr>
+        <w:t xml:space="preserve"> / </w:t>
+      </w:r>
+      <w:hyperlink r:id="rId10" w:history="1">
+        <w:r>
+          <w:rPr>
+            <w:rStyle w:val="Lienhypertexte"/>
+            <w:lang w:val="de-CH"/>
+          </w:rPr>
+          <w:t>pierrick.antnn@eduge.ch</w:t>
+        </w:r>
+      </w:hyperlink>
+    </w:p>
+    <w:p>
+      <w:r>
+        <w:rPr>
+          <w:u w:val="single"/>
+        </w:rPr>
+        <w:t>Expert</w:t>
+      </w:r>
+      <w:r>
+        <w:t xml:space="preserve"> : </w:t>
+      </w:r>
+      <w:r>
+        <w:t>Monsieur</w:t>
+      </w:r>
+      <w:r>
+        <w:t xml:space="preserve"> Bastos / </w:t>
+      </w:r>
+      <w:hyperlink r:id="rId11" w:history="1">
+        <w:r>
+          <w:rPr>
+            <w:rStyle w:val="Lienhypertexte"/>
+          </w:rPr>
+          <w:t>luis.bastos@bluewin.ch</w:t>
+        </w:r>
+      </w:hyperlink>
+    </w:p>
+    <w:p>
+      <w:pPr>
+        <w:rPr>
+          <w:rFonts w:ascii="Arial" w:hAnsi="Arial" w:cs="Arial"/>
+          <w:color w:val="000000"/>
+          <w:sz w:val="19"/>
+          <w:szCs w:val="19"/>
+          <w:shd w:val="clear" w:color="auto" w:fill="FFFFFF"/>
+        </w:rPr>
+      </w:pPr>
+      <w:r>
+        <w:rPr>
+          <w:u w:val="single"/>
+        </w:rPr>
+        <w:t>Expert</w:t>
+      </w:r>
+      <w:r>
+        <w:t xml:space="preserve"> : Monsieur </w:t>
+      </w:r>
+      <w:proofErr w:type="spellStart"/>
+      <w:r>
+        <w:t>Aegerter</w:t>
+      </w:r>
+      <w:proofErr w:type="spellEnd"/>
+      <w:r>
+        <w:t xml:space="preserve">/ </w:t>
+      </w:r>
+      <w:hyperlink r:id="rId12" w:history="1">
+        <w:r>
+          <w:rPr>
+            <w:rStyle w:val="Lienhypertexte"/>
+            <w:rFonts w:ascii="Arial" w:hAnsi="Arial" w:cs="Arial"/>
+            <w:sz w:val="19"/>
+            <w:szCs w:val="19"/>
+            <w:shd w:val="clear" w:color="auto" w:fill="FFFFFF"/>
+          </w:rPr>
+          <w:t>fredy.aegerter@laposte.net</w:t>
+        </w:r>
+      </w:hyperlink>
+    </w:p>
+    <w:p>
+      <w:pPr>
+        <w:rPr>
+          <w:rFonts w:ascii="Arial" w:hAnsi="Arial" w:cs="Arial"/>
+          <w:color w:val="000000"/>
+          <w:sz w:val="19"/>
+          <w:szCs w:val="19"/>
+          <w:shd w:val="clear" w:color="auto" w:fill="FFFFFF"/>
+        </w:rPr>
+      </w:pPr>
+      <w:r>
+        <w:rPr>
+          <w:rFonts w:ascii="Arial" w:hAnsi="Arial" w:cs="Arial"/>
+          <w:color w:val="000000"/>
+          <w:sz w:val="19"/>
+          <w:szCs w:val="19"/>
+          <w:u w:val="single"/>
+          <w:shd w:val="clear" w:color="auto" w:fill="FFFFFF"/>
+        </w:rPr>
+        <w:t>Maitre d’apprentissage</w:t>
+      </w:r>
+      <w:r>
+        <w:rPr>
+          <w:rFonts w:ascii="Arial" w:hAnsi="Arial" w:cs="Arial"/>
+          <w:color w:val="000000"/>
+          <w:sz w:val="19"/>
+          <w:szCs w:val="19"/>
+          <w:shd w:val="clear" w:color="auto" w:fill="FFFFFF"/>
+        </w:rPr>
+        <w:t xml:space="preserve"> : </w:t>
+      </w:r>
+      <w:r>
+        <w:rPr>
+          <w:rFonts w:ascii="Arial" w:hAnsi="Arial" w:cs="Arial"/>
+          <w:color w:val="000000"/>
+          <w:sz w:val="19"/>
+          <w:szCs w:val="19"/>
+          <w:shd w:val="clear" w:color="auto" w:fill="FFFFFF"/>
+        </w:rPr>
+        <w:t xml:space="preserve">Monsieur </w:t>
+      </w:r>
+      <w:proofErr w:type="spellStart"/>
+      <w:r>
+        <w:rPr>
+          <w:rFonts w:ascii="Arial" w:hAnsi="Arial" w:cs="Arial"/>
+          <w:color w:val="000000"/>
+          <w:sz w:val="19"/>
+          <w:szCs w:val="19"/>
+          <w:shd w:val="clear" w:color="auto" w:fill="FFFFFF"/>
+        </w:rPr>
+        <w:t>Garchery</w:t>
+      </w:r>
+      <w:proofErr w:type="spellEnd"/>
+      <w:r>
+        <w:rPr>
+          <w:rFonts w:ascii="Arial" w:hAnsi="Arial" w:cs="Arial"/>
+          <w:color w:val="000000"/>
+          <w:sz w:val="19"/>
+          <w:szCs w:val="19"/>
+          <w:shd w:val="clear" w:color="auto" w:fill="FFFFFF"/>
+        </w:rPr>
+        <w:t xml:space="preserve"> / </w:t>
+      </w:r>
+      <w:hyperlink r:id="rId13" w:history="1">
+        <w:r>
+          <w:rPr>
+            <w:rStyle w:val="Lienhypertexte"/>
+            <w:rFonts w:ascii="Arial" w:hAnsi="Arial" w:cs="Arial"/>
+            <w:sz w:val="19"/>
+            <w:szCs w:val="19"/>
+            <w:shd w:val="clear" w:color="auto" w:fill="FFFFFF"/>
+          </w:rPr>
+          <w:t>stephane.garchery@edu.ge.ch</w:t>
+        </w:r>
+      </w:hyperlink>
+    </w:p>
+    <w:p>
+      <w:pPr>
+        <w:rPr>
+          <w:rFonts w:ascii="Arial" w:hAnsi="Arial" w:cs="Arial"/>
+          <w:color w:val="000000"/>
+          <w:sz w:val="19"/>
+          <w:szCs w:val="19"/>
+          <w:shd w:val="clear" w:color="auto" w:fill="FFFFFF"/>
+        </w:rPr>
+      </w:pPr>
+      <w:r>
+        <w:rPr>
+          <w:rFonts w:ascii="Arial" w:hAnsi="Arial" w:cs="Arial"/>
+          <w:color w:val="000000"/>
+          <w:sz w:val="19"/>
+          <w:szCs w:val="19"/>
+          <w:shd w:val="clear" w:color="auto" w:fill="FFFFFF"/>
+        </w:rPr>
+        <w:t xml:space="preserve">Le TPI se déroule du mardi 06.06.2017 au </w:t>
+      </w:r>
+      <w:r>
+        <w:rPr>
+          <w:rFonts w:ascii="Arial" w:hAnsi="Arial" w:cs="Arial"/>
+          <w:color w:val="000000"/>
+          <w:sz w:val="19"/>
+          <w:szCs w:val="19"/>
+          <w:shd w:val="clear" w:color="auto" w:fill="FFFFFF"/>
+        </w:rPr>
+        <w:t>lundi 26.06.2017</w:t>
+      </w:r>
     </w:p>
     <w:p>
       <w:pPr>
@@ -3202,7 +3463,11 @@
       </w:r>
       <w:proofErr w:type="spellEnd"/>
       <w:r>
-        <w:t xml:space="preserve"> permettant aux utilisateurs de se regrouper autour de tchat room entre amis. Les membres devront dans un premier temps être acceptés par leurs amis (faire une demande, attente d’acceptation). Ils auront aussi la possibilité de créer ou rejoindre une tchat room. La contrainte étant sur le fait que seuls les amis communs peuvent participer aux mêmes tchat room. Les membres pourront également gérer leur profil. Le site sera développé en PHP avec MySQL et respectera les normes HTML5 / CSS3. Il sera également responsive-design pour s’adapter aux différents périphériques (PC, tablette, smartphone).</w:t>
+        <w:t xml:space="preserve"> permettant aux utilisateurs de se regrouper autour de tchat room entre amis. Les membres devront dans un premier temps être acceptés par leurs amis (faire une demande, attente d’acceptation). Ils auront aussi la possibilité de créer ou rejoindre une tchat room. La contrainte étant sur le fait que seuls les amis communs peuvent participer aux mêmes tchat room. Les membres pourront également gérer leur profil. Le site sera développé en PHP avec MySQL et </w:t>
+      </w:r>
+      <w:r>
+        <w:lastRenderedPageBreak/>
+        <w:t>respectera les normes HTML5 / CSS3. Il sera également responsive-design pour s’adapter aux différents périphériques (PC, tablette, smartphone).</w:t>
       </w:r>
     </w:p>
     <w:p>
@@ -3264,7 +3529,6 @@
         <w:pStyle w:val="Titre3"/>
       </w:pPr>
       <w:r>
-        <w:lastRenderedPageBreak/>
         <w:t xml:space="preserve"> </w:t>
       </w:r>
       <w:bookmarkStart w:id="8" w:name="_Toc485043318"/>
@@ -3495,6 +3759,7 @@
     </w:p>
     <w:p>
       <w:r>
+        <w:lastRenderedPageBreak/>
         <w:t xml:space="preserve">Les utilisateurs peuvent quitter </w:t>
       </w:r>
       <w:r>
@@ -3514,24 +3779,1515 @@
         <w:pStyle w:val="Titre2"/>
         <w:ind w:left="0"/>
       </w:pPr>
-      <w:bookmarkStart w:id="11" w:name="_Toc485043321"/>
-      <w:r>
-        <w:t>Description de l’interface</w:t>
+      <w:r>
+        <w:t xml:space="preserve">Base de </w:t>
+      </w:r>
+      <w:r>
+        <w:t>données</w:t>
       </w:r>
       <w:r>
         <w:t> :</w:t>
       </w:r>
-      <w:bookmarkEnd w:id="11"/>
     </w:p>
     <w:p>
-      <w:r>
-        <w:t>Page de c</w:t>
-      </w:r>
-      <w:r>
-        <w:t>onnexion avec deux champs de saisie pour le pseudo et mot de passe. Il y a un bouton pour se connecter et un autre pour aller s’enregistrer.</w:t>
-      </w:r>
+      <w:pPr>
+        <w:rPr>
+          <w:noProof/>
+          <w:lang w:eastAsia="fr-CH"/>
+        </w:rPr>
+      </w:pPr>
     </w:p>
     <w:p>
+      <w:r>
+        <w:rPr>
+          <w:noProof/>
+          <w:lang w:eastAsia="fr-CH"/>
+        </w:rPr>
+        <w:drawing>
+          <wp:inline distT="0" distB="0" distL="0" distR="0" wp14:anchorId="55DD7FF6" wp14:editId="266AF37E">
+            <wp:extent cx="5581577" cy="3562710"/>
+            <wp:effectExtent l="0" t="0" r="635" b="0"/>
+            <wp:docPr id="1" name="Image 1"/>
+            <wp:cNvGraphicFramePr>
+              <a:graphicFrameLocks xmlns:a="http://schemas.openxmlformats.org/drawingml/2006/main" noChangeAspect="1"/>
+            </wp:cNvGraphicFramePr>
+            <a:graphic xmlns:a="http://schemas.openxmlformats.org/drawingml/2006/main">
+              <a:graphicData uri="http://schemas.openxmlformats.org/drawingml/2006/picture">
+                <pic:pic xmlns:pic="http://schemas.openxmlformats.org/drawingml/2006/picture">
+                  <pic:nvPicPr>
+                    <pic:cNvPr id="0" name=""/>
+                    <pic:cNvPicPr/>
+                  </pic:nvPicPr>
+                  <pic:blipFill rotWithShape="1">
+                    <a:blip r:embed="rId14"/>
+                    <a:srcRect l="65569" t="17301" r="6288" b="32064"/>
+                    <a:stretch/>
+                  </pic:blipFill>
+                  <pic:spPr bwMode="auto">
+                    <a:xfrm>
+                      <a:off x="0" y="0"/>
+                      <a:ext cx="5584657" cy="3564676"/>
+                    </a:xfrm>
+                    <a:prstGeom prst="rect">
+                      <a:avLst/>
+                    </a:prstGeom>
+                    <a:ln>
+                      <a:noFill/>
+                    </a:ln>
+                    <a:extLst>
+                      <a:ext uri="{53640926-AAD7-44D8-BBD7-CCE9431645EC}">
+                        <a14:shadowObscured xmlns:a14="http://schemas.microsoft.com/office/drawing/2010/main"/>
+                      </a:ext>
+                    </a:extLst>
+                  </pic:spPr>
+                </pic:pic>
+              </a:graphicData>
+            </a:graphic>
+          </wp:inline>
+        </w:drawing>
+      </w:r>
+    </w:p>
+    <w:p>
+      <w:r>
+        <w:t xml:space="preserve">La base de données est </w:t>
+      </w:r>
+      <w:r>
+        <w:t>constituée</w:t>
+      </w:r>
+      <w:r>
+        <w:t xml:space="preserve"> de 5 tables</w:t>
+      </w:r>
+      <w:r>
+        <w:t>.</w:t>
+      </w:r>
+    </w:p>
+    <w:p>
+      <w:r>
+        <w:t>Un utilisateur est relié à un autre utilisateur en tant qu’amis</w:t>
+      </w:r>
+      <w:r>
+        <w:t>.</w:t>
+      </w:r>
+    </w:p>
+    <w:p>
+      <w:r>
+        <w:t>Un message est relié à une salle de tchat et à un utilisateur.</w:t>
+      </w:r>
+    </w:p>
+    <w:p>
+      <w:r>
+        <w:t>Un utilisateur est présent dans une salle de tchat.</w:t>
+      </w:r>
+    </w:p>
+    <w:tbl>
+      <w:tblPr>
+        <w:tblStyle w:val="Grilledutableau"/>
+        <w:tblW w:w="0" w:type="auto"/>
+        <w:tblLook w:val="04A0" w:firstRow="1" w:lastRow="0" w:firstColumn="1" w:lastColumn="0" w:noHBand="0" w:noVBand="1"/>
+      </w:tblPr>
+      <w:tblGrid>
+        <w:gridCol w:w="2430"/>
+        <w:gridCol w:w="2337"/>
+        <w:gridCol w:w="2314"/>
+        <w:gridCol w:w="2207"/>
+      </w:tblGrid>
+      <w:tr>
+        <w:tc>
+          <w:tcPr>
+            <w:tcW w:w="2430" w:type="dxa"/>
+            <w:shd w:val="clear" w:color="auto" w:fill="D9D9D9" w:themeFill="background1" w:themeFillShade="D9"/>
+          </w:tcPr>
+          <w:p>
+            <w:pPr>
+              <w:jc w:val="center"/>
+              <w:rPr>
+                <w:b/>
+              </w:rPr>
+            </w:pPr>
+            <w:r>
+              <w:rPr>
+                <w:b/>
+              </w:rPr>
+              <w:t>Colonne</w:t>
+            </w:r>
+          </w:p>
+        </w:tc>
+        <w:tc>
+          <w:tcPr>
+            <w:tcW w:w="2337" w:type="dxa"/>
+            <w:shd w:val="clear" w:color="auto" w:fill="D9D9D9" w:themeFill="background1" w:themeFillShade="D9"/>
+          </w:tcPr>
+          <w:p>
+            <w:pPr>
+              <w:jc w:val="center"/>
+              <w:rPr>
+                <w:b/>
+              </w:rPr>
+            </w:pPr>
+            <w:r>
+              <w:rPr>
+                <w:b/>
+              </w:rPr>
+              <w:t>Type</w:t>
+            </w:r>
+          </w:p>
+        </w:tc>
+        <w:tc>
+          <w:tcPr>
+            <w:tcW w:w="2314" w:type="dxa"/>
+            <w:shd w:val="clear" w:color="auto" w:fill="D9D9D9" w:themeFill="background1" w:themeFillShade="D9"/>
+          </w:tcPr>
+          <w:p>
+            <w:pPr>
+              <w:jc w:val="center"/>
+              <w:rPr>
+                <w:b/>
+              </w:rPr>
+            </w:pPr>
+            <w:proofErr w:type="spellStart"/>
+            <w:r>
+              <w:rPr>
+                <w:b/>
+              </w:rPr>
+              <w:t>Null</w:t>
+            </w:r>
+            <w:proofErr w:type="spellEnd"/>
+          </w:p>
+        </w:tc>
+        <w:tc>
+          <w:tcPr>
+            <w:tcW w:w="2207" w:type="dxa"/>
+            <w:shd w:val="clear" w:color="auto" w:fill="D9D9D9" w:themeFill="background1" w:themeFillShade="D9"/>
+          </w:tcPr>
+          <w:p>
+            <w:pPr>
+              <w:jc w:val="center"/>
+              <w:rPr>
+                <w:b/>
+              </w:rPr>
+            </w:pPr>
+            <w:r>
+              <w:rPr>
+                <w:b/>
+              </w:rPr>
+              <w:t>Relié à</w:t>
+            </w:r>
+          </w:p>
+        </w:tc>
+      </w:tr>
+      <w:tr>
+        <w:tc>
+          <w:tcPr>
+            <w:tcW w:w="2430" w:type="dxa"/>
+          </w:tcPr>
+          <w:p>
+            <w:pPr>
+              <w:jc w:val="center"/>
+            </w:pPr>
+            <w:proofErr w:type="spellStart"/>
+            <w:r>
+              <w:t>idUtilisateur</w:t>
+            </w:r>
+            <w:proofErr w:type="spellEnd"/>
+          </w:p>
+        </w:tc>
+        <w:tc>
+          <w:tcPr>
+            <w:tcW w:w="2337" w:type="dxa"/>
+          </w:tcPr>
+          <w:p>
+            <w:pPr>
+              <w:jc w:val="center"/>
+            </w:pPr>
+            <w:proofErr w:type="spellStart"/>
+            <w:r>
+              <w:t>int</w:t>
+            </w:r>
+            <w:proofErr w:type="spellEnd"/>
+            <w:r>
+              <w:t>(11)</w:t>
+            </w:r>
+          </w:p>
+        </w:tc>
+        <w:tc>
+          <w:tcPr>
+            <w:tcW w:w="2314" w:type="dxa"/>
+          </w:tcPr>
+          <w:p>
+            <w:pPr>
+              <w:jc w:val="center"/>
+            </w:pPr>
+            <w:r>
+              <w:t>Non</w:t>
+            </w:r>
+          </w:p>
+        </w:tc>
+        <w:tc>
+          <w:tcPr>
+            <w:tcW w:w="2207" w:type="dxa"/>
+          </w:tcPr>
+          <w:p>
+            <w:pPr>
+              <w:jc w:val="center"/>
+            </w:pPr>
+            <w:r>
+              <w:t>/</w:t>
+            </w:r>
+          </w:p>
+        </w:tc>
+      </w:tr>
+      <w:tr>
+        <w:tc>
+          <w:tcPr>
+            <w:tcW w:w="2430" w:type="dxa"/>
+          </w:tcPr>
+          <w:p>
+            <w:pPr>
+              <w:jc w:val="center"/>
+            </w:pPr>
+            <w:proofErr w:type="spellStart"/>
+            <w:r>
+              <w:t>nomUtilisateur</w:t>
+            </w:r>
+            <w:proofErr w:type="spellEnd"/>
+          </w:p>
+        </w:tc>
+        <w:tc>
+          <w:tcPr>
+            <w:tcW w:w="2337" w:type="dxa"/>
+          </w:tcPr>
+          <w:p>
+            <w:pPr>
+              <w:jc w:val="center"/>
+            </w:pPr>
+            <w:proofErr w:type="spellStart"/>
+            <w:r>
+              <w:t>varchar</w:t>
+            </w:r>
+            <w:proofErr w:type="spellEnd"/>
+            <w:r>
+              <w:t>(25)</w:t>
+            </w:r>
+          </w:p>
+        </w:tc>
+        <w:tc>
+          <w:tcPr>
+            <w:tcW w:w="2314" w:type="dxa"/>
+          </w:tcPr>
+          <w:p>
+            <w:pPr>
+              <w:jc w:val="center"/>
+            </w:pPr>
+            <w:r>
+              <w:t>Non</w:t>
+            </w:r>
+          </w:p>
+        </w:tc>
+        <w:tc>
+          <w:tcPr>
+            <w:tcW w:w="2207" w:type="dxa"/>
+          </w:tcPr>
+          <w:p>
+            <w:pPr>
+              <w:jc w:val="center"/>
+            </w:pPr>
+            <w:r>
+              <w:t>/</w:t>
+            </w:r>
+          </w:p>
+        </w:tc>
+      </w:tr>
+      <w:tr>
+        <w:tc>
+          <w:tcPr>
+            <w:tcW w:w="2430" w:type="dxa"/>
+          </w:tcPr>
+          <w:p>
+            <w:pPr>
+              <w:jc w:val="center"/>
+            </w:pPr>
+            <w:proofErr w:type="spellStart"/>
+            <w:r>
+              <w:t>prenomUtilisateur</w:t>
+            </w:r>
+            <w:proofErr w:type="spellEnd"/>
+          </w:p>
+        </w:tc>
+        <w:tc>
+          <w:tcPr>
+            <w:tcW w:w="2337" w:type="dxa"/>
+          </w:tcPr>
+          <w:p>
+            <w:pPr>
+              <w:jc w:val="center"/>
+            </w:pPr>
+            <w:proofErr w:type="spellStart"/>
+            <w:r>
+              <w:t>varchar</w:t>
+            </w:r>
+            <w:proofErr w:type="spellEnd"/>
+            <w:r>
+              <w:t>(25)</w:t>
+            </w:r>
+          </w:p>
+        </w:tc>
+        <w:tc>
+          <w:tcPr>
+            <w:tcW w:w="2314" w:type="dxa"/>
+          </w:tcPr>
+          <w:p>
+            <w:pPr>
+              <w:jc w:val="center"/>
+            </w:pPr>
+            <w:r>
+              <w:t>Non</w:t>
+            </w:r>
+          </w:p>
+        </w:tc>
+        <w:tc>
+          <w:tcPr>
+            <w:tcW w:w="2207" w:type="dxa"/>
+          </w:tcPr>
+          <w:p>
+            <w:pPr>
+              <w:jc w:val="center"/>
+            </w:pPr>
+            <w:r>
+              <w:t>/</w:t>
+            </w:r>
+          </w:p>
+        </w:tc>
+      </w:tr>
+      <w:tr>
+        <w:tc>
+          <w:tcPr>
+            <w:tcW w:w="2430" w:type="dxa"/>
+          </w:tcPr>
+          <w:p>
+            <w:pPr>
+              <w:jc w:val="center"/>
+            </w:pPr>
+            <w:proofErr w:type="spellStart"/>
+            <w:r>
+              <w:t>pseudoUtilisateur</w:t>
+            </w:r>
+            <w:proofErr w:type="spellEnd"/>
+          </w:p>
+        </w:tc>
+        <w:tc>
+          <w:tcPr>
+            <w:tcW w:w="2337" w:type="dxa"/>
+          </w:tcPr>
+          <w:p>
+            <w:pPr>
+              <w:jc w:val="center"/>
+            </w:pPr>
+            <w:proofErr w:type="spellStart"/>
+            <w:r>
+              <w:t>varchar</w:t>
+            </w:r>
+            <w:proofErr w:type="spellEnd"/>
+            <w:r>
+              <w:t>(25)</w:t>
+            </w:r>
+          </w:p>
+        </w:tc>
+        <w:tc>
+          <w:tcPr>
+            <w:tcW w:w="2314" w:type="dxa"/>
+          </w:tcPr>
+          <w:p>
+            <w:pPr>
+              <w:jc w:val="center"/>
+            </w:pPr>
+            <w:r>
+              <w:t>Non</w:t>
+            </w:r>
+          </w:p>
+        </w:tc>
+        <w:tc>
+          <w:tcPr>
+            <w:tcW w:w="2207" w:type="dxa"/>
+          </w:tcPr>
+          <w:p>
+            <w:pPr>
+              <w:jc w:val="center"/>
+            </w:pPr>
+            <w:r>
+              <w:t>/</w:t>
+            </w:r>
+          </w:p>
+        </w:tc>
+      </w:tr>
+      <w:tr>
+        <w:tc>
+          <w:tcPr>
+            <w:tcW w:w="2430" w:type="dxa"/>
+          </w:tcPr>
+          <w:p>
+            <w:pPr>
+              <w:jc w:val="center"/>
+            </w:pPr>
+            <w:proofErr w:type="spellStart"/>
+            <w:r>
+              <w:t>emailUtilisateur</w:t>
+            </w:r>
+            <w:proofErr w:type="spellEnd"/>
+          </w:p>
+        </w:tc>
+        <w:tc>
+          <w:tcPr>
+            <w:tcW w:w="2337" w:type="dxa"/>
+          </w:tcPr>
+          <w:p>
+            <w:pPr>
+              <w:jc w:val="center"/>
+            </w:pPr>
+            <w:proofErr w:type="spellStart"/>
+            <w:r>
+              <w:t>varchar</w:t>
+            </w:r>
+            <w:proofErr w:type="spellEnd"/>
+            <w:r>
+              <w:t>(</w:t>
+            </w:r>
+            <w:r>
+              <w:t>50</w:t>
+            </w:r>
+            <w:r>
+              <w:t>)</w:t>
+            </w:r>
+          </w:p>
+        </w:tc>
+        <w:tc>
+          <w:tcPr>
+            <w:tcW w:w="2314" w:type="dxa"/>
+          </w:tcPr>
+          <w:p>
+            <w:pPr>
+              <w:jc w:val="center"/>
+            </w:pPr>
+            <w:r>
+              <w:t>Non</w:t>
+            </w:r>
+          </w:p>
+        </w:tc>
+        <w:tc>
+          <w:tcPr>
+            <w:tcW w:w="2207" w:type="dxa"/>
+          </w:tcPr>
+          <w:p>
+            <w:pPr>
+              <w:jc w:val="center"/>
+            </w:pPr>
+            <w:r>
+              <w:t>/</w:t>
+            </w:r>
+          </w:p>
+        </w:tc>
+      </w:tr>
+      <w:tr>
+        <w:tc>
+          <w:tcPr>
+            <w:tcW w:w="2430" w:type="dxa"/>
+          </w:tcPr>
+          <w:p>
+            <w:pPr>
+              <w:jc w:val="center"/>
+            </w:pPr>
+            <w:proofErr w:type="spellStart"/>
+            <w:r>
+              <w:t>mdpUtilisateur</w:t>
+            </w:r>
+            <w:proofErr w:type="spellEnd"/>
+          </w:p>
+        </w:tc>
+        <w:tc>
+          <w:tcPr>
+            <w:tcW w:w="2337" w:type="dxa"/>
+          </w:tcPr>
+          <w:p>
+            <w:pPr>
+              <w:jc w:val="center"/>
+            </w:pPr>
+            <w:proofErr w:type="spellStart"/>
+            <w:r>
+              <w:t>varchar</w:t>
+            </w:r>
+            <w:proofErr w:type="spellEnd"/>
+            <w:r>
+              <w:t>(</w:t>
+            </w:r>
+            <w:r>
+              <w:t>100</w:t>
+            </w:r>
+            <w:r>
+              <w:t>)</w:t>
+            </w:r>
+          </w:p>
+        </w:tc>
+        <w:tc>
+          <w:tcPr>
+            <w:tcW w:w="2314" w:type="dxa"/>
+          </w:tcPr>
+          <w:p>
+            <w:pPr>
+              <w:jc w:val="center"/>
+            </w:pPr>
+            <w:r>
+              <w:t>Non</w:t>
+            </w:r>
+          </w:p>
+        </w:tc>
+        <w:tc>
+          <w:tcPr>
+            <w:tcW w:w="2207" w:type="dxa"/>
+          </w:tcPr>
+          <w:p>
+            <w:pPr>
+              <w:jc w:val="center"/>
+            </w:pPr>
+            <w:r>
+              <w:t>/</w:t>
+            </w:r>
+          </w:p>
+        </w:tc>
+      </w:tr>
+      <w:tr>
+        <w:tc>
+          <w:tcPr>
+            <w:tcW w:w="2430" w:type="dxa"/>
+          </w:tcPr>
+          <w:p>
+            <w:pPr>
+              <w:jc w:val="center"/>
+            </w:pPr>
+            <w:r>
+              <w:t>avatar</w:t>
+            </w:r>
+          </w:p>
+        </w:tc>
+        <w:tc>
+          <w:tcPr>
+            <w:tcW w:w="2337" w:type="dxa"/>
+          </w:tcPr>
+          <w:p>
+            <w:pPr>
+              <w:jc w:val="center"/>
+            </w:pPr>
+            <w:proofErr w:type="spellStart"/>
+            <w:r>
+              <w:t>varchar</w:t>
+            </w:r>
+            <w:proofErr w:type="spellEnd"/>
+            <w:r>
+              <w:t>(</w:t>
+            </w:r>
+            <w:r>
+              <w:t>50</w:t>
+            </w:r>
+            <w:r>
+              <w:t>)</w:t>
+            </w:r>
+          </w:p>
+        </w:tc>
+        <w:tc>
+          <w:tcPr>
+            <w:tcW w:w="2314" w:type="dxa"/>
+          </w:tcPr>
+          <w:p>
+            <w:pPr>
+              <w:jc w:val="center"/>
+            </w:pPr>
+            <w:r>
+              <w:t>Non</w:t>
+            </w:r>
+          </w:p>
+        </w:tc>
+        <w:tc>
+          <w:tcPr>
+            <w:tcW w:w="2207" w:type="dxa"/>
+          </w:tcPr>
+          <w:p>
+            <w:pPr>
+              <w:jc w:val="center"/>
+            </w:pPr>
+            <w:r>
+              <w:t>/</w:t>
+            </w:r>
+          </w:p>
+        </w:tc>
+      </w:tr>
+    </w:tbl>
+    <w:p/>
+    <w:tbl>
+      <w:tblPr>
+        <w:tblStyle w:val="Grilledutableau"/>
+        <w:tblW w:w="0" w:type="auto"/>
+        <w:tblLook w:val="04A0" w:firstRow="1" w:lastRow="0" w:firstColumn="1" w:lastColumn="0" w:noHBand="0" w:noVBand="1"/>
+      </w:tblPr>
+      <w:tblGrid>
+        <w:gridCol w:w="2303"/>
+        <w:gridCol w:w="2303"/>
+        <w:gridCol w:w="2303"/>
+        <w:gridCol w:w="2303"/>
+      </w:tblGrid>
+      <w:tr>
+        <w:tc>
+          <w:tcPr>
+            <w:tcW w:w="2303" w:type="dxa"/>
+          </w:tcPr>
+          <w:p>
+            <w:pPr>
+              <w:jc w:val="center"/>
+              <w:rPr>
+                <w:b/>
+              </w:rPr>
+            </w:pPr>
+            <w:r>
+              <w:rPr>
+                <w:b/>
+              </w:rPr>
+              <w:t>Nom de l’index</w:t>
+            </w:r>
+          </w:p>
+        </w:tc>
+        <w:tc>
+          <w:tcPr>
+            <w:tcW w:w="2303" w:type="dxa"/>
+          </w:tcPr>
+          <w:p>
+            <w:pPr>
+              <w:jc w:val="center"/>
+              <w:rPr>
+                <w:b/>
+              </w:rPr>
+            </w:pPr>
+            <w:r>
+              <w:rPr>
+                <w:b/>
+              </w:rPr>
+              <w:t>Unique</w:t>
+            </w:r>
+          </w:p>
+        </w:tc>
+        <w:tc>
+          <w:tcPr>
+            <w:tcW w:w="2303" w:type="dxa"/>
+          </w:tcPr>
+          <w:p>
+            <w:pPr>
+              <w:jc w:val="center"/>
+              <w:rPr>
+                <w:b/>
+              </w:rPr>
+            </w:pPr>
+            <w:r>
+              <w:rPr>
+                <w:b/>
+              </w:rPr>
+              <w:t>Colonne</w:t>
+            </w:r>
+          </w:p>
+        </w:tc>
+        <w:tc>
+          <w:tcPr>
+            <w:tcW w:w="2303" w:type="dxa"/>
+          </w:tcPr>
+          <w:p>
+            <w:pPr>
+              <w:jc w:val="center"/>
+              <w:rPr>
+                <w:b/>
+              </w:rPr>
+            </w:pPr>
+            <w:proofErr w:type="spellStart"/>
+            <w:r>
+              <w:rPr>
+                <w:b/>
+              </w:rPr>
+              <w:t>Null</w:t>
+            </w:r>
+            <w:proofErr w:type="spellEnd"/>
+          </w:p>
+        </w:tc>
+      </w:tr>
+      <w:tr>
+        <w:tc>
+          <w:tcPr>
+            <w:tcW w:w="2303" w:type="dxa"/>
+          </w:tcPr>
+          <w:p>
+            <w:pPr>
+              <w:jc w:val="center"/>
+            </w:pPr>
+            <w:r>
+              <w:t>PRIMARY</w:t>
+            </w:r>
+          </w:p>
+        </w:tc>
+        <w:tc>
+          <w:tcPr>
+            <w:tcW w:w="2303" w:type="dxa"/>
+          </w:tcPr>
+          <w:p>
+            <w:pPr>
+              <w:jc w:val="center"/>
+            </w:pPr>
+            <w:r>
+              <w:t>Oui</w:t>
+            </w:r>
+          </w:p>
+        </w:tc>
+        <w:tc>
+          <w:tcPr>
+            <w:tcW w:w="2303" w:type="dxa"/>
+          </w:tcPr>
+          <w:p>
+            <w:pPr>
+              <w:jc w:val="center"/>
+            </w:pPr>
+            <w:proofErr w:type="spellStart"/>
+            <w:r>
+              <w:t>idUtilisateur</w:t>
+            </w:r>
+            <w:proofErr w:type="spellEnd"/>
+          </w:p>
+        </w:tc>
+        <w:tc>
+          <w:tcPr>
+            <w:tcW w:w="2303" w:type="dxa"/>
+          </w:tcPr>
+          <w:p>
+            <w:pPr>
+              <w:jc w:val="center"/>
+            </w:pPr>
+            <w:r>
+              <w:t>Non</w:t>
+            </w:r>
+          </w:p>
+        </w:tc>
+      </w:tr>
+    </w:tbl>
+    <w:p/>
+    <w:tbl>
+      <w:tblPr>
+        <w:tblStyle w:val="Grilledutableau"/>
+        <w:tblW w:w="0" w:type="auto"/>
+        <w:tblLook w:val="04A0" w:firstRow="1" w:lastRow="0" w:firstColumn="1" w:lastColumn="0" w:noHBand="0" w:noVBand="1"/>
+      </w:tblPr>
+      <w:tblGrid>
+        <w:gridCol w:w="2430"/>
+        <w:gridCol w:w="2337"/>
+        <w:gridCol w:w="2314"/>
+        <w:gridCol w:w="2207"/>
+      </w:tblGrid>
+      <w:tr>
+        <w:tc>
+          <w:tcPr>
+            <w:tcW w:w="2430" w:type="dxa"/>
+            <w:shd w:val="clear" w:color="auto" w:fill="D9D9D9" w:themeFill="background1" w:themeFillShade="D9"/>
+          </w:tcPr>
+          <w:p>
+            <w:pPr>
+              <w:jc w:val="center"/>
+              <w:rPr>
+                <w:b/>
+              </w:rPr>
+            </w:pPr>
+            <w:r>
+              <w:rPr>
+                <w:b/>
+              </w:rPr>
+              <w:t>Colonne</w:t>
+            </w:r>
+          </w:p>
+        </w:tc>
+        <w:tc>
+          <w:tcPr>
+            <w:tcW w:w="2337" w:type="dxa"/>
+            <w:shd w:val="clear" w:color="auto" w:fill="D9D9D9" w:themeFill="background1" w:themeFillShade="D9"/>
+          </w:tcPr>
+          <w:p>
+            <w:pPr>
+              <w:jc w:val="center"/>
+              <w:rPr>
+                <w:b/>
+              </w:rPr>
+            </w:pPr>
+            <w:r>
+              <w:rPr>
+                <w:b/>
+              </w:rPr>
+              <w:t>Type</w:t>
+            </w:r>
+          </w:p>
+        </w:tc>
+        <w:tc>
+          <w:tcPr>
+            <w:tcW w:w="2314" w:type="dxa"/>
+            <w:shd w:val="clear" w:color="auto" w:fill="D9D9D9" w:themeFill="background1" w:themeFillShade="D9"/>
+          </w:tcPr>
+          <w:p>
+            <w:pPr>
+              <w:jc w:val="center"/>
+              <w:rPr>
+                <w:b/>
+              </w:rPr>
+            </w:pPr>
+            <w:proofErr w:type="spellStart"/>
+            <w:r>
+              <w:rPr>
+                <w:b/>
+              </w:rPr>
+              <w:t>Null</w:t>
+            </w:r>
+            <w:proofErr w:type="spellEnd"/>
+          </w:p>
+        </w:tc>
+        <w:tc>
+          <w:tcPr>
+            <w:tcW w:w="2207" w:type="dxa"/>
+            <w:shd w:val="clear" w:color="auto" w:fill="D9D9D9" w:themeFill="background1" w:themeFillShade="D9"/>
+          </w:tcPr>
+          <w:p>
+            <w:pPr>
+              <w:jc w:val="center"/>
+              <w:rPr>
+                <w:b/>
+              </w:rPr>
+            </w:pPr>
+            <w:r>
+              <w:rPr>
+                <w:b/>
+              </w:rPr>
+              <w:t>Relié à</w:t>
+            </w:r>
+          </w:p>
+        </w:tc>
+      </w:tr>
+      <w:tr>
+        <w:tc>
+          <w:tcPr>
+            <w:tcW w:w="2430" w:type="dxa"/>
+          </w:tcPr>
+          <w:p>
+            <w:pPr>
+              <w:jc w:val="center"/>
+            </w:pPr>
+            <w:proofErr w:type="spellStart"/>
+            <w:r>
+              <w:t>id</w:t>
+            </w:r>
+            <w:r>
+              <w:t>Message</w:t>
+            </w:r>
+            <w:proofErr w:type="spellEnd"/>
+          </w:p>
+        </w:tc>
+        <w:tc>
+          <w:tcPr>
+            <w:tcW w:w="2337" w:type="dxa"/>
+          </w:tcPr>
+          <w:p>
+            <w:pPr>
+              <w:jc w:val="center"/>
+            </w:pPr>
+            <w:proofErr w:type="spellStart"/>
+            <w:r>
+              <w:t>int</w:t>
+            </w:r>
+            <w:proofErr w:type="spellEnd"/>
+            <w:r>
+              <w:t>(11)</w:t>
+            </w:r>
+          </w:p>
+        </w:tc>
+        <w:tc>
+          <w:tcPr>
+            <w:tcW w:w="2314" w:type="dxa"/>
+          </w:tcPr>
+          <w:p>
+            <w:pPr>
+              <w:jc w:val="center"/>
+            </w:pPr>
+            <w:r>
+              <w:t>Non</w:t>
+            </w:r>
+          </w:p>
+        </w:tc>
+        <w:tc>
+          <w:tcPr>
+            <w:tcW w:w="2207" w:type="dxa"/>
+          </w:tcPr>
+          <w:p>
+            <w:pPr>
+              <w:jc w:val="center"/>
+            </w:pPr>
+            <w:r>
+              <w:t>/</w:t>
+            </w:r>
+          </w:p>
+        </w:tc>
+      </w:tr>
+      <w:tr>
+        <w:tc>
+          <w:tcPr>
+            <w:tcW w:w="2430" w:type="dxa"/>
+          </w:tcPr>
+          <w:p>
+            <w:pPr>
+              <w:jc w:val="center"/>
+            </w:pPr>
+            <w:r>
+              <w:t>message</w:t>
+            </w:r>
+          </w:p>
+        </w:tc>
+        <w:tc>
+          <w:tcPr>
+            <w:tcW w:w="2337" w:type="dxa"/>
+          </w:tcPr>
+          <w:p>
+            <w:pPr>
+              <w:jc w:val="center"/>
+            </w:pPr>
+            <w:proofErr w:type="spellStart"/>
+            <w:r>
+              <w:t>varchar</w:t>
+            </w:r>
+            <w:proofErr w:type="spellEnd"/>
+            <w:r>
+              <w:t>(</w:t>
+            </w:r>
+            <w:r>
+              <w:t>500</w:t>
+            </w:r>
+            <w:r>
+              <w:t>)</w:t>
+            </w:r>
+          </w:p>
+        </w:tc>
+        <w:tc>
+          <w:tcPr>
+            <w:tcW w:w="2314" w:type="dxa"/>
+          </w:tcPr>
+          <w:p>
+            <w:pPr>
+              <w:jc w:val="center"/>
+            </w:pPr>
+            <w:r>
+              <w:t>Non</w:t>
+            </w:r>
+          </w:p>
+        </w:tc>
+        <w:tc>
+          <w:tcPr>
+            <w:tcW w:w="2207" w:type="dxa"/>
+          </w:tcPr>
+          <w:p>
+            <w:pPr>
+              <w:jc w:val="center"/>
+            </w:pPr>
+            <w:r>
+              <w:t>/</w:t>
+            </w:r>
+          </w:p>
+        </w:tc>
+      </w:tr>
+      <w:tr>
+        <w:tc>
+          <w:tcPr>
+            <w:tcW w:w="2430" w:type="dxa"/>
+          </w:tcPr>
+          <w:p>
+            <w:pPr>
+              <w:jc w:val="center"/>
+            </w:pPr>
+            <w:proofErr w:type="spellStart"/>
+            <w:r>
+              <w:t>dateMessage</w:t>
+            </w:r>
+            <w:proofErr w:type="spellEnd"/>
+          </w:p>
+        </w:tc>
+        <w:tc>
+          <w:tcPr>
+            <w:tcW w:w="2337" w:type="dxa"/>
+          </w:tcPr>
+          <w:p>
+            <w:pPr>
+              <w:jc w:val="center"/>
+            </w:pPr>
+            <w:proofErr w:type="spellStart"/>
+            <w:r>
+              <w:t>datetime</w:t>
+            </w:r>
+            <w:proofErr w:type="spellEnd"/>
+          </w:p>
+        </w:tc>
+        <w:tc>
+          <w:tcPr>
+            <w:tcW w:w="2314" w:type="dxa"/>
+          </w:tcPr>
+          <w:p>
+            <w:pPr>
+              <w:jc w:val="center"/>
+            </w:pPr>
+            <w:r>
+              <w:t>Non</w:t>
+            </w:r>
+          </w:p>
+        </w:tc>
+        <w:tc>
+          <w:tcPr>
+            <w:tcW w:w="2207" w:type="dxa"/>
+          </w:tcPr>
+          <w:p>
+            <w:pPr>
+              <w:jc w:val="center"/>
+            </w:pPr>
+            <w:r>
+              <w:t>/</w:t>
+            </w:r>
+          </w:p>
+        </w:tc>
+      </w:tr>
+      <w:tr>
+        <w:tc>
+          <w:tcPr>
+            <w:tcW w:w="2430" w:type="dxa"/>
+          </w:tcPr>
+          <w:p>
+            <w:pPr>
+              <w:jc w:val="center"/>
+            </w:pPr>
+            <w:proofErr w:type="spellStart"/>
+            <w:r>
+              <w:t>idUtilisateur</w:t>
+            </w:r>
+            <w:proofErr w:type="spellEnd"/>
+          </w:p>
+        </w:tc>
+        <w:tc>
+          <w:tcPr>
+            <w:tcW w:w="2337" w:type="dxa"/>
+          </w:tcPr>
+          <w:p>
+            <w:pPr>
+              <w:jc w:val="center"/>
+            </w:pPr>
+            <w:proofErr w:type="spellStart"/>
+            <w:r>
+              <w:t>int</w:t>
+            </w:r>
+            <w:proofErr w:type="spellEnd"/>
+            <w:r>
+              <w:t>(11)</w:t>
+            </w:r>
+          </w:p>
+        </w:tc>
+        <w:tc>
+          <w:tcPr>
+            <w:tcW w:w="2314" w:type="dxa"/>
+          </w:tcPr>
+          <w:p>
+            <w:pPr>
+              <w:jc w:val="center"/>
+            </w:pPr>
+            <w:r>
+              <w:t>Non</w:t>
+            </w:r>
+          </w:p>
+        </w:tc>
+        <w:tc>
+          <w:tcPr>
+            <w:tcW w:w="2207" w:type="dxa"/>
+          </w:tcPr>
+          <w:p>
+            <w:pPr>
+              <w:jc w:val="center"/>
+            </w:pPr>
+            <w:r>
+              <w:t>Utilisateurs-</w:t>
+            </w:r>
+            <w:proofErr w:type="spellStart"/>
+            <w:r>
+              <w:t>idUtilisateur</w:t>
+            </w:r>
+            <w:proofErr w:type="spellEnd"/>
+          </w:p>
+        </w:tc>
+      </w:tr>
+      <w:tr>
+        <w:tc>
+          <w:tcPr>
+            <w:tcW w:w="2430" w:type="dxa"/>
+          </w:tcPr>
+          <w:p>
+            <w:pPr>
+              <w:jc w:val="center"/>
+            </w:pPr>
+            <w:proofErr w:type="spellStart"/>
+            <w:r>
+              <w:t>idTchat_room</w:t>
+            </w:r>
+            <w:proofErr w:type="spellEnd"/>
+          </w:p>
+        </w:tc>
+        <w:tc>
+          <w:tcPr>
+            <w:tcW w:w="2337" w:type="dxa"/>
+          </w:tcPr>
+          <w:p>
+            <w:pPr>
+              <w:jc w:val="center"/>
+            </w:pPr>
+            <w:proofErr w:type="spellStart"/>
+            <w:r>
+              <w:t>int</w:t>
+            </w:r>
+            <w:proofErr w:type="spellEnd"/>
+            <w:r>
+              <w:t>(11)</w:t>
+            </w:r>
+          </w:p>
+        </w:tc>
+        <w:tc>
+          <w:tcPr>
+            <w:tcW w:w="2314" w:type="dxa"/>
+          </w:tcPr>
+          <w:p>
+            <w:pPr>
+              <w:jc w:val="center"/>
+            </w:pPr>
+            <w:r>
+              <w:t>Non</w:t>
+            </w:r>
+          </w:p>
+        </w:tc>
+        <w:tc>
+          <w:tcPr>
+            <w:tcW w:w="2207" w:type="dxa"/>
+          </w:tcPr>
+          <w:p>
+            <w:pPr>
+              <w:jc w:val="center"/>
+            </w:pPr>
+            <w:proofErr w:type="spellStart"/>
+            <w:r>
+              <w:t>Tchat_rooms-idTchat_room</w:t>
+            </w:r>
+            <w:proofErr w:type="spellEnd"/>
+          </w:p>
+        </w:tc>
+      </w:tr>
+    </w:tbl>
+    <w:p/>
+    <w:tbl>
+      <w:tblPr>
+        <w:tblStyle w:val="Grilledutableau"/>
+        <w:tblW w:w="0" w:type="auto"/>
+        <w:tblLook w:val="04A0" w:firstRow="1" w:lastRow="0" w:firstColumn="1" w:lastColumn="0" w:noHBand="0" w:noVBand="1"/>
+      </w:tblPr>
+      <w:tblGrid>
+        <w:gridCol w:w="2303"/>
+        <w:gridCol w:w="2303"/>
+        <w:gridCol w:w="2303"/>
+        <w:gridCol w:w="2303"/>
+      </w:tblGrid>
+      <w:tr>
+        <w:tc>
+          <w:tcPr>
+            <w:tcW w:w="2303" w:type="dxa"/>
+          </w:tcPr>
+          <w:p>
+            <w:pPr>
+              <w:jc w:val="center"/>
+              <w:rPr>
+                <w:b/>
+              </w:rPr>
+            </w:pPr>
+            <w:r>
+              <w:rPr>
+                <w:b/>
+              </w:rPr>
+              <w:t>Nom de l’index</w:t>
+            </w:r>
+          </w:p>
+        </w:tc>
+        <w:tc>
+          <w:tcPr>
+            <w:tcW w:w="2303" w:type="dxa"/>
+          </w:tcPr>
+          <w:p>
+            <w:pPr>
+              <w:jc w:val="center"/>
+              <w:rPr>
+                <w:b/>
+              </w:rPr>
+            </w:pPr>
+            <w:r>
+              <w:rPr>
+                <w:b/>
+              </w:rPr>
+              <w:t>Unique</w:t>
+            </w:r>
+          </w:p>
+        </w:tc>
+        <w:tc>
+          <w:tcPr>
+            <w:tcW w:w="2303" w:type="dxa"/>
+          </w:tcPr>
+          <w:p>
+            <w:pPr>
+              <w:jc w:val="center"/>
+              <w:rPr>
+                <w:b/>
+              </w:rPr>
+            </w:pPr>
+            <w:r>
+              <w:rPr>
+                <w:b/>
+              </w:rPr>
+              <w:t>Colonne</w:t>
+            </w:r>
+          </w:p>
+        </w:tc>
+        <w:tc>
+          <w:tcPr>
+            <w:tcW w:w="2303" w:type="dxa"/>
+          </w:tcPr>
+          <w:p>
+            <w:pPr>
+              <w:jc w:val="center"/>
+              <w:rPr>
+                <w:b/>
+              </w:rPr>
+            </w:pPr>
+            <w:proofErr w:type="spellStart"/>
+            <w:r>
+              <w:rPr>
+                <w:b/>
+              </w:rPr>
+              <w:t>Null</w:t>
+            </w:r>
+            <w:proofErr w:type="spellEnd"/>
+          </w:p>
+        </w:tc>
+      </w:tr>
+      <w:tr>
+        <w:tc>
+          <w:tcPr>
+            <w:tcW w:w="2303" w:type="dxa"/>
+          </w:tcPr>
+          <w:p>
+            <w:pPr>
+              <w:jc w:val="center"/>
+            </w:pPr>
+            <w:r>
+              <w:t>PRIMARY</w:t>
+            </w:r>
+          </w:p>
+        </w:tc>
+        <w:tc>
+          <w:tcPr>
+            <w:tcW w:w="2303" w:type="dxa"/>
+          </w:tcPr>
+          <w:p>
+            <w:pPr>
+              <w:jc w:val="center"/>
+            </w:pPr>
+            <w:r>
+              <w:t>Oui</w:t>
+            </w:r>
+          </w:p>
+        </w:tc>
+        <w:tc>
+          <w:tcPr>
+            <w:tcW w:w="2303" w:type="dxa"/>
+          </w:tcPr>
+          <w:p>
+            <w:pPr>
+              <w:jc w:val="center"/>
+            </w:pPr>
+            <w:proofErr w:type="spellStart"/>
+            <w:r>
+              <w:t>id</w:t>
+            </w:r>
+            <w:r>
+              <w:t>Message</w:t>
+            </w:r>
+            <w:proofErr w:type="spellEnd"/>
+          </w:p>
+        </w:tc>
+        <w:tc>
+          <w:tcPr>
+            <w:tcW w:w="2303" w:type="dxa"/>
+          </w:tcPr>
+          <w:p>
+            <w:pPr>
+              <w:jc w:val="center"/>
+            </w:pPr>
+            <w:r>
+              <w:t>Non</w:t>
+            </w:r>
+          </w:p>
+        </w:tc>
+      </w:tr>
+      <w:tr>
+        <w:tc>
+          <w:tcPr>
+            <w:tcW w:w="2303" w:type="dxa"/>
+          </w:tcPr>
+          <w:p>
+            <w:pPr>
+              <w:jc w:val="center"/>
+            </w:pPr>
+            <w:proofErr w:type="spellStart"/>
+            <w:r>
+              <w:t>idUtilisateur</w:t>
+            </w:r>
+            <w:proofErr w:type="spellEnd"/>
+          </w:p>
+        </w:tc>
+        <w:tc>
+          <w:tcPr>
+            <w:tcW w:w="2303" w:type="dxa"/>
+          </w:tcPr>
+          <w:p>
+            <w:pPr>
+              <w:jc w:val="center"/>
+            </w:pPr>
+            <w:r>
+              <w:t>Non</w:t>
+            </w:r>
+          </w:p>
+        </w:tc>
+        <w:tc>
+          <w:tcPr>
+            <w:tcW w:w="2303" w:type="dxa"/>
+          </w:tcPr>
+          <w:p>
+            <w:pPr>
+              <w:jc w:val="center"/>
+            </w:pPr>
+            <w:proofErr w:type="spellStart"/>
+            <w:r>
+              <w:t>IdUtilisateur</w:t>
+            </w:r>
+            <w:proofErr w:type="spellEnd"/>
+          </w:p>
+          <w:p>
+            <w:pPr>
+              <w:jc w:val="center"/>
+            </w:pPr>
+            <w:proofErr w:type="spellStart"/>
+            <w:r>
+              <w:t>idTchat_room</w:t>
+            </w:r>
+            <w:proofErr w:type="spellEnd"/>
+          </w:p>
+        </w:tc>
+        <w:tc>
+          <w:tcPr>
+            <w:tcW w:w="2303" w:type="dxa"/>
+          </w:tcPr>
+          <w:p>
+            <w:pPr>
+              <w:jc w:val="center"/>
+            </w:pPr>
+            <w:r>
+              <w:t>Non</w:t>
+            </w:r>
+          </w:p>
+        </w:tc>
+      </w:tr>
+      <w:tr>
+        <w:tc>
+          <w:tcPr>
+            <w:tcW w:w="2303" w:type="dxa"/>
+          </w:tcPr>
+          <w:p>
+            <w:pPr>
+              <w:jc w:val="center"/>
+            </w:pPr>
+            <w:proofErr w:type="spellStart"/>
+            <w:r>
+              <w:t>idTchat_room</w:t>
+            </w:r>
+            <w:proofErr w:type="spellEnd"/>
+          </w:p>
+        </w:tc>
+        <w:tc>
+          <w:tcPr>
+            <w:tcW w:w="2303" w:type="dxa"/>
+          </w:tcPr>
+          <w:p>
+            <w:pPr>
+              <w:jc w:val="center"/>
+            </w:pPr>
+            <w:r>
+              <w:t>Non</w:t>
+            </w:r>
+          </w:p>
+        </w:tc>
+        <w:tc>
+          <w:tcPr>
+            <w:tcW w:w="2303" w:type="dxa"/>
+          </w:tcPr>
+          <w:p>
+            <w:pPr>
+              <w:jc w:val="center"/>
+            </w:pPr>
+            <w:proofErr w:type="spellStart"/>
+            <w:r>
+              <w:t>idTchat_room</w:t>
+            </w:r>
+            <w:proofErr w:type="spellEnd"/>
+          </w:p>
+        </w:tc>
+        <w:tc>
+          <w:tcPr>
+            <w:tcW w:w="2303" w:type="dxa"/>
+          </w:tcPr>
+          <w:p>
+            <w:pPr>
+              <w:jc w:val="center"/>
+            </w:pPr>
+            <w:r>
+              <w:t>Non</w:t>
+            </w:r>
+            <w:bookmarkStart w:id="11" w:name="_GoBack"/>
+            <w:bookmarkEnd w:id="11"/>
+          </w:p>
+        </w:tc>
+      </w:tr>
+    </w:tbl>
+    <w:p/>
+    <w:p>
+      <w:pPr>
+        <w:pStyle w:val="Titre2"/>
+        <w:ind w:left="0"/>
+      </w:pPr>
+      <w:bookmarkStart w:id="12" w:name="_Toc485043321"/>
+      <w:r>
+        <w:t>Description de l’interface</w:t>
+      </w:r>
+      <w:r>
+        <w:t> :</w:t>
+      </w:r>
+      <w:bookmarkEnd w:id="12"/>
+    </w:p>
+    <w:p>
+      <w:r>
+        <w:t>Page de connexion avec deux champs de saisie pour le pseudo et mot de passe. Il y a un bouton pour se connecter et un autre pour aller s’enregistrer.</w:t>
+      </w:r>
+    </w:p>
+    <w:p>
+      <w:pPr>
+        <w:keepNext/>
+      </w:pPr>
       <w:r>
         <w:rPr>
           <w:noProof/>
@@ -3539,7 +5295,7 @@
         </w:rPr>
         <w:lastRenderedPageBreak/>
         <w:drawing>
-          <wp:inline distT="0" distB="0" distL="0" distR="0" wp14:anchorId="432BEEAF" wp14:editId="07707590">
+          <wp:inline distT="0" distB="0" distL="0" distR="0" wp14:anchorId="3315992D" wp14:editId="5EA22697">
             <wp:extent cx="5760720" cy="3420428"/>
             <wp:effectExtent l="0" t="0" r="0" b="8890"/>
             <wp:docPr id="13" name="Image 13" descr="C:\Users\antenenp_info\Documents\tchatme\documentation\maquette\login.png"/>
@@ -3551,348 +5307,6 @@
                 <pic:pic xmlns:pic="http://schemas.openxmlformats.org/drawingml/2006/picture">
                   <pic:nvPicPr>
                     <pic:cNvPr id="0" name="Picture 3" descr="C:\Users\antenenp_info\Documents\tchatme\documentation\maquette\login.png"/>
-                    <pic:cNvPicPr>
-                      <a:picLocks noChangeAspect="1" noChangeArrowheads="1"/>
-                    </pic:cNvPicPr>
-                  </pic:nvPicPr>
-                  <pic:blipFill>
-                    <a:blip r:embed="rId10">
-                      <a:extLst>
-                        <a:ext uri="{28A0092B-C50C-407E-A947-70E740481C1C}">
-                          <a14:useLocalDpi xmlns:a14="http://schemas.microsoft.com/office/drawing/2010/main" val="0"/>
-                        </a:ext>
-                      </a:extLst>
-                    </a:blip>
-                    <a:srcRect/>
-                    <a:stretch>
-                      <a:fillRect/>
-                    </a:stretch>
-                  </pic:blipFill>
-                  <pic:spPr bwMode="auto">
-                    <a:xfrm>
-                      <a:off x="0" y="0"/>
-                      <a:ext cx="5760720" cy="3420428"/>
-                    </a:xfrm>
-                    <a:prstGeom prst="rect">
-                      <a:avLst/>
-                    </a:prstGeom>
-                    <a:noFill/>
-                    <a:ln>
-                      <a:noFill/>
-                    </a:ln>
-                  </pic:spPr>
-                </pic:pic>
-              </a:graphicData>
-            </a:graphic>
-          </wp:inline>
-        </w:drawing>
-      </w:r>
-    </w:p>
-    <w:p>
-      <w:r>
-        <w:t xml:space="preserve">Page d’enregistrement </w:t>
-      </w:r>
-      <w:r>
-        <w:t xml:space="preserve"> avec </w:t>
-      </w:r>
-      <w:r>
-        <w:t>sept champs de saisie pour l’enregistrement</w:t>
-      </w:r>
-      <w:r>
-        <w:t>. Il y a un bouton pour s’enregistrer et un bouton pour aller sur la page de connexion.</w:t>
-      </w:r>
-    </w:p>
-    <w:p>
-      <w:r>
-        <w:rPr>
-          <w:noProof/>
-          <w:lang w:eastAsia="fr-CH"/>
-        </w:rPr>
-        <w:drawing>
-          <wp:inline distT="0" distB="0" distL="0" distR="0">
-            <wp:extent cx="5760720" cy="3420428"/>
-            <wp:effectExtent l="0" t="0" r="0" b="8890"/>
-            <wp:docPr id="21" name="Image 21" descr="C:\Users\antenenp_info\Documents\tchatme\documentation\maquette\register.png"/>
-            <wp:cNvGraphicFramePr>
-              <a:graphicFrameLocks xmlns:a="http://schemas.openxmlformats.org/drawingml/2006/main" noChangeAspect="1"/>
-            </wp:cNvGraphicFramePr>
-            <a:graphic xmlns:a="http://schemas.openxmlformats.org/drawingml/2006/main">
-              <a:graphicData uri="http://schemas.openxmlformats.org/drawingml/2006/picture">
-                <pic:pic xmlns:pic="http://schemas.openxmlformats.org/drawingml/2006/picture">
-                  <pic:nvPicPr>
-                    <pic:cNvPr id="0" name="Picture 11" descr="C:\Users\antenenp_info\Documents\tchatme\documentation\maquette\register.png"/>
-                    <pic:cNvPicPr>
-                      <a:picLocks noChangeAspect="1" noChangeArrowheads="1"/>
-                    </pic:cNvPicPr>
-                  </pic:nvPicPr>
-                  <pic:blipFill>
-                    <a:blip r:embed="rId11">
-                      <a:extLst>
-                        <a:ext uri="{28A0092B-C50C-407E-A947-70E740481C1C}">
-                          <a14:useLocalDpi xmlns:a14="http://schemas.microsoft.com/office/drawing/2010/main" val="0"/>
-                        </a:ext>
-                      </a:extLst>
-                    </a:blip>
-                    <a:srcRect/>
-                    <a:stretch>
-                      <a:fillRect/>
-                    </a:stretch>
-                  </pic:blipFill>
-                  <pic:spPr bwMode="auto">
-                    <a:xfrm>
-                      <a:off x="0" y="0"/>
-                      <a:ext cx="5760720" cy="3420428"/>
-                    </a:xfrm>
-                    <a:prstGeom prst="rect">
-                      <a:avLst/>
-                    </a:prstGeom>
-                    <a:noFill/>
-                    <a:ln>
-                      <a:noFill/>
-                    </a:ln>
-                  </pic:spPr>
-                </pic:pic>
-              </a:graphicData>
-            </a:graphic>
-          </wp:inline>
-        </w:drawing>
-      </w:r>
-    </w:p>
-    <w:p/>
-    <w:p>
-      <w:pPr>
-        <w:pStyle w:val="Titre3"/>
-      </w:pPr>
-      <w:bookmarkStart w:id="12" w:name="_Toc485043322"/>
-      <w:r>
-        <w:t>Utilisateur</w:t>
-      </w:r>
-      <w:bookmarkEnd w:id="12"/>
-    </w:p>
-    <w:p>
-      <w:r>
-        <w:t xml:space="preserve">Page qui montre la barre de navigation avec 3 liens qui redirige vers des pages. Il y a aussi le prénom de l’utilisateur connecté et si on clique dessus. Une fenêtre apparait et nous indique notre prénom et nom. Il y a aussi notre avatar avec notre adresse Email. Il y a un bouton Profil qui permet d’aller sur la page du profil et un bouton pour se déconnecter. Il y a les demandes d’amis qui s’affichent avec </w:t>
-      </w:r>
-      <w:r>
-        <w:lastRenderedPageBreak/>
-        <w:t>l’avatar de l’utilisateur, son pseudo et deux boutons pour accepter ou refuser</w:t>
-      </w:r>
-      <w:r>
-        <w:t>. Si on clique sur le pseudo, on va sur la page de son profil</w:t>
-      </w:r>
-    </w:p>
-    <w:p>
-      <w:r>
-        <w:rPr>
-          <w:noProof/>
-          <w:lang w:eastAsia="fr-CH"/>
-        </w:rPr>
-        <w:drawing>
-          <wp:inline distT="0" distB="0" distL="0" distR="0">
-            <wp:extent cx="5760720" cy="3420428"/>
-            <wp:effectExtent l="0" t="0" r="0" b="8890"/>
-            <wp:docPr id="22" name="Image 22" descr="C:\Users\antenenp_info\Documents\tchatme\documentation\maquette\NavBar&amp;Footer_Users.png"/>
-            <wp:cNvGraphicFramePr>
-              <a:graphicFrameLocks xmlns:a="http://schemas.openxmlformats.org/drawingml/2006/main" noChangeAspect="1"/>
-            </wp:cNvGraphicFramePr>
-            <a:graphic xmlns:a="http://schemas.openxmlformats.org/drawingml/2006/main">
-              <a:graphicData uri="http://schemas.openxmlformats.org/drawingml/2006/picture">
-                <pic:pic xmlns:pic="http://schemas.openxmlformats.org/drawingml/2006/picture">
-                  <pic:nvPicPr>
-                    <pic:cNvPr id="0" name="Picture 12" descr="C:\Users\antenenp_info\Documents\tchatme\documentation\maquette\NavBar&amp;Footer_Users.png"/>
-                    <pic:cNvPicPr>
-                      <a:picLocks noChangeAspect="1" noChangeArrowheads="1"/>
-                    </pic:cNvPicPr>
-                  </pic:nvPicPr>
-                  <pic:blipFill>
-                    <a:blip r:embed="rId12">
-                      <a:extLst>
-                        <a:ext uri="{28A0092B-C50C-407E-A947-70E740481C1C}">
-                          <a14:useLocalDpi xmlns:a14="http://schemas.microsoft.com/office/drawing/2010/main" val="0"/>
-                        </a:ext>
-                      </a:extLst>
-                    </a:blip>
-                    <a:srcRect/>
-                    <a:stretch>
-                      <a:fillRect/>
-                    </a:stretch>
-                  </pic:blipFill>
-                  <pic:spPr bwMode="auto">
-                    <a:xfrm>
-                      <a:off x="0" y="0"/>
-                      <a:ext cx="5760720" cy="3420428"/>
-                    </a:xfrm>
-                    <a:prstGeom prst="rect">
-                      <a:avLst/>
-                    </a:prstGeom>
-                    <a:noFill/>
-                    <a:ln>
-                      <a:noFill/>
-                    </a:ln>
-                  </pic:spPr>
-                </pic:pic>
-              </a:graphicData>
-            </a:graphic>
-          </wp:inline>
-        </w:drawing>
-      </w:r>
-    </w:p>
-    <w:p>
-      <w:r>
-        <w:t>Page principale qui affiche via un tableau les salles auxquels les utilisateurs participent. Le tableau contient le logo, le nom de la salle cliquable, la description et la date d’échéance de la salle.</w:t>
-      </w:r>
-    </w:p>
-    <w:p>
-      <w:r>
-        <w:rPr>
-          <w:noProof/>
-          <w:lang w:eastAsia="fr-CH"/>
-        </w:rPr>
-        <w:drawing>
-          <wp:inline distT="0" distB="0" distL="0" distR="0">
-            <wp:extent cx="5760720" cy="3420428"/>
-            <wp:effectExtent l="0" t="0" r="0" b="8890"/>
-            <wp:docPr id="11" name="Image 11" descr="C:\Users\antenenp_info\Documents\tchatme\documentation\maquette\index.png"/>
-            <wp:cNvGraphicFramePr>
-              <a:graphicFrameLocks xmlns:a="http://schemas.openxmlformats.org/drawingml/2006/main" noChangeAspect="1"/>
-            </wp:cNvGraphicFramePr>
-            <a:graphic xmlns:a="http://schemas.openxmlformats.org/drawingml/2006/main">
-              <a:graphicData uri="http://schemas.openxmlformats.org/drawingml/2006/picture">
-                <pic:pic xmlns:pic="http://schemas.openxmlformats.org/drawingml/2006/picture">
-                  <pic:nvPicPr>
-                    <pic:cNvPr id="0" name="Picture 1" descr="C:\Users\antenenp_info\Documents\tchatme\documentation\maquette\index.png"/>
-                    <pic:cNvPicPr>
-                      <a:picLocks noChangeAspect="1" noChangeArrowheads="1"/>
-                    </pic:cNvPicPr>
-                  </pic:nvPicPr>
-                  <pic:blipFill>
-                    <a:blip r:embed="rId13">
-                      <a:extLst>
-                        <a:ext uri="{28A0092B-C50C-407E-A947-70E740481C1C}">
-                          <a14:useLocalDpi xmlns:a14="http://schemas.microsoft.com/office/drawing/2010/main" val="0"/>
-                        </a:ext>
-                      </a:extLst>
-                    </a:blip>
-                    <a:srcRect/>
-                    <a:stretch>
-                      <a:fillRect/>
-                    </a:stretch>
-                  </pic:blipFill>
-                  <pic:spPr bwMode="auto">
-                    <a:xfrm>
-                      <a:off x="0" y="0"/>
-                      <a:ext cx="5760720" cy="3420428"/>
-                    </a:xfrm>
-                    <a:prstGeom prst="rect">
-                      <a:avLst/>
-                    </a:prstGeom>
-                    <a:noFill/>
-                    <a:ln>
-                      <a:noFill/>
-                    </a:ln>
-                  </pic:spPr>
-                </pic:pic>
-              </a:graphicData>
-            </a:graphic>
-          </wp:inline>
-        </w:drawing>
-      </w:r>
-    </w:p>
-    <w:p>
-      <w:r>
-        <w:t>Page qui contient le formulaire pour créer une nouvelle salle de tchat. Il faut indiquer le nom de salle, la description, la date d’échéance et la vignette.</w:t>
-      </w:r>
-    </w:p>
-    <w:p>
-      <w:r>
-        <w:rPr>
-          <w:noProof/>
-          <w:lang w:eastAsia="fr-CH"/>
-        </w:rPr>
-        <w:lastRenderedPageBreak/>
-        <w:drawing>
-          <wp:inline distT="0" distB="0" distL="0" distR="0" wp14:anchorId="4E49F875" wp14:editId="06CD8A15">
-            <wp:extent cx="5760720" cy="3420110"/>
-            <wp:effectExtent l="0" t="0" r="0" b="8890"/>
-            <wp:docPr id="17" name="Image 17" descr="C:\Users\antenenp_info\Documents\tchatme\documentation\maquette\newRoomTchat.png"/>
-            <wp:cNvGraphicFramePr>
-              <a:graphicFrameLocks xmlns:a="http://schemas.openxmlformats.org/drawingml/2006/main" noChangeAspect="1"/>
-            </wp:cNvGraphicFramePr>
-            <a:graphic xmlns:a="http://schemas.openxmlformats.org/drawingml/2006/main">
-              <a:graphicData uri="http://schemas.openxmlformats.org/drawingml/2006/picture">
-                <pic:pic xmlns:pic="http://schemas.openxmlformats.org/drawingml/2006/picture">
-                  <pic:nvPicPr>
-                    <pic:cNvPr id="0" name="Picture 7" descr="C:\Users\antenenp_info\Documents\tchatme\documentation\maquette\newRoomTchat.png"/>
-                    <pic:cNvPicPr>
-                      <a:picLocks noChangeAspect="1" noChangeArrowheads="1"/>
-                    </pic:cNvPicPr>
-                  </pic:nvPicPr>
-                  <pic:blipFill>
-                    <a:blip r:embed="rId14">
-                      <a:extLst>
-                        <a:ext uri="{28A0092B-C50C-407E-A947-70E740481C1C}">
-                          <a14:useLocalDpi xmlns:a14="http://schemas.microsoft.com/office/drawing/2010/main" val="0"/>
-                        </a:ext>
-                      </a:extLst>
-                    </a:blip>
-                    <a:srcRect/>
-                    <a:stretch>
-                      <a:fillRect/>
-                    </a:stretch>
-                  </pic:blipFill>
-                  <pic:spPr bwMode="auto">
-                    <a:xfrm>
-                      <a:off x="0" y="0"/>
-                      <a:ext cx="5760720" cy="3420110"/>
-                    </a:xfrm>
-                    <a:prstGeom prst="rect">
-                      <a:avLst/>
-                    </a:prstGeom>
-                    <a:noFill/>
-                    <a:ln>
-                      <a:noFill/>
-                    </a:ln>
-                  </pic:spPr>
-                </pic:pic>
-              </a:graphicData>
-            </a:graphic>
-          </wp:inline>
-        </w:drawing>
-      </w:r>
-    </w:p>
-    <w:p>
-      <w:r>
-        <w:t xml:space="preserve">Page de la salle elle-même. On peut envoyer un message via les champs de saisie et le bouton envoyer. On peut se désinscrire de la salle en cliquant sur le bouton Quitter la salle. Les infos de la salle sont </w:t>
-      </w:r>
-      <w:r>
-        <w:t>inscrites</w:t>
-      </w:r>
-      <w:r>
-        <w:t xml:space="preserve"> sur le </w:t>
-      </w:r>
-      <w:r>
-        <w:t>côté.</w:t>
-      </w:r>
-    </w:p>
-    <w:p>
-      <w:r>
-        <w:rPr>
-          <w:noProof/>
-          <w:lang w:eastAsia="fr-CH"/>
-        </w:rPr>
-        <w:drawing>
-          <wp:inline distT="0" distB="0" distL="0" distR="0">
-            <wp:extent cx="5760720" cy="3420428"/>
-            <wp:effectExtent l="0" t="0" r="0" b="8890"/>
-            <wp:docPr id="20" name="Image 20" descr="C:\Users\antenenp_info\Documents\tchatme\documentation\maquette\roomTchat.png"/>
-            <wp:cNvGraphicFramePr>
-              <a:graphicFrameLocks xmlns:a="http://schemas.openxmlformats.org/drawingml/2006/main" noChangeAspect="1"/>
-            </wp:cNvGraphicFramePr>
-            <a:graphic xmlns:a="http://schemas.openxmlformats.org/drawingml/2006/main">
-              <a:graphicData uri="http://schemas.openxmlformats.org/drawingml/2006/picture">
-                <pic:pic xmlns:pic="http://schemas.openxmlformats.org/drawingml/2006/picture">
-                  <pic:nvPicPr>
-                    <pic:cNvPr id="0" name="Picture 10" descr="C:\Users\antenenp_info\Documents\tchatme\documentation\maquette\roomTchat.png"/>
                     <pic:cNvPicPr>
                       <a:picLocks noChangeAspect="1" noChangeArrowheads="1"/>
                     </pic:cNvPicPr>
@@ -3931,47 +5345,54 @@
       </w:r>
     </w:p>
     <w:p>
-      <w:r>
-        <w:t xml:space="preserve">Page </w:t>
-      </w:r>
-      <w:r>
-        <w:t>qui affiche via un tableau les salles auxquels les utilisateurs</w:t>
-      </w:r>
-      <w:r>
-        <w:t xml:space="preserve"> ne</w:t>
-      </w:r>
-      <w:r>
-        <w:t xml:space="preserve"> participent</w:t>
-      </w:r>
-      <w:r>
-        <w:t xml:space="preserve"> pas et dont les amis sont dedans</w:t>
-      </w:r>
-      <w:r>
-        <w:t>. Le tableau contient le logo, le nom de la salle, la description</w:t>
-      </w:r>
-      <w:r>
-        <w:t xml:space="preserve"> et</w:t>
-      </w:r>
-      <w:r>
-        <w:t xml:space="preserve"> la date d’échéance de la salle</w:t>
-      </w:r>
-      <w:r>
-        <w:t>. On peut cliquer sur la salle pour rejoindre la salle.</w:t>
-      </w:r>
+      <w:pPr>
+        <w:pStyle w:val="Lgende"/>
+      </w:pPr>
+      <w:r>
+        <w:t xml:space="preserve">Figure </w:t>
+      </w:r>
+      <w:fldSimple w:instr=" SEQ Figure \* ARABIC ">
+        <w:r>
+          <w:rPr>
+            <w:noProof/>
+          </w:rPr>
+          <w:t>1</w:t>
+        </w:r>
+      </w:fldSimple>
+      <w:r>
+        <w:t xml:space="preserve"> : </w:t>
+      </w:r>
+      <w:proofErr w:type="spellStart"/>
+      <w:r>
+        <w:t>login.php</w:t>
+      </w:r>
+      <w:proofErr w:type="spellEnd"/>
     </w:p>
-    <w:p/>
     <w:p>
+      <w:r>
+        <w:t xml:space="preserve">Page d’enregistrement  avec </w:t>
+      </w:r>
+      <w:r>
+        <w:t>sept champs de saisie pour l’enregistrement</w:t>
+      </w:r>
+      <w:r>
+        <w:t>. Il y a un bouton pour s’enregistrer et un bouton pour aller sur la page de connexion.</w:t>
+      </w:r>
+    </w:p>
+    <w:p>
+      <w:pPr>
+        <w:keepNext/>
+      </w:pPr>
       <w:r>
         <w:rPr>
           <w:noProof/>
           <w:lang w:eastAsia="fr-CH"/>
         </w:rPr>
-        <w:lastRenderedPageBreak/>
         <w:drawing>
-          <wp:inline distT="0" distB="0" distL="0" distR="0">
+          <wp:inline distT="0" distB="0" distL="0" distR="0" wp14:anchorId="23CC411D" wp14:editId="6DEAB166">
             <wp:extent cx="5760720" cy="3420428"/>
             <wp:effectExtent l="0" t="0" r="0" b="8890"/>
-            <wp:docPr id="12" name="Image 12" descr="C:\Users\antenenp_info\Documents\tchatme\documentation\maquette\AutresSallesDisponibles.png"/>
+            <wp:docPr id="21" name="Image 21" descr="C:\Users\antenenp_info\Documents\tchatme\documentation\maquette\register.png"/>
             <wp:cNvGraphicFramePr>
               <a:graphicFrameLocks xmlns:a="http://schemas.openxmlformats.org/drawingml/2006/main" noChangeAspect="1"/>
             </wp:cNvGraphicFramePr>
@@ -3979,7 +5400,7 @@
               <a:graphicData uri="http://schemas.openxmlformats.org/drawingml/2006/picture">
                 <pic:pic xmlns:pic="http://schemas.openxmlformats.org/drawingml/2006/picture">
                   <pic:nvPicPr>
-                    <pic:cNvPr id="0" name="Picture 2" descr="C:\Users\antenenp_info\Documents\tchatme\documentation\maquette\AutresSallesDisponibles.png"/>
+                    <pic:cNvPr id="0" name="Picture 11" descr="C:\Users\antenenp_info\Documents\tchatme\documentation\maquette\register.png"/>
                     <pic:cNvPicPr>
                       <a:picLocks noChangeAspect="1" noChangeArrowheads="1"/>
                     </pic:cNvPicPr>
@@ -4018,30 +5439,63 @@
       </w:r>
     </w:p>
     <w:p>
-      <w:r>
-        <w:t>Page qui affiche les membres du site. Il y a d’un côté les membres non amis et de l’autre les amis. Dans les deux cas, on peut rechercher via le pseudo et ajouter ou supprimer les membres de sa liste d’amis. Il y a l’avatar, le pseudo et un bouton qui s’affiche</w:t>
-      </w:r>
-      <w:r>
-        <w:t>nt</w:t>
-      </w:r>
-      <w:r>
-        <w:t>.</w:t>
-      </w:r>
-      <w:r>
-        <w:t xml:space="preserve"> On peut cliquer sur le pseudo pour voir le profil.</w:t>
-      </w:r>
+      <w:pPr>
+        <w:pStyle w:val="Lgende"/>
+      </w:pPr>
+      <w:r>
+        <w:t xml:space="preserve">Figure </w:t>
+      </w:r>
+      <w:fldSimple w:instr=" SEQ Figure \* ARABIC ">
+        <w:r>
+          <w:rPr>
+            <w:noProof/>
+          </w:rPr>
+          <w:t>2</w:t>
+        </w:r>
+      </w:fldSimple>
+      <w:r>
+        <w:t xml:space="preserve"> : </w:t>
+      </w:r>
+      <w:proofErr w:type="spellStart"/>
+      <w:r>
+        <w:t>register.php</w:t>
+      </w:r>
+      <w:proofErr w:type="spellEnd"/>
+    </w:p>
+    <w:p/>
+    <w:p>
+      <w:pPr>
+        <w:pStyle w:val="Titre3"/>
+      </w:pPr>
+      <w:bookmarkStart w:id="13" w:name="_Toc485043322"/>
+      <w:r>
+        <w:lastRenderedPageBreak/>
+        <w:t>Utilisateur</w:t>
+      </w:r>
+      <w:bookmarkEnd w:id="13"/>
     </w:p>
     <w:p>
+      <w:r>
+        <w:t>Page qui montre la barre de navigation avec 3 liens qui redirige vers des pages. Il y a aussi le prénom de l’utilisateur connecté et si on clique dessus. Une fenêtre apparait et nous indique notre prénom et nom. Il y a aussi notre avatar avec notre adresse Email. Il y a un bouton Profil qui permet d’aller sur la page du profil et un bouton pour se déconnecter. Il y a les demandes d’amis qui s’affichent avec l’avatar de l’utilisateur, son pseudo et deux boutons pour accepter ou refuser</w:t>
+      </w:r>
+      <w:r>
+        <w:t>. Si on clique sur le pseudo, on va sur la page de son profil</w:t>
+      </w:r>
+    </w:p>
+    <w:p>
+      <w:pPr>
+        <w:keepNext/>
+      </w:pPr>
       <w:r>
         <w:rPr>
           <w:noProof/>
           <w:lang w:eastAsia="fr-CH"/>
         </w:rPr>
         <w:drawing>
-          <wp:inline distT="0" distB="0" distL="0" distR="0">
+          <wp:inline distT="0" distB="0" distL="0" distR="0" wp14:anchorId="2C8024DB" wp14:editId="4B12A0FA">
             <wp:extent cx="5760720" cy="3420428"/>
             <wp:effectExtent l="0" t="0" r="0" b="8890"/>
-            <wp:docPr id="14" name="Image 14" descr="C:\Users\antenenp_info\Documents\tchatme\documentation\maquette\membres.png"/>
+            <wp:docPr id="22" name="Image 22" descr="C:\Users\antenenp_info\Documents\tchatme\documentation\maquette\NavBar&amp;Footer_Users.png"/>
             <wp:cNvGraphicFramePr>
               <a:graphicFrameLocks xmlns:a="http://schemas.openxmlformats.org/drawingml/2006/main" noChangeAspect="1"/>
             </wp:cNvGraphicFramePr>
@@ -4049,7 +5503,7 @@
               <a:graphicData uri="http://schemas.openxmlformats.org/drawingml/2006/picture">
                 <pic:pic xmlns:pic="http://schemas.openxmlformats.org/drawingml/2006/picture">
                   <pic:nvPicPr>
-                    <pic:cNvPr id="0" name="Picture 4" descr="C:\Users\antenenp_info\Documents\tchatme\documentation\maquette\membres.png"/>
+                    <pic:cNvPr id="0" name="Picture 12" descr="C:\Users\antenenp_info\Documents\tchatme\documentation\maquette\NavBar&amp;Footer_Users.png"/>
                     <pic:cNvPicPr>
                       <a:picLocks noChangeAspect="1" noChangeArrowheads="1"/>
                     </pic:cNvPicPr>
@@ -4088,11 +5542,41 @@
       </w:r>
     </w:p>
     <w:p>
-      <w:r>
-        <w:t>Page qui affiche le profil d’un utilisateur. On affiche toutes les informations du membre en question. Si c’est un ami, un bouton apparait pour le supprimer. Si c’est nous même, un bouton pour modifier le profil apparait.</w:t>
+      <w:pPr>
+        <w:pStyle w:val="Lgende"/>
+      </w:pPr>
+      <w:r>
+        <w:t xml:space="preserve">Figure </w:t>
+      </w:r>
+      <w:fldSimple w:instr=" SEQ Figure \* ARABIC ">
+        <w:r>
+          <w:rPr>
+            <w:noProof/>
+          </w:rPr>
+          <w:t>3</w:t>
+        </w:r>
+      </w:fldSimple>
+      <w:r>
+        <w:t xml:space="preserve"> : barre de </w:t>
+      </w:r>
+      <w:proofErr w:type="spellStart"/>
+      <w:r>
+        <w:t>naviguation</w:t>
+      </w:r>
+      <w:proofErr w:type="spellEnd"/>
+      <w:r>
+        <w:t xml:space="preserve"> et pied de page</w:t>
       </w:r>
     </w:p>
     <w:p>
+      <w:r>
+        <w:t>Page principale qui affiche via un tableau les salles auxquels les utilisateurs participent. Le tableau contient le logo, le nom de la salle cliquable, la description et la date d’échéance de la salle.</w:t>
+      </w:r>
+    </w:p>
+    <w:p>
+      <w:pPr>
+        <w:keepNext/>
+      </w:pPr>
       <w:r>
         <w:rPr>
           <w:noProof/>
@@ -4100,10 +5584,10 @@
         </w:rPr>
         <w:lastRenderedPageBreak/>
         <w:drawing>
-          <wp:inline distT="0" distB="0" distL="0" distR="0">
+          <wp:inline distT="0" distB="0" distL="0" distR="0" wp14:anchorId="49AE1BFE" wp14:editId="3774C1A8">
             <wp:extent cx="5760720" cy="3420428"/>
             <wp:effectExtent l="0" t="0" r="0" b="8890"/>
-            <wp:docPr id="18" name="Image 18" descr="C:\Users\antenenp_info\Documents\tchatme\documentation\maquette\profil.png"/>
+            <wp:docPr id="11" name="Image 11" descr="C:\Users\antenenp_info\Documents\tchatme\documentation\maquette\index.png"/>
             <wp:cNvGraphicFramePr>
               <a:graphicFrameLocks xmlns:a="http://schemas.openxmlformats.org/drawingml/2006/main" noChangeAspect="1"/>
             </wp:cNvGraphicFramePr>
@@ -4111,7 +5595,7 @@
               <a:graphicData uri="http://schemas.openxmlformats.org/drawingml/2006/picture">
                 <pic:pic xmlns:pic="http://schemas.openxmlformats.org/drawingml/2006/picture">
                   <pic:nvPicPr>
-                    <pic:cNvPr id="0" name="Picture 8" descr="C:\Users\antenenp_info\Documents\tchatme\documentation\maquette\profil.png"/>
+                    <pic:cNvPr id="0" name="Picture 1" descr="C:\Users\antenenp_info\Documents\tchatme\documentation\maquette\index.png"/>
                     <pic:cNvPicPr>
                       <a:picLocks noChangeAspect="1" noChangeArrowheads="1"/>
                     </pic:cNvPicPr>
@@ -4150,25 +5634,48 @@
       </w:r>
     </w:p>
     <w:p>
-      <w:r>
-        <w:t>Page qui contient un formulaire pour modifier toutes les informations du profil. Au chargement, les informations actuelles s’inscrivent dans les champs de saisies.</w:t>
-      </w:r>
-      <w:r>
-        <w:t xml:space="preserve"> Il y a un bouton pour modifier les informations.</w:t>
-      </w:r>
+      <w:pPr>
+        <w:pStyle w:val="Lgende"/>
+      </w:pPr>
+      <w:r>
+        <w:t xml:space="preserve">Figure </w:t>
+      </w:r>
+      <w:fldSimple w:instr=" SEQ Figure \* ARABIC ">
+        <w:r>
+          <w:rPr>
+            <w:noProof/>
+          </w:rPr>
+          <w:t>4</w:t>
+        </w:r>
+      </w:fldSimple>
+      <w:r>
+        <w:t xml:space="preserve"> : </w:t>
+      </w:r>
+      <w:proofErr w:type="spellStart"/>
+      <w:r>
+        <w:t>index.php</w:t>
+      </w:r>
+      <w:proofErr w:type="spellEnd"/>
     </w:p>
     <w:p>
-      <w:bookmarkStart w:id="13" w:name="_GoBack"/>
+      <w:r>
+        <w:t>Page qui contient le formulaire pour créer une nouvelle salle de tchat. Il faut indiquer le nom de salle, la description, la date d’échéance et la vignette.</w:t>
+      </w:r>
+    </w:p>
+    <w:p>
+      <w:pPr>
+        <w:keepNext/>
+      </w:pPr>
       <w:r>
         <w:rPr>
           <w:noProof/>
           <w:lang w:eastAsia="fr-CH"/>
         </w:rPr>
         <w:drawing>
-          <wp:inline distT="0" distB="0" distL="0" distR="0">
-            <wp:extent cx="5760720" cy="3420428"/>
+          <wp:inline distT="0" distB="0" distL="0" distR="0" wp14:anchorId="0F90C952" wp14:editId="4087F90D">
+            <wp:extent cx="5760720" cy="3420110"/>
             <wp:effectExtent l="0" t="0" r="0" b="8890"/>
-            <wp:docPr id="15" name="Image 15" descr="C:\Users\antenenp_info\Documents\tchatme\documentation\maquette\ModifierUtilisateur.png"/>
+            <wp:docPr id="17" name="Image 17" descr="C:\Users\antenenp_info\Documents\tchatme\documentation\maquette\newRoomTchat.png"/>
             <wp:cNvGraphicFramePr>
               <a:graphicFrameLocks xmlns:a="http://schemas.openxmlformats.org/drawingml/2006/main" noChangeAspect="1"/>
             </wp:cNvGraphicFramePr>
@@ -4176,13 +5683,111 @@
               <a:graphicData uri="http://schemas.openxmlformats.org/drawingml/2006/picture">
                 <pic:pic xmlns:pic="http://schemas.openxmlformats.org/drawingml/2006/picture">
                   <pic:nvPicPr>
-                    <pic:cNvPr id="0" name="Picture 5" descr="C:\Users\antenenp_info\Documents\tchatme\documentation\maquette\ModifierUtilisateur.png"/>
+                    <pic:cNvPr id="0" name="Picture 7" descr="C:\Users\antenenp_info\Documents\tchatme\documentation\maquette\newRoomTchat.png"/>
                     <pic:cNvPicPr>
                       <a:picLocks noChangeAspect="1" noChangeArrowheads="1"/>
                     </pic:cNvPicPr>
                   </pic:nvPicPr>
                   <pic:blipFill>
                     <a:blip r:embed="rId19">
+                      <a:extLst>
+                        <a:ext uri="{28A0092B-C50C-407E-A947-70E740481C1C}">
+                          <a14:useLocalDpi xmlns:a14="http://schemas.microsoft.com/office/drawing/2010/main" val="0"/>
+                        </a:ext>
+                      </a:extLst>
+                    </a:blip>
+                    <a:srcRect/>
+                    <a:stretch>
+                      <a:fillRect/>
+                    </a:stretch>
+                  </pic:blipFill>
+                  <pic:spPr bwMode="auto">
+                    <a:xfrm>
+                      <a:off x="0" y="0"/>
+                      <a:ext cx="5760720" cy="3420110"/>
+                    </a:xfrm>
+                    <a:prstGeom prst="rect">
+                      <a:avLst/>
+                    </a:prstGeom>
+                    <a:noFill/>
+                    <a:ln>
+                      <a:noFill/>
+                    </a:ln>
+                  </pic:spPr>
+                </pic:pic>
+              </a:graphicData>
+            </a:graphic>
+          </wp:inline>
+        </w:drawing>
+      </w:r>
+    </w:p>
+    <w:p>
+      <w:pPr>
+        <w:pStyle w:val="Lgende"/>
+      </w:pPr>
+      <w:r>
+        <w:t xml:space="preserve">Figure </w:t>
+      </w:r>
+      <w:fldSimple w:instr=" SEQ Figure \* ARABIC ">
+        <w:r>
+          <w:rPr>
+            <w:noProof/>
+          </w:rPr>
+          <w:t>5</w:t>
+        </w:r>
+      </w:fldSimple>
+      <w:r>
+        <w:t xml:space="preserve"> : </w:t>
+      </w:r>
+      <w:proofErr w:type="spellStart"/>
+      <w:r>
+        <w:t>newRoomTchat.php</w:t>
+      </w:r>
+      <w:proofErr w:type="spellEnd"/>
+    </w:p>
+    <w:p>
+      <w:r>
+        <w:t xml:space="preserve">Page de la salle elle-même. On peut envoyer un message via les champs de saisie et le bouton envoyer. On peut se désinscrire de la salle en cliquant sur le bouton Quitter la salle. Les infos de la salle sont </w:t>
+      </w:r>
+      <w:r>
+        <w:t>inscrites</w:t>
+      </w:r>
+      <w:r>
+        <w:t xml:space="preserve"> sur le </w:t>
+      </w:r>
+      <w:r>
+        <w:t>côté.</w:t>
+      </w:r>
+    </w:p>
+    <w:p>
+      <w:pPr>
+        <w:keepNext/>
+      </w:pPr>
+      <w:r>
+        <w:rPr>
+          <w:noProof/>
+          <w:lang w:eastAsia="fr-CH"/>
+        </w:rPr>
+        <w:lastRenderedPageBreak/>
+        <w:drawing>
+          <wp:inline distT="0" distB="0" distL="0" distR="0" wp14:anchorId="168F93A6" wp14:editId="1D20166E">
+            <wp:extent cx="5760720" cy="3420428"/>
+            <wp:effectExtent l="0" t="0" r="0" b="8890"/>
+            <wp:docPr id="20" name="Image 20" descr="C:\Users\antenenp_info\Documents\tchatme\documentation\maquette\roomTchat.png"/>
+            <wp:cNvGraphicFramePr>
+              <a:graphicFrameLocks xmlns:a="http://schemas.openxmlformats.org/drawingml/2006/main" noChangeAspect="1"/>
+            </wp:cNvGraphicFramePr>
+            <a:graphic xmlns:a="http://schemas.openxmlformats.org/drawingml/2006/main">
+              <a:graphicData uri="http://schemas.openxmlformats.org/drawingml/2006/picture">
+                <pic:pic xmlns:pic="http://schemas.openxmlformats.org/drawingml/2006/picture">
+                  <pic:nvPicPr>
+                    <pic:cNvPr id="0" name="Picture 10" descr="C:\Users\antenenp_info\Documents\tchatme\documentation\maquette\roomTchat.png"/>
+                    <pic:cNvPicPr>
+                      <a:picLocks noChangeAspect="1" noChangeArrowheads="1"/>
+                    </pic:cNvPicPr>
+                  </pic:nvPicPr>
+                  <pic:blipFill>
+                    <a:blip r:embed="rId20">
                       <a:extLst>
                         <a:ext uri="{28A0092B-C50C-407E-A947-70E740481C1C}">
                           <a14:useLocalDpi xmlns:a14="http://schemas.microsoft.com/office/drawing/2010/main" val="0"/>
@@ -4213,14 +5818,405 @@
           </wp:inline>
         </w:drawing>
       </w:r>
-      <w:bookmarkEnd w:id="13"/>
     </w:p>
     <w:p>
       <w:pPr>
+        <w:pStyle w:val="Lgende"/>
+      </w:pPr>
+      <w:r>
+        <w:t xml:space="preserve">Figure </w:t>
+      </w:r>
+      <w:fldSimple w:instr=" SEQ Figure \* ARABIC ">
+        <w:r>
+          <w:rPr>
+            <w:noProof/>
+          </w:rPr>
+          <w:t>6</w:t>
+        </w:r>
+      </w:fldSimple>
+      <w:r>
+        <w:t xml:space="preserve"> : </w:t>
+      </w:r>
+      <w:proofErr w:type="spellStart"/>
+      <w:r>
+        <w:t>roomTchat.php</w:t>
+      </w:r>
+      <w:proofErr w:type="spellEnd"/>
+    </w:p>
+    <w:p>
+      <w:r>
+        <w:t>Page qui affiche via un tableau les salles auxquels les utilisateurs ne participent pas et dont les amis sont dedans. Le tableau contient le logo, le nom de la salle, la description et la date d’échéance de la salle. On peut cliquer sur la salle pour rejoindre la salle.</w:t>
+      </w:r>
+    </w:p>
+    <w:p/>
+    <w:p>
+      <w:pPr>
+        <w:keepNext/>
+      </w:pPr>
+      <w:r>
+        <w:rPr>
+          <w:noProof/>
+          <w:lang w:eastAsia="fr-CH"/>
+        </w:rPr>
+        <w:drawing>
+          <wp:inline distT="0" distB="0" distL="0" distR="0" wp14:anchorId="46CD672D" wp14:editId="50FBFD6B">
+            <wp:extent cx="5760720" cy="3420428"/>
+            <wp:effectExtent l="0" t="0" r="0" b="8890"/>
+            <wp:docPr id="12" name="Image 12" descr="C:\Users\antenenp_info\Documents\tchatme\documentation\maquette\AutresSallesDisponibles.png"/>
+            <wp:cNvGraphicFramePr>
+              <a:graphicFrameLocks xmlns:a="http://schemas.openxmlformats.org/drawingml/2006/main" noChangeAspect="1"/>
+            </wp:cNvGraphicFramePr>
+            <a:graphic xmlns:a="http://schemas.openxmlformats.org/drawingml/2006/main">
+              <a:graphicData uri="http://schemas.openxmlformats.org/drawingml/2006/picture">
+                <pic:pic xmlns:pic="http://schemas.openxmlformats.org/drawingml/2006/picture">
+                  <pic:nvPicPr>
+                    <pic:cNvPr id="0" name="Picture 2" descr="C:\Users\antenenp_info\Documents\tchatme\documentation\maquette\AutresSallesDisponibles.png"/>
+                    <pic:cNvPicPr>
+                      <a:picLocks noChangeAspect="1" noChangeArrowheads="1"/>
+                    </pic:cNvPicPr>
+                  </pic:nvPicPr>
+                  <pic:blipFill>
+                    <a:blip r:embed="rId21">
+                      <a:extLst>
+                        <a:ext uri="{28A0092B-C50C-407E-A947-70E740481C1C}">
+                          <a14:useLocalDpi xmlns:a14="http://schemas.microsoft.com/office/drawing/2010/main" val="0"/>
+                        </a:ext>
+                      </a:extLst>
+                    </a:blip>
+                    <a:srcRect/>
+                    <a:stretch>
+                      <a:fillRect/>
+                    </a:stretch>
+                  </pic:blipFill>
+                  <pic:spPr bwMode="auto">
+                    <a:xfrm>
+                      <a:off x="0" y="0"/>
+                      <a:ext cx="5760720" cy="3420428"/>
+                    </a:xfrm>
+                    <a:prstGeom prst="rect">
+                      <a:avLst/>
+                    </a:prstGeom>
+                    <a:noFill/>
+                    <a:ln>
+                      <a:noFill/>
+                    </a:ln>
+                  </pic:spPr>
+                </pic:pic>
+              </a:graphicData>
+            </a:graphic>
+          </wp:inline>
+        </w:drawing>
+      </w:r>
+    </w:p>
+    <w:p>
+      <w:pPr>
+        <w:pStyle w:val="Lgende"/>
+      </w:pPr>
+      <w:r>
+        <w:t xml:space="preserve">Figure </w:t>
+      </w:r>
+      <w:fldSimple w:instr=" SEQ Figure \* ARABIC ">
+        <w:r>
+          <w:rPr>
+            <w:noProof/>
+          </w:rPr>
+          <w:t>7</w:t>
+        </w:r>
+      </w:fldSimple>
+      <w:r>
+        <w:t xml:space="preserve"> : </w:t>
+      </w:r>
+      <w:proofErr w:type="spellStart"/>
+      <w:r>
+        <w:t>otherRoomTchat.php</w:t>
+      </w:r>
+      <w:proofErr w:type="spellEnd"/>
+    </w:p>
+    <w:p>
+      <w:r>
+        <w:lastRenderedPageBreak/>
+        <w:t>Page qui affiche les membres du site. Il y a d’un côté les membres non amis et de l’autre les amis. Dans les deux cas, on peut rechercher via le pseudo et ajouter ou supprimer les membres de sa liste d’amis. Il y a l’avatar, le pseudo et un bouton qui s’affiche</w:t>
+      </w:r>
+      <w:r>
+        <w:t>nt</w:t>
+      </w:r>
+      <w:r>
+        <w:t>.</w:t>
+      </w:r>
+      <w:r>
+        <w:t xml:space="preserve"> On peut cliquer sur le pseudo pour voir le profil.</w:t>
+      </w:r>
+    </w:p>
+    <w:p>
+      <w:pPr>
+        <w:keepNext/>
+      </w:pPr>
+      <w:r>
+        <w:rPr>
+          <w:noProof/>
+          <w:lang w:eastAsia="fr-CH"/>
+        </w:rPr>
+        <w:drawing>
+          <wp:inline distT="0" distB="0" distL="0" distR="0" wp14:anchorId="77E13D43" wp14:editId="16F8272F">
+            <wp:extent cx="5760720" cy="3420428"/>
+            <wp:effectExtent l="0" t="0" r="0" b="8890"/>
+            <wp:docPr id="14" name="Image 14" descr="C:\Users\antenenp_info\Documents\tchatme\documentation\maquette\membres.png"/>
+            <wp:cNvGraphicFramePr>
+              <a:graphicFrameLocks xmlns:a="http://schemas.openxmlformats.org/drawingml/2006/main" noChangeAspect="1"/>
+            </wp:cNvGraphicFramePr>
+            <a:graphic xmlns:a="http://schemas.openxmlformats.org/drawingml/2006/main">
+              <a:graphicData uri="http://schemas.openxmlformats.org/drawingml/2006/picture">
+                <pic:pic xmlns:pic="http://schemas.openxmlformats.org/drawingml/2006/picture">
+                  <pic:nvPicPr>
+                    <pic:cNvPr id="0" name="Picture 4" descr="C:\Users\antenenp_info\Documents\tchatme\documentation\maquette\membres.png"/>
+                    <pic:cNvPicPr>
+                      <a:picLocks noChangeAspect="1" noChangeArrowheads="1"/>
+                    </pic:cNvPicPr>
+                  </pic:nvPicPr>
+                  <pic:blipFill>
+                    <a:blip r:embed="rId22">
+                      <a:extLst>
+                        <a:ext uri="{28A0092B-C50C-407E-A947-70E740481C1C}">
+                          <a14:useLocalDpi xmlns:a14="http://schemas.microsoft.com/office/drawing/2010/main" val="0"/>
+                        </a:ext>
+                      </a:extLst>
+                    </a:blip>
+                    <a:srcRect/>
+                    <a:stretch>
+                      <a:fillRect/>
+                    </a:stretch>
+                  </pic:blipFill>
+                  <pic:spPr bwMode="auto">
+                    <a:xfrm>
+                      <a:off x="0" y="0"/>
+                      <a:ext cx="5760720" cy="3420428"/>
+                    </a:xfrm>
+                    <a:prstGeom prst="rect">
+                      <a:avLst/>
+                    </a:prstGeom>
+                    <a:noFill/>
+                    <a:ln>
+                      <a:noFill/>
+                    </a:ln>
+                  </pic:spPr>
+                </pic:pic>
+              </a:graphicData>
+            </a:graphic>
+          </wp:inline>
+        </w:drawing>
+      </w:r>
+    </w:p>
+    <w:p>
+      <w:pPr>
+        <w:pStyle w:val="Lgende"/>
+      </w:pPr>
+      <w:r>
+        <w:t xml:space="preserve">Figure </w:t>
+      </w:r>
+      <w:fldSimple w:instr=" SEQ Figure \* ARABIC ">
+        <w:r>
+          <w:rPr>
+            <w:noProof/>
+          </w:rPr>
+          <w:t>8</w:t>
+        </w:r>
+      </w:fldSimple>
+      <w:r>
+        <w:t xml:space="preserve"> : </w:t>
+      </w:r>
+      <w:proofErr w:type="spellStart"/>
+      <w:r>
+        <w:t>users.php</w:t>
+      </w:r>
+      <w:proofErr w:type="spellEnd"/>
+    </w:p>
+    <w:p>
+      <w:r>
+        <w:t>Page qui affiche le profil d’un utilisateur. On affiche toutes les informations du membre en question. Si c’est un ami, un bouton apparait pour le supprimer. Si c’est nous même, un bouton pour modifier le profil apparait.</w:t>
+      </w:r>
+    </w:p>
+    <w:p>
+      <w:pPr>
+        <w:keepNext/>
+      </w:pPr>
+      <w:r>
+        <w:rPr>
+          <w:noProof/>
+          <w:lang w:eastAsia="fr-CH"/>
+        </w:rPr>
+        <w:lastRenderedPageBreak/>
+        <w:drawing>
+          <wp:inline distT="0" distB="0" distL="0" distR="0" wp14:anchorId="71C358CD" wp14:editId="6E32B40B">
+            <wp:extent cx="5760720" cy="3420428"/>
+            <wp:effectExtent l="0" t="0" r="0" b="8890"/>
+            <wp:docPr id="18" name="Image 18" descr="C:\Users\antenenp_info\Documents\tchatme\documentation\maquette\profil.png"/>
+            <wp:cNvGraphicFramePr>
+              <a:graphicFrameLocks xmlns:a="http://schemas.openxmlformats.org/drawingml/2006/main" noChangeAspect="1"/>
+            </wp:cNvGraphicFramePr>
+            <a:graphic xmlns:a="http://schemas.openxmlformats.org/drawingml/2006/main">
+              <a:graphicData uri="http://schemas.openxmlformats.org/drawingml/2006/picture">
+                <pic:pic xmlns:pic="http://schemas.openxmlformats.org/drawingml/2006/picture">
+                  <pic:nvPicPr>
+                    <pic:cNvPr id="0" name="Picture 8" descr="C:\Users\antenenp_info\Documents\tchatme\documentation\maquette\profil.png"/>
+                    <pic:cNvPicPr>
+                      <a:picLocks noChangeAspect="1" noChangeArrowheads="1"/>
+                    </pic:cNvPicPr>
+                  </pic:nvPicPr>
+                  <pic:blipFill>
+                    <a:blip r:embed="rId23">
+                      <a:extLst>
+                        <a:ext uri="{28A0092B-C50C-407E-A947-70E740481C1C}">
+                          <a14:useLocalDpi xmlns:a14="http://schemas.microsoft.com/office/drawing/2010/main" val="0"/>
+                        </a:ext>
+                      </a:extLst>
+                    </a:blip>
+                    <a:srcRect/>
+                    <a:stretch>
+                      <a:fillRect/>
+                    </a:stretch>
+                  </pic:blipFill>
+                  <pic:spPr bwMode="auto">
+                    <a:xfrm>
+                      <a:off x="0" y="0"/>
+                      <a:ext cx="5760720" cy="3420428"/>
+                    </a:xfrm>
+                    <a:prstGeom prst="rect">
+                      <a:avLst/>
+                    </a:prstGeom>
+                    <a:noFill/>
+                    <a:ln>
+                      <a:noFill/>
+                    </a:ln>
+                  </pic:spPr>
+                </pic:pic>
+              </a:graphicData>
+            </a:graphic>
+          </wp:inline>
+        </w:drawing>
+      </w:r>
+    </w:p>
+    <w:p>
+      <w:pPr>
+        <w:pStyle w:val="Lgende"/>
+      </w:pPr>
+      <w:r>
+        <w:t xml:space="preserve">Figure </w:t>
+      </w:r>
+      <w:fldSimple w:instr=" SEQ Figure \* ARABIC ">
+        <w:r>
+          <w:rPr>
+            <w:noProof/>
+          </w:rPr>
+          <w:t>9</w:t>
+        </w:r>
+      </w:fldSimple>
+      <w:r>
+        <w:t xml:space="preserve"> : </w:t>
+      </w:r>
+      <w:proofErr w:type="spellStart"/>
+      <w:r>
+        <w:t>profil.php</w:t>
+      </w:r>
+      <w:proofErr w:type="spellEnd"/>
+    </w:p>
+    <w:p>
+      <w:r>
+        <w:t>Page qui contient un formulaire pour modifier toutes les informations du profil. Au chargement, les informations actuelles s’inscrivent dans les champs de saisies.</w:t>
+      </w:r>
+      <w:r>
+        <w:t xml:space="preserve"> Il y a un bouton pour modifier les informations.</w:t>
+      </w:r>
+    </w:p>
+    <w:p>
+      <w:pPr>
+        <w:keepNext/>
+      </w:pPr>
+      <w:r>
+        <w:rPr>
+          <w:noProof/>
+          <w:lang w:eastAsia="fr-CH"/>
+        </w:rPr>
+        <w:drawing>
+          <wp:inline distT="0" distB="0" distL="0" distR="0" wp14:anchorId="0E45B70C" wp14:editId="238BFE6F">
+            <wp:extent cx="5760720" cy="3420428"/>
+            <wp:effectExtent l="0" t="0" r="0" b="8890"/>
+            <wp:docPr id="15" name="Image 15" descr="C:\Users\antenenp_info\Documents\tchatme\documentation\maquette\ModifierUtilisateur.png"/>
+            <wp:cNvGraphicFramePr>
+              <a:graphicFrameLocks xmlns:a="http://schemas.openxmlformats.org/drawingml/2006/main" noChangeAspect="1"/>
+            </wp:cNvGraphicFramePr>
+            <a:graphic xmlns:a="http://schemas.openxmlformats.org/drawingml/2006/main">
+              <a:graphicData uri="http://schemas.openxmlformats.org/drawingml/2006/picture">
+                <pic:pic xmlns:pic="http://schemas.openxmlformats.org/drawingml/2006/picture">
+                  <pic:nvPicPr>
+                    <pic:cNvPr id="0" name="Picture 5" descr="C:\Users\antenenp_info\Documents\tchatme\documentation\maquette\ModifierUtilisateur.png"/>
+                    <pic:cNvPicPr>
+                      <a:picLocks noChangeAspect="1" noChangeArrowheads="1"/>
+                    </pic:cNvPicPr>
+                  </pic:nvPicPr>
+                  <pic:blipFill>
+                    <a:blip r:embed="rId24">
+                      <a:extLst>
+                        <a:ext uri="{28A0092B-C50C-407E-A947-70E740481C1C}">
+                          <a14:useLocalDpi xmlns:a14="http://schemas.microsoft.com/office/drawing/2010/main" val="0"/>
+                        </a:ext>
+                      </a:extLst>
+                    </a:blip>
+                    <a:srcRect/>
+                    <a:stretch>
+                      <a:fillRect/>
+                    </a:stretch>
+                  </pic:blipFill>
+                  <pic:spPr bwMode="auto">
+                    <a:xfrm>
+                      <a:off x="0" y="0"/>
+                      <a:ext cx="5760720" cy="3420428"/>
+                    </a:xfrm>
+                    <a:prstGeom prst="rect">
+                      <a:avLst/>
+                    </a:prstGeom>
+                    <a:noFill/>
+                    <a:ln>
+                      <a:noFill/>
+                    </a:ln>
+                  </pic:spPr>
+                </pic:pic>
+              </a:graphicData>
+            </a:graphic>
+          </wp:inline>
+        </w:drawing>
+      </w:r>
+    </w:p>
+    <w:p>
+      <w:pPr>
+        <w:pStyle w:val="Lgende"/>
+      </w:pPr>
+      <w:r>
+        <w:t xml:space="preserve">Figure </w:t>
+      </w:r>
+      <w:fldSimple w:instr=" SEQ Figure \* ARABIC ">
+        <w:r>
+          <w:rPr>
+            <w:noProof/>
+          </w:rPr>
+          <w:t>10</w:t>
+        </w:r>
+      </w:fldSimple>
+      <w:r>
+        <w:t xml:space="preserve"> : </w:t>
+      </w:r>
+      <w:proofErr w:type="spellStart"/>
+      <w:r>
+        <w:t>modifProfil.php</w:t>
+      </w:r>
+      <w:proofErr w:type="spellEnd"/>
+    </w:p>
+    <w:p>
+      <w:pPr>
         <w:pStyle w:val="Titre3"/>
       </w:pPr>
       <w:bookmarkStart w:id="14" w:name="_Toc485043323"/>
       <w:r>
+        <w:lastRenderedPageBreak/>
         <w:t>Administrateur</w:t>
       </w:r>
       <w:bookmarkEnd w:id="14"/>
@@ -4232,13 +6228,7 @@
       </w:pPr>
       <w:bookmarkStart w:id="15" w:name="_Toc485043324"/>
       <w:r>
-        <w:t xml:space="preserve">Description </w:t>
-      </w:r>
-      <w:r>
-        <w:t>des éléments de sécurité</w:t>
-      </w:r>
-      <w:r>
-        <w:t> :</w:t>
+        <w:t>Description des éléments de sécurité :</w:t>
       </w:r>
       <w:bookmarkEnd w:id="15"/>
     </w:p>
@@ -4254,7 +6244,6 @@
     </w:p>
     <w:p>
       <w:r>
-        <w:lastRenderedPageBreak/>
         <w:t xml:space="preserve">Tous les champs des formulaires sont obligatoires. Il y a une </w:t>
       </w:r>
       <w:r>
@@ -4413,7 +6402,7 @@
                     </pic:cNvPicPr>
                   </pic:nvPicPr>
                   <pic:blipFill>
-                    <a:blip r:embed="rId20">
+                    <a:blip r:embed="rId25">
                       <a:extLst>
                         <a:ext uri="{28A0092B-C50C-407E-A947-70E740481C1C}">
                           <a14:useLocalDpi xmlns:a14="http://schemas.microsoft.com/office/drawing/2010/main" val="0"/>
@@ -9407,7 +11396,7 @@
       <w:bookmarkEnd w:id="26"/>
     </w:p>
     <w:p>
-      <w:hyperlink r:id="rId21" w:history="1">
+      <w:hyperlink r:id="rId26" w:history="1">
         <w:r>
           <w:rPr>
             <w:rStyle w:val="Lienhypertexte"/>
@@ -9420,7 +11409,7 @@
       </w:r>
     </w:p>
     <w:p>
-      <w:hyperlink r:id="rId22" w:history="1">
+      <w:hyperlink r:id="rId27" w:history="1">
         <w:r>
           <w:rPr>
             <w:rStyle w:val="Lienhypertexte"/>
@@ -9433,7 +11422,7 @@
       </w:r>
     </w:p>
     <w:p>
-      <w:hyperlink r:id="rId23" w:history="1">
+      <w:hyperlink r:id="rId28" w:history="1">
         <w:r>
           <w:rPr>
             <w:rStyle w:val="Lienhypertexte"/>
@@ -9447,8 +11436,8 @@
     </w:p>
     <w:p/>
     <w:sectPr>
-      <w:headerReference w:type="default" r:id="rId24"/>
-      <w:footerReference w:type="default" r:id="rId25"/>
+      <w:headerReference w:type="default" r:id="rId29"/>
+      <w:footerReference w:type="default" r:id="rId30"/>
       <w:pgSz w:w="11906" w:h="16838"/>
       <w:pgMar w:top="1417" w:right="1417" w:bottom="1417" w:left="1417" w:header="708" w:footer="708" w:gutter="0"/>
       <w:pgNumType w:start="0"/>
@@ -9515,7 +11504,7 @@
       <w:rPr>
         <w:noProof/>
       </w:rPr>
-      <w:t>3</w:t>
+      <w:t>5</w:t>
     </w:r>
     <w:r>
       <w:fldChar w:fldCharType="end"/>
@@ -9523,14 +11512,27 @@
     <w:r>
       <w:t xml:space="preserve"> sur </w:t>
     </w:r>
-    <w:fldSimple w:instr=" NUMPAGES   \* MERGEFORMAT ">
-      <w:r>
-        <w:rPr>
-          <w:noProof/>
-        </w:rPr>
-        <w:t>12</w:t>
-      </w:r>
-    </w:fldSimple>
+    <w:r>
+      <w:fldChar w:fldCharType="begin"/>
+    </w:r>
+    <w:r>
+      <w:instrText xml:space="preserve"> NUMPAGES   \* MERGEFORMAT </w:instrText>
+    </w:r>
+    <w:r>
+      <w:fldChar w:fldCharType="separate"/>
+    </w:r>
+    <w:r>
+      <w:rPr>
+        <w:noProof/>
+      </w:rPr>
+      <w:t>15</w:t>
+    </w:r>
+    <w:r>
+      <w:rPr>
+        <w:noProof/>
+      </w:rPr>
+      <w:fldChar w:fldCharType="end"/>
+    </w:r>
   </w:p>
 </w:ftr>
 </file>
@@ -10496,6 +12498,18 @@
   </w:num>
   <w:num w:numId="8">
     <w:abstractNumId w:val="6"/>
+  </w:num>
+  <w:num w:numId="9">
+    <w:abstractNumId w:val="5"/>
+  </w:num>
+  <w:num w:numId="10">
+    <w:abstractNumId w:val="5"/>
+  </w:num>
+  <w:num w:numId="11">
+    <w:abstractNumId w:val="5"/>
+  </w:num>
+  <w:num w:numId="12">
+    <w:abstractNumId w:val="5"/>
   </w:num>
 </w:numbering>
 </file>
@@ -11052,8 +13066,11 @@
     <w:uiPriority w:val="35"/>
     <w:unhideWhenUsed/>
     <w:qFormat/>
-    <w:rsid w:val="00EB1623"/>
+    <w:rsid w:val="00606C51"/>
     <w:pPr>
+      <w:pBdr>
+        <w:bottom w:val="single" w:sz="4" w:space="1" w:color="4F81BD" w:themeColor="accent1"/>
+      </w:pBdr>
       <w:spacing w:before="0" w:after="200" w:line="240" w:lineRule="auto"/>
     </w:pPr>
     <w:rPr>
@@ -11063,6 +13080,25 @@
       <w:sz w:val="18"/>
       <w:szCs w:val="18"/>
     </w:rPr>
+  </w:style>
+  <w:style w:type="table" w:styleId="Grilledutableau">
+    <w:name w:val="Table Grid"/>
+    <w:basedOn w:val="TableauNormal"/>
+    <w:uiPriority w:val="59"/>
+    <w:rsid w:val="009E621F"/>
+    <w:pPr>
+      <w:spacing w:after="0" w:line="240" w:lineRule="auto"/>
+    </w:pPr>
+    <w:tblPr>
+      <w:tblBorders>
+        <w:top w:val="single" w:sz="4" w:space="0" w:color="auto"/>
+        <w:left w:val="single" w:sz="4" w:space="0" w:color="auto"/>
+        <w:bottom w:val="single" w:sz="4" w:space="0" w:color="auto"/>
+        <w:right w:val="single" w:sz="4" w:space="0" w:color="auto"/>
+        <w:insideH w:val="single" w:sz="4" w:space="0" w:color="auto"/>
+        <w:insideV w:val="single" w:sz="4" w:space="0" w:color="auto"/>
+      </w:tblBorders>
+    </w:tblPr>
   </w:style>
 </w:styles>
 </file>
@@ -11619,8 +13655,11 @@
     <w:uiPriority w:val="35"/>
     <w:unhideWhenUsed/>
     <w:qFormat/>
-    <w:rsid w:val="00EB1623"/>
+    <w:rsid w:val="00606C51"/>
     <w:pPr>
+      <w:pBdr>
+        <w:bottom w:val="single" w:sz="4" w:space="1" w:color="4F81BD" w:themeColor="accent1"/>
+      </w:pBdr>
       <w:spacing w:before="0" w:after="200" w:line="240" w:lineRule="auto"/>
     </w:pPr>
     <w:rPr>
@@ -11630,6 +13669,25 @@
       <w:sz w:val="18"/>
       <w:szCs w:val="18"/>
     </w:rPr>
+  </w:style>
+  <w:style w:type="table" w:styleId="Grilledutableau">
+    <w:name w:val="Table Grid"/>
+    <w:basedOn w:val="TableauNormal"/>
+    <w:uiPriority w:val="59"/>
+    <w:rsid w:val="009E621F"/>
+    <w:pPr>
+      <w:spacing w:after="0" w:line="240" w:lineRule="auto"/>
+    </w:pPr>
+    <w:tblPr>
+      <w:tblBorders>
+        <w:top w:val="single" w:sz="4" w:space="0" w:color="auto"/>
+        <w:left w:val="single" w:sz="4" w:space="0" w:color="auto"/>
+        <w:bottom w:val="single" w:sz="4" w:space="0" w:color="auto"/>
+        <w:right w:val="single" w:sz="4" w:space="0" w:color="auto"/>
+        <w:insideH w:val="single" w:sz="4" w:space="0" w:color="auto"/>
+        <w:insideV w:val="single" w:sz="4" w:space="0" w:color="auto"/>
+      </w:tblBorders>
+    </w:tblPr>
   </w:style>
 </w:styles>
 </file>
@@ -11943,7 +14001,7 @@
 </file>
 
 <file path=customXml/itemProps2.xml><?xml version="1.0" encoding="utf-8"?>
-<ds:datastoreItem xmlns:ds="http://schemas.openxmlformats.org/officeDocument/2006/customXml" ds:itemID="{18D03B65-0EF0-4743-8ADE-CAB232C94648}">
+<ds:datastoreItem xmlns:ds="http://schemas.openxmlformats.org/officeDocument/2006/customXml" ds:itemID="{CA582DE7-1FF8-4220-9643-4B8DA0ECA1B3}">
   <ds:schemaRefs>
     <ds:schemaRef ds:uri="http://schemas.openxmlformats.org/officeDocument/2006/bibliography"/>
   </ds:schemaRefs>

</xml_diff>